<commit_message>
implement district information updating
</commit_message>
<xml_diff>
--- a/设计文档.docx
+++ b/设计文档.docx
@@ -3,11 +3,6 @@
 <w:document xmlns:wpc="http://schemas.microsoft.com/office/word/2010/wordprocessingCanvas" xmlns:mc="http://schemas.openxmlformats.org/markup-compatibility/2006" xmlns:o="urn:schemas-microsoft-com:office:office" xmlns:r="http://schemas.openxmlformats.org/officeDocument/2006/relationships" xmlns:m="http://schemas.openxmlformats.org/officeDocument/2006/math" xmlns:v="urn:schemas-microsoft-com:vml" xmlns:wp14="http://schemas.microsoft.com/office/word/2010/wordprocessingDrawing" xmlns:wp="http://schemas.openxmlformats.org/drawingml/2006/wordprocessingDrawing" xmlns:w10="urn:schemas-microsoft-com:office:word" xmlns:w="http://schemas.openxmlformats.org/wordprocessingml/2006/main" xmlns:w14="http://schemas.microsoft.com/office/word/2010/wordml" xmlns:w15="http://schemas.microsoft.com/office/word/2012/wordml" xmlns:wpg="http://schemas.microsoft.com/office/word/2010/wordprocessingGroup" xmlns:wpi="http://schemas.microsoft.com/office/word/2010/wordprocessingInk" xmlns:wne="http://schemas.microsoft.com/office/word/2006/wordml" xmlns:wps="http://schemas.microsoft.com/office/word/2010/wordprocessingShape" mc:Ignorable="w14 w15 wp14">
   <w:body>
     <w:p>
-      <w:pPr>
-        <w:rPr>
-          <w:rFonts w:hint="eastAsia"/>
-        </w:rPr>
-      </w:pPr>
       <w:r>
         <w:rPr>
           <w:rFonts w:hint="eastAsia"/>
@@ -27,6 +22,7 @@
         </w:numPr>
         <w:ind w:firstLineChars="0"/>
       </w:pPr>
+      <w:proofErr w:type="spellStart"/>
       <w:r>
         <w:rPr>
           <w:rFonts w:ascii="Arial" w:hAnsi="Arial" w:cs="Arial"/>
@@ -34,26 +30,9 @@
           <w:szCs w:val="21"/>
           <w:shd w:val="clear" w:color="auto" w:fill="F9F9F9"/>
         </w:rPr>
-        <w:t>hous</w:t>
-      </w:r>
-      <w:r>
-        <w:rPr>
-          <w:rFonts w:ascii="Arial" w:hAnsi="Arial" w:cs="Arial"/>
-          <w:color w:val="333333"/>
-          <w:szCs w:val="21"/>
-          <w:shd w:val="clear" w:color="auto" w:fill="F9F9F9"/>
-        </w:rPr>
-        <w:t>e_</w:t>
-      </w:r>
-      <w:r>
-        <w:rPr>
-          <w:rFonts w:ascii="Arial" w:hAnsi="Arial" w:cs="Arial"/>
-          <w:color w:val="333333"/>
-          <w:szCs w:val="21"/>
-          <w:shd w:val="clear" w:color="auto" w:fill="F9F9F9"/>
-        </w:rPr>
-        <w:t>estate</w:t>
-      </w:r>
+        <w:t>house_estate</w:t>
+      </w:r>
+      <w:proofErr w:type="spellEnd"/>
       <w:r>
         <w:rPr>
           <w:rFonts w:ascii="Arial" w:hAnsi="Arial" w:cs="Arial"/>
@@ -100,56 +79,39 @@
             <w:tcW w:w="2074" w:type="dxa"/>
           </w:tcPr>
           <w:p>
-            <w:pPr>
-              <w:rPr>
-                <w:rFonts w:hint="eastAsia"/>
-              </w:rPr>
-            </w:pPr>
+            <w:proofErr w:type="spellStart"/>
             <w:r>
               <w:t>he_id</w:t>
             </w:r>
-          </w:p>
-        </w:tc>
-        <w:tc>
-          <w:tcPr>
-            <w:tcW w:w="2074" w:type="dxa"/>
-          </w:tcPr>
-          <w:p>
-            <w:pPr>
-              <w:rPr>
-                <w:rFonts w:hint="eastAsia"/>
-              </w:rPr>
-            </w:pPr>
+            <w:proofErr w:type="spellEnd"/>
+          </w:p>
+        </w:tc>
+        <w:tc>
+          <w:tcPr>
+            <w:tcW w:w="2074" w:type="dxa"/>
+          </w:tcPr>
+          <w:p>
+            <w:proofErr w:type="spellStart"/>
             <w:r>
               <w:rPr>
                 <w:rFonts w:hint="eastAsia"/>
               </w:rPr>
               <w:t>int</w:t>
             </w:r>
-          </w:p>
-        </w:tc>
-        <w:tc>
-          <w:tcPr>
-            <w:tcW w:w="2074" w:type="dxa"/>
-          </w:tcPr>
-          <w:p>
-            <w:pPr>
-              <w:rPr>
-                <w:rFonts w:hint="eastAsia"/>
-              </w:rPr>
-            </w:pPr>
-          </w:p>
-        </w:tc>
-        <w:tc>
-          <w:tcPr>
-            <w:tcW w:w="2074" w:type="dxa"/>
-          </w:tcPr>
-          <w:p>
-            <w:pPr>
-              <w:rPr>
-                <w:rFonts w:hint="eastAsia"/>
-              </w:rPr>
-            </w:pPr>
+            <w:proofErr w:type="spellEnd"/>
+          </w:p>
+        </w:tc>
+        <w:tc>
+          <w:tcPr>
+            <w:tcW w:w="2074" w:type="dxa"/>
+          </w:tcPr>
+          <w:p/>
+        </w:tc>
+        <w:tc>
+          <w:tcPr>
+            <w:tcW w:w="2074" w:type="dxa"/>
+          </w:tcPr>
+          <w:p>
             <w:r>
               <w:rPr>
                 <w:rFonts w:hint="eastAsia"/>
@@ -168,11 +130,7 @@
             <w:tcW w:w="2074" w:type="dxa"/>
           </w:tcPr>
           <w:p>
-            <w:pPr>
-              <w:rPr>
-                <w:rFonts w:hint="eastAsia"/>
-              </w:rPr>
-            </w:pPr>
+            <w:proofErr w:type="spellStart"/>
             <w:r>
               <w:rPr>
                 <w:rFonts w:hint="eastAsia"/>
@@ -182,18 +140,14 @@
             <w:r>
               <w:t>_name</w:t>
             </w:r>
-          </w:p>
-        </w:tc>
-        <w:tc>
-          <w:tcPr>
-            <w:tcW w:w="2074" w:type="dxa"/>
-          </w:tcPr>
-          <w:p>
-            <w:pPr>
-              <w:rPr>
-                <w:rFonts w:hint="eastAsia"/>
-              </w:rPr>
-            </w:pPr>
+            <w:proofErr w:type="spellEnd"/>
+          </w:p>
+        </w:tc>
+        <w:tc>
+          <w:tcPr>
+            <w:tcW w:w="2074" w:type="dxa"/>
+          </w:tcPr>
+          <w:p>
             <w:r>
               <w:rPr>
                 <w:rFonts w:hint="eastAsia"/>
@@ -206,24 +160,13 @@
           <w:tcPr>
             <w:tcW w:w="2074" w:type="dxa"/>
           </w:tcPr>
-          <w:p>
-            <w:pPr>
-              <w:rPr>
-                <w:rFonts w:hint="eastAsia"/>
-              </w:rPr>
-            </w:pPr>
-          </w:p>
-        </w:tc>
-        <w:tc>
-          <w:tcPr>
-            <w:tcW w:w="2074" w:type="dxa"/>
-          </w:tcPr>
-          <w:p>
-            <w:pPr>
-              <w:rPr>
-                <w:rFonts w:hint="eastAsia"/>
-              </w:rPr>
-            </w:pPr>
+          <w:p/>
+        </w:tc>
+        <w:tc>
+          <w:tcPr>
+            <w:tcW w:w="2074" w:type="dxa"/>
+          </w:tcPr>
+          <w:p>
             <w:r>
               <w:rPr>
                 <w:rFonts w:hint="eastAsia"/>
@@ -242,59 +185,42 @@
             <w:tcW w:w="2074" w:type="dxa"/>
           </w:tcPr>
           <w:p>
-            <w:pPr>
-              <w:rPr>
-                <w:rFonts w:hint="eastAsia"/>
-              </w:rPr>
-            </w:pPr>
+            <w:proofErr w:type="spellStart"/>
             <w:r>
               <w:rPr>
                 <w:rFonts w:hint="eastAsia"/>
               </w:rPr>
               <w:t>city_id</w:t>
             </w:r>
-          </w:p>
-        </w:tc>
-        <w:tc>
-          <w:tcPr>
-            <w:tcW w:w="2074" w:type="dxa"/>
-          </w:tcPr>
-          <w:p>
-            <w:pPr>
-              <w:rPr>
-                <w:rFonts w:hint="eastAsia"/>
-              </w:rPr>
-            </w:pPr>
+            <w:proofErr w:type="spellEnd"/>
+          </w:p>
+        </w:tc>
+        <w:tc>
+          <w:tcPr>
+            <w:tcW w:w="2074" w:type="dxa"/>
+          </w:tcPr>
+          <w:p>
+            <w:proofErr w:type="spellStart"/>
             <w:r>
               <w:rPr>
                 <w:rFonts w:hint="eastAsia"/>
               </w:rPr>
               <w:t>int</w:t>
             </w:r>
-          </w:p>
-        </w:tc>
-        <w:tc>
-          <w:tcPr>
-            <w:tcW w:w="2074" w:type="dxa"/>
-          </w:tcPr>
-          <w:p>
-            <w:pPr>
-              <w:rPr>
-                <w:rFonts w:hint="eastAsia"/>
-              </w:rPr>
-            </w:pPr>
-          </w:p>
-        </w:tc>
-        <w:tc>
-          <w:tcPr>
-            <w:tcW w:w="2074" w:type="dxa"/>
-          </w:tcPr>
-          <w:p>
-            <w:pPr>
-              <w:rPr>
-                <w:rFonts w:hint="eastAsia"/>
-              </w:rPr>
-            </w:pPr>
+            <w:proofErr w:type="spellEnd"/>
+          </w:p>
+        </w:tc>
+        <w:tc>
+          <w:tcPr>
+            <w:tcW w:w="2074" w:type="dxa"/>
+          </w:tcPr>
+          <w:p/>
+        </w:tc>
+        <w:tc>
+          <w:tcPr>
+            <w:tcW w:w="2074" w:type="dxa"/>
+          </w:tcPr>
+          <w:p>
             <w:r>
               <w:rPr>
                 <w:rFonts w:hint="eastAsia"/>
@@ -319,11 +245,7 @@
             <w:tcW w:w="2074" w:type="dxa"/>
           </w:tcPr>
           <w:p>
-            <w:pPr>
-              <w:rPr>
-                <w:rFonts w:hint="eastAsia"/>
-              </w:rPr>
-            </w:pPr>
+            <w:proofErr w:type="spellStart"/>
             <w:r>
               <w:rPr>
                 <w:rFonts w:ascii="Arial" w:hAnsi="Arial" w:cs="Arial"/>
@@ -339,48 +261,35 @@
             <w:r>
               <w:t>id</w:t>
             </w:r>
-          </w:p>
-        </w:tc>
-        <w:tc>
-          <w:tcPr>
-            <w:tcW w:w="2074" w:type="dxa"/>
-          </w:tcPr>
-          <w:p>
-            <w:pPr>
-              <w:rPr>
-                <w:rFonts w:hint="eastAsia"/>
-              </w:rPr>
-            </w:pPr>
+            <w:proofErr w:type="spellEnd"/>
+          </w:p>
+        </w:tc>
+        <w:tc>
+          <w:tcPr>
+            <w:tcW w:w="2074" w:type="dxa"/>
+          </w:tcPr>
+          <w:p>
+            <w:proofErr w:type="spellStart"/>
             <w:r>
               <w:rPr>
                 <w:rFonts w:hint="eastAsia"/>
               </w:rPr>
               <w:t>int</w:t>
             </w:r>
-          </w:p>
-        </w:tc>
-        <w:tc>
-          <w:tcPr>
-            <w:tcW w:w="2074" w:type="dxa"/>
-          </w:tcPr>
-          <w:p>
-            <w:pPr>
-              <w:rPr>
-                <w:rFonts w:hint="eastAsia"/>
-              </w:rPr>
-            </w:pPr>
-          </w:p>
-        </w:tc>
-        <w:tc>
-          <w:tcPr>
-            <w:tcW w:w="2074" w:type="dxa"/>
-          </w:tcPr>
-          <w:p>
-            <w:pPr>
-              <w:rPr>
-                <w:rFonts w:hint="eastAsia"/>
-              </w:rPr>
-            </w:pPr>
+            <w:proofErr w:type="spellEnd"/>
+          </w:p>
+        </w:tc>
+        <w:tc>
+          <w:tcPr>
+            <w:tcW w:w="2074" w:type="dxa"/>
+          </w:tcPr>
+          <w:p/>
+        </w:tc>
+        <w:tc>
+          <w:tcPr>
+            <w:tcW w:w="2074" w:type="dxa"/>
+          </w:tcPr>
+          <w:p>
             <w:r>
               <w:t>所</w:t>
             </w:r>
@@ -432,11 +341,6 @@
             <w:tcW w:w="2074" w:type="dxa"/>
           </w:tcPr>
           <w:p>
-            <w:pPr>
-              <w:rPr>
-                <w:rFonts w:hint="eastAsia"/>
-              </w:rPr>
-            </w:pPr>
             <w:r>
               <w:rPr>
                 <w:rFonts w:hint="eastAsia"/>
@@ -449,24 +353,13 @@
           <w:tcPr>
             <w:tcW w:w="2074" w:type="dxa"/>
           </w:tcPr>
-          <w:p>
-            <w:pPr>
-              <w:rPr>
-                <w:rFonts w:hint="eastAsia"/>
-              </w:rPr>
-            </w:pPr>
-          </w:p>
-        </w:tc>
-        <w:tc>
-          <w:tcPr>
-            <w:tcW w:w="2074" w:type="dxa"/>
-          </w:tcPr>
-          <w:p>
-            <w:pPr>
-              <w:rPr>
-                <w:rFonts w:hint="eastAsia"/>
-              </w:rPr>
-            </w:pPr>
+          <w:p/>
+        </w:tc>
+        <w:tc>
+          <w:tcPr>
+            <w:tcW w:w="2074" w:type="dxa"/>
+          </w:tcPr>
+          <w:p>
             <w:r>
               <w:rPr>
                 <w:rFonts w:hint="eastAsia"/>
@@ -495,11 +388,6 @@
             <w:tcW w:w="2074" w:type="dxa"/>
           </w:tcPr>
           <w:p>
-            <w:pPr>
-              <w:rPr>
-                <w:rFonts w:hint="eastAsia"/>
-              </w:rPr>
-            </w:pPr>
             <w:r>
               <w:rPr>
                 <w:rFonts w:hint="eastAsia"/>
@@ -515,24 +403,13 @@
           <w:tcPr>
             <w:tcW w:w="2074" w:type="dxa"/>
           </w:tcPr>
-          <w:p>
-            <w:pPr>
-              <w:rPr>
-                <w:rFonts w:hint="eastAsia"/>
-              </w:rPr>
-            </w:pPr>
-          </w:p>
-        </w:tc>
-        <w:tc>
-          <w:tcPr>
-            <w:tcW w:w="2074" w:type="dxa"/>
-          </w:tcPr>
-          <w:p>
-            <w:pPr>
-              <w:rPr>
-                <w:rFonts w:hint="eastAsia"/>
-              </w:rPr>
-            </w:pPr>
+          <w:p/>
+        </w:tc>
+        <w:tc>
+          <w:tcPr>
+            <w:tcW w:w="2074" w:type="dxa"/>
+          </w:tcPr>
+          <w:p>
             <w:r>
               <w:rPr>
                 <w:rFonts w:hint="eastAsia"/>
@@ -548,11 +425,6 @@
             <w:tcW w:w="2074" w:type="dxa"/>
           </w:tcPr>
           <w:p>
-            <w:pPr>
-              <w:rPr>
-                <w:rFonts w:hint="eastAsia"/>
-              </w:rPr>
-            </w:pPr>
             <w:r>
               <w:t>subway</w:t>
             </w:r>
@@ -563,11 +435,6 @@
             <w:tcW w:w="2074" w:type="dxa"/>
           </w:tcPr>
           <w:p>
-            <w:pPr>
-              <w:rPr>
-                <w:rFonts w:hint="eastAsia"/>
-              </w:rPr>
-            </w:pPr>
             <w:r>
               <w:t>char</w:t>
             </w:r>
@@ -578,11 +445,6 @@
             <w:tcW w:w="2074" w:type="dxa"/>
           </w:tcPr>
           <w:p>
-            <w:pPr>
-              <w:rPr>
-                <w:rFonts w:hint="eastAsia"/>
-              </w:rPr>
-            </w:pPr>
             <w:r>
               <w:rPr>
                 <w:rFonts w:hint="eastAsia"/>
@@ -596,11 +458,6 @@
             <w:tcW w:w="2074" w:type="dxa"/>
           </w:tcPr>
           <w:p>
-            <w:pPr>
-              <w:rPr>
-                <w:rFonts w:hint="eastAsia"/>
-              </w:rPr>
-            </w:pPr>
             <w:r>
               <w:rPr>
                 <w:rFonts w:hint="eastAsia"/>
@@ -636,25 +493,13 @@
           <w:tcPr>
             <w:tcW w:w="2074" w:type="dxa"/>
           </w:tcPr>
-          <w:p>
-            <w:pPr>
-              <w:rPr>
-                <w:rFonts w:hint="eastAsia"/>
-              </w:rPr>
-            </w:pPr>
-          </w:p>
-        </w:tc>
-        <w:tc>
-          <w:tcPr>
-            <w:tcW w:w="2074" w:type="dxa"/>
-          </w:tcPr>
-          <w:p>
-            <w:pPr>
-              <w:rPr>
-                <w:rFonts w:hint="eastAsia"/>
-              </w:rPr>
-            </w:pPr>
-          </w:p>
+          <w:p/>
+        </w:tc>
+        <w:tc>
+          <w:tcPr>
+            <w:tcW w:w="2074" w:type="dxa"/>
+          </w:tcPr>
+          <w:p/>
         </w:tc>
       </w:tr>
     </w:tbl>
@@ -665,14 +510,27 @@
         </w:rPr>
         <w:t>通过</w:t>
       </w:r>
-      <w:hyperlink r:id="rId6" w:history="1">
-        <w:r>
-          <w:rPr>
-            <w:rStyle w:val="a5"/>
-          </w:rPr>
-          <w:t>https://sz.zu.anjuke.com/</w:t>
-        </w:r>
-      </w:hyperlink>
+      <w:r>
+        <w:fldChar w:fldCharType="begin"/>
+      </w:r>
+      <w:r>
+        <w:instrText xml:space="preserve"> HYPERLINK "https://sz.zu.anjuke.com/" </w:instrText>
+      </w:r>
+      <w:r>
+        <w:fldChar w:fldCharType="separate"/>
+      </w:r>
+      <w:r>
+        <w:rPr>
+          <w:rStyle w:val="a5"/>
+        </w:rPr>
+        <w:t>https://sz.zu.anjuke.com/</w:t>
+      </w:r>
+      <w:r>
+        <w:rPr>
+          <w:rStyle w:val="a5"/>
+        </w:rPr>
+        <w:fldChar w:fldCharType="end"/>
+      </w:r>
       <w:r>
         <w:t xml:space="preserve"> </w:t>
       </w:r>
@@ -695,13 +553,7 @@
         <w:t>更新小区信息</w:t>
       </w:r>
     </w:p>
-    <w:p>
-      <w:pPr>
-        <w:rPr>
-          <w:rFonts w:hint="eastAsia"/>
-        </w:rPr>
-      </w:pPr>
-    </w:p>
+    <w:p/>
     <w:p>
       <w:pPr>
         <w:pStyle w:val="a3"/>
@@ -711,11 +563,19 @@
         </w:numPr>
         <w:ind w:firstLineChars="0"/>
       </w:pPr>
+      <w:proofErr w:type="spellStart"/>
       <w:r>
         <w:rPr>
           <w:rFonts w:hint="eastAsia"/>
         </w:rPr>
-        <w:t xml:space="preserve">city_info </w:t>
+        <w:t>city_info</w:t>
+      </w:r>
+      <w:proofErr w:type="spellEnd"/>
+      <w:r>
+        <w:rPr>
+          <w:rFonts w:hint="eastAsia"/>
+        </w:rPr>
+        <w:t xml:space="preserve"> </w:t>
       </w:r>
       <w:r>
         <w:rPr>
@@ -745,11 +605,7 @@
             <w:tcW w:w="2128" w:type="dxa"/>
           </w:tcPr>
           <w:p>
-            <w:pPr>
-              <w:rPr>
-                <w:rFonts w:hint="eastAsia"/>
-              </w:rPr>
-            </w:pPr>
+            <w:proofErr w:type="spellStart"/>
             <w:r>
               <w:rPr>
                 <w:rFonts w:hint="eastAsia"/>
@@ -759,6 +615,7 @@
             <w:r>
               <w:t>ity_id</w:t>
             </w:r>
+            <w:proofErr w:type="spellEnd"/>
           </w:p>
         </w:tc>
         <w:tc>
@@ -766,38 +623,24 @@
             <w:tcW w:w="2058" w:type="dxa"/>
           </w:tcPr>
           <w:p>
-            <w:pPr>
-              <w:rPr>
-                <w:rFonts w:hint="eastAsia"/>
-              </w:rPr>
-            </w:pPr>
+            <w:proofErr w:type="spellStart"/>
             <w:r>
               <w:t>int</w:t>
             </w:r>
+            <w:proofErr w:type="spellEnd"/>
           </w:p>
         </w:tc>
         <w:tc>
           <w:tcPr>
             <w:tcW w:w="2054" w:type="dxa"/>
           </w:tcPr>
-          <w:p>
-            <w:pPr>
-              <w:rPr>
-                <w:rFonts w:hint="eastAsia"/>
-              </w:rPr>
-            </w:pPr>
-          </w:p>
+          <w:p/>
         </w:tc>
         <w:tc>
           <w:tcPr>
             <w:tcW w:w="2056" w:type="dxa"/>
           </w:tcPr>
           <w:p>
-            <w:pPr>
-              <w:rPr>
-                <w:rFonts w:hint="eastAsia"/>
-              </w:rPr>
-            </w:pPr>
             <w:r>
               <w:rPr>
                 <w:rFonts w:hint="eastAsia"/>
@@ -816,17 +659,14 @@
             <w:tcW w:w="2128" w:type="dxa"/>
           </w:tcPr>
           <w:p>
-            <w:pPr>
-              <w:rPr>
-                <w:rFonts w:hint="eastAsia"/>
-              </w:rPr>
-            </w:pPr>
+            <w:proofErr w:type="spellStart"/>
             <w:r>
               <w:rPr>
                 <w:rFonts w:hint="eastAsia"/>
               </w:rPr>
               <w:t>city_name</w:t>
             </w:r>
+            <w:proofErr w:type="spellEnd"/>
           </w:p>
         </w:tc>
         <w:tc>
@@ -834,11 +674,6 @@
             <w:tcW w:w="2058" w:type="dxa"/>
           </w:tcPr>
           <w:p>
-            <w:pPr>
-              <w:rPr>
-                <w:rFonts w:hint="eastAsia"/>
-              </w:rPr>
-            </w:pPr>
             <w:r>
               <w:rPr>
                 <w:rFonts w:hint="eastAsia"/>
@@ -851,24 +686,13 @@
           <w:tcPr>
             <w:tcW w:w="2054" w:type="dxa"/>
           </w:tcPr>
-          <w:p>
-            <w:pPr>
-              <w:rPr>
-                <w:rFonts w:hint="eastAsia"/>
-              </w:rPr>
-            </w:pPr>
-          </w:p>
+          <w:p/>
         </w:tc>
         <w:tc>
           <w:tcPr>
             <w:tcW w:w="2056" w:type="dxa"/>
           </w:tcPr>
           <w:p>
-            <w:pPr>
-              <w:rPr>
-                <w:rFonts w:hint="eastAsia"/>
-              </w:rPr>
-            </w:pPr>
             <w:r>
               <w:rPr>
                 <w:rFonts w:hint="eastAsia"/>
@@ -887,11 +711,7 @@
             <w:tcW w:w="2128" w:type="dxa"/>
           </w:tcPr>
           <w:p>
-            <w:pPr>
-              <w:rPr>
-                <w:rFonts w:hint="eastAsia"/>
-              </w:rPr>
-            </w:pPr>
+            <w:proofErr w:type="spellStart"/>
             <w:r>
               <w:rPr>
                 <w:rFonts w:hint="eastAsia"/>
@@ -907,6 +727,7 @@
               </w:rPr>
               <w:t>_url</w:t>
             </w:r>
+            <w:proofErr w:type="spellEnd"/>
           </w:p>
         </w:tc>
         <w:tc>
@@ -914,11 +735,6 @@
             <w:tcW w:w="2058" w:type="dxa"/>
           </w:tcPr>
           <w:p>
-            <w:pPr>
-              <w:rPr>
-                <w:rFonts w:hint="eastAsia"/>
-              </w:rPr>
-            </w:pPr>
             <w:r>
               <w:rPr>
                 <w:rFonts w:hint="eastAsia"/>
@@ -931,24 +747,13 @@
           <w:tcPr>
             <w:tcW w:w="2054" w:type="dxa"/>
           </w:tcPr>
-          <w:p>
-            <w:pPr>
-              <w:rPr>
-                <w:rFonts w:hint="eastAsia"/>
-              </w:rPr>
-            </w:pPr>
-          </w:p>
+          <w:p/>
         </w:tc>
         <w:tc>
           <w:tcPr>
             <w:tcW w:w="2056" w:type="dxa"/>
           </w:tcPr>
           <w:p>
-            <w:pPr>
-              <w:rPr>
-                <w:rFonts w:hint="eastAsia"/>
-              </w:rPr>
-            </w:pPr>
             <w:r>
               <w:rPr>
                 <w:rFonts w:hint="eastAsia"/>
@@ -973,11 +778,7 @@
             <w:tcW w:w="2128" w:type="dxa"/>
           </w:tcPr>
           <w:p>
-            <w:pPr>
-              <w:rPr>
-                <w:rFonts w:hint="eastAsia"/>
-              </w:rPr>
-            </w:pPr>
+            <w:proofErr w:type="spellStart"/>
             <w:r>
               <w:rPr>
                 <w:rFonts w:hint="eastAsia"/>
@@ -987,8 +788,6 @@
             <w:r>
               <w:t>_</w:t>
             </w:r>
-            <w:bookmarkStart w:id="0" w:name="_GoBack"/>
-            <w:bookmarkEnd w:id="0"/>
             <w:r>
               <w:t>rent</w:t>
             </w:r>
@@ -1001,6 +800,7 @@
             <w:r>
               <w:t>url</w:t>
             </w:r>
+            <w:proofErr w:type="spellEnd"/>
           </w:p>
         </w:tc>
         <w:tc>
@@ -1008,11 +808,6 @@
             <w:tcW w:w="2058" w:type="dxa"/>
           </w:tcPr>
           <w:p>
-            <w:pPr>
-              <w:rPr>
-                <w:rFonts w:hint="eastAsia"/>
-              </w:rPr>
-            </w:pPr>
             <w:r>
               <w:rPr>
                 <w:rFonts w:hint="eastAsia"/>
@@ -1025,35 +820,32 @@
           <w:tcPr>
             <w:tcW w:w="2054" w:type="dxa"/>
           </w:tcPr>
-          <w:p>
-            <w:pPr>
-              <w:rPr>
-                <w:rFonts w:hint="eastAsia"/>
-              </w:rPr>
-            </w:pPr>
-          </w:p>
+          <w:p/>
         </w:tc>
         <w:tc>
           <w:tcPr>
             <w:tcW w:w="2056" w:type="dxa"/>
           </w:tcPr>
           <w:p>
-            <w:pPr>
-              <w:rPr>
-                <w:rFonts w:hint="eastAsia"/>
-              </w:rPr>
-            </w:pPr>
             <w:r>
               <w:rPr>
                 <w:rFonts w:hint="eastAsia"/>
               </w:rPr>
               <w:t>安居客</w:t>
             </w:r>
-            <w:r>
-              <w:rPr>
-                <w:rFonts w:hint="eastAsia"/>
-              </w:rPr>
-              <w:t>租房网网址</w:t>
+            <w:proofErr w:type="gramStart"/>
+            <w:r>
+              <w:rPr>
+                <w:rFonts w:hint="eastAsia"/>
+              </w:rPr>
+              <w:t>租房网</w:t>
+            </w:r>
+            <w:proofErr w:type="gramEnd"/>
+            <w:r>
+              <w:rPr>
+                <w:rFonts w:hint="eastAsia"/>
+              </w:rPr>
+              <w:t>网址</w:t>
             </w:r>
           </w:p>
         </w:tc>
@@ -1083,6 +875,7 @@
         </w:numPr>
         <w:ind w:firstLineChars="0"/>
       </w:pPr>
+      <w:proofErr w:type="spellStart"/>
       <w:r>
         <w:rPr>
           <w:rFonts w:ascii="Arial" w:hAnsi="Arial" w:cs="Arial"/>
@@ -1096,7 +889,14 @@
         <w:rPr>
           <w:rFonts w:hint="eastAsia"/>
         </w:rPr>
-        <w:t xml:space="preserve">_info </w:t>
+        <w:t>_info</w:t>
+      </w:r>
+      <w:proofErr w:type="spellEnd"/>
+      <w:r>
+        <w:rPr>
+          <w:rFonts w:hint="eastAsia"/>
+        </w:rPr>
+        <w:t xml:space="preserve"> </w:t>
       </w:r>
       <w:r>
         <w:rPr>
@@ -1126,11 +926,7 @@
             <w:tcW w:w="2074" w:type="dxa"/>
           </w:tcPr>
           <w:p>
-            <w:pPr>
-              <w:rPr>
-                <w:rFonts w:hint="eastAsia"/>
-              </w:rPr>
-            </w:pPr>
+            <w:proofErr w:type="spellStart"/>
             <w:r>
               <w:rPr>
                 <w:rFonts w:ascii="Arial" w:hAnsi="Arial" w:cs="Arial"/>
@@ -1141,53 +937,37 @@
               <w:t>district</w:t>
             </w:r>
             <w:r>
-              <w:t>_</w:t>
-            </w:r>
-            <w:r>
-              <w:t>id</w:t>
-            </w:r>
-          </w:p>
-        </w:tc>
-        <w:tc>
-          <w:tcPr>
-            <w:tcW w:w="2074" w:type="dxa"/>
-          </w:tcPr>
-          <w:p>
-            <w:pPr>
-              <w:rPr>
-                <w:rFonts w:hint="eastAsia"/>
-              </w:rPr>
-            </w:pPr>
+              <w:t>_id</w:t>
+            </w:r>
+            <w:proofErr w:type="spellEnd"/>
+          </w:p>
+        </w:tc>
+        <w:tc>
+          <w:tcPr>
+            <w:tcW w:w="2074" w:type="dxa"/>
+          </w:tcPr>
+          <w:p>
+            <w:proofErr w:type="spellStart"/>
             <w:r>
               <w:rPr>
                 <w:rFonts w:hint="eastAsia"/>
               </w:rPr>
               <w:t>int</w:t>
             </w:r>
-          </w:p>
-        </w:tc>
-        <w:tc>
-          <w:tcPr>
-            <w:tcW w:w="2074" w:type="dxa"/>
-          </w:tcPr>
-          <w:p>
-            <w:pPr>
-              <w:rPr>
-                <w:rFonts w:hint="eastAsia"/>
-              </w:rPr>
-            </w:pPr>
-          </w:p>
-        </w:tc>
-        <w:tc>
-          <w:tcPr>
-            <w:tcW w:w="2074" w:type="dxa"/>
-          </w:tcPr>
-          <w:p>
-            <w:pPr>
-              <w:rPr>
-                <w:rFonts w:hint="eastAsia"/>
-              </w:rPr>
-            </w:pPr>
+            <w:proofErr w:type="spellEnd"/>
+          </w:p>
+        </w:tc>
+        <w:tc>
+          <w:tcPr>
+            <w:tcW w:w="2074" w:type="dxa"/>
+          </w:tcPr>
+          <w:p/>
+        </w:tc>
+        <w:tc>
+          <w:tcPr>
+            <w:tcW w:w="2074" w:type="dxa"/>
+          </w:tcPr>
+          <w:p>
             <w:r>
               <w:rPr>
                 <w:rFonts w:hint="eastAsia"/>
@@ -1214,6 +994,7 @@
                 <w:shd w:val="clear" w:color="auto" w:fill="F9F9F9"/>
               </w:rPr>
             </w:pPr>
+            <w:proofErr w:type="spellStart"/>
             <w:r>
               <w:rPr>
                 <w:rFonts w:ascii="Arial" w:hAnsi="Arial" w:cs="Arial" w:hint="eastAsia"/>
@@ -1232,45 +1013,32 @@
               </w:rPr>
               <w:t>_id</w:t>
             </w:r>
-          </w:p>
-        </w:tc>
-        <w:tc>
-          <w:tcPr>
-            <w:tcW w:w="2074" w:type="dxa"/>
-          </w:tcPr>
-          <w:p>
-            <w:pPr>
-              <w:rPr>
-                <w:rFonts w:hint="eastAsia"/>
-              </w:rPr>
-            </w:pPr>
+            <w:proofErr w:type="spellEnd"/>
+          </w:p>
+        </w:tc>
+        <w:tc>
+          <w:tcPr>
+            <w:tcW w:w="2074" w:type="dxa"/>
+          </w:tcPr>
+          <w:p>
+            <w:proofErr w:type="spellStart"/>
             <w:r>
               <w:t>int</w:t>
             </w:r>
-          </w:p>
-        </w:tc>
-        <w:tc>
-          <w:tcPr>
-            <w:tcW w:w="2074" w:type="dxa"/>
-          </w:tcPr>
-          <w:p>
-            <w:pPr>
-              <w:rPr>
-                <w:rFonts w:hint="eastAsia"/>
-              </w:rPr>
-            </w:pPr>
-          </w:p>
-        </w:tc>
-        <w:tc>
-          <w:tcPr>
-            <w:tcW w:w="2074" w:type="dxa"/>
-          </w:tcPr>
-          <w:p>
-            <w:pPr>
-              <w:rPr>
-                <w:rFonts w:hint="eastAsia"/>
-              </w:rPr>
-            </w:pPr>
+            <w:proofErr w:type="spellEnd"/>
+          </w:p>
+        </w:tc>
+        <w:tc>
+          <w:tcPr>
+            <w:tcW w:w="2074" w:type="dxa"/>
+          </w:tcPr>
+          <w:p/>
+        </w:tc>
+        <w:tc>
+          <w:tcPr>
+            <w:tcW w:w="2074" w:type="dxa"/>
+          </w:tcPr>
+          <w:p>
             <w:r>
               <w:rPr>
                 <w:rFonts w:hint="eastAsia"/>
@@ -1289,11 +1057,7 @@
             <w:tcW w:w="2074" w:type="dxa"/>
           </w:tcPr>
           <w:p>
-            <w:pPr>
-              <w:rPr>
-                <w:rFonts w:hint="eastAsia"/>
-              </w:rPr>
-            </w:pPr>
+            <w:proofErr w:type="spellStart"/>
             <w:r>
               <w:rPr>
                 <w:rFonts w:ascii="Arial" w:hAnsi="Arial" w:cs="Arial"/>
@@ -1312,18 +1076,14 @@
               </w:rPr>
               <w:t>name</w:t>
             </w:r>
-          </w:p>
-        </w:tc>
-        <w:tc>
-          <w:tcPr>
-            <w:tcW w:w="2074" w:type="dxa"/>
-          </w:tcPr>
-          <w:p>
-            <w:pPr>
-              <w:rPr>
-                <w:rFonts w:hint="eastAsia"/>
-              </w:rPr>
-            </w:pPr>
+            <w:proofErr w:type="spellEnd"/>
+          </w:p>
+        </w:tc>
+        <w:tc>
+          <w:tcPr>
+            <w:tcW w:w="2074" w:type="dxa"/>
+          </w:tcPr>
+          <w:p>
             <w:r>
               <w:rPr>
                 <w:rFonts w:hint="eastAsia"/>
@@ -1336,24 +1096,13 @@
           <w:tcPr>
             <w:tcW w:w="2074" w:type="dxa"/>
           </w:tcPr>
-          <w:p>
-            <w:pPr>
-              <w:rPr>
-                <w:rFonts w:hint="eastAsia"/>
-              </w:rPr>
-            </w:pPr>
-          </w:p>
-        </w:tc>
-        <w:tc>
-          <w:tcPr>
-            <w:tcW w:w="2074" w:type="dxa"/>
-          </w:tcPr>
-          <w:p>
-            <w:pPr>
-              <w:rPr>
-                <w:rFonts w:hint="eastAsia"/>
-              </w:rPr>
-            </w:pPr>
+          <w:p/>
+        </w:tc>
+        <w:tc>
+          <w:tcPr>
+            <w:tcW w:w="2074" w:type="dxa"/>
+          </w:tcPr>
+          <w:p>
             <w:r>
               <w:rPr>
                 <w:rFonts w:hint="eastAsia"/>
@@ -1368,36 +1117,35 @@
       </w:tr>
     </w:tbl>
     <w:p>
-      <w:pPr>
-        <w:rPr>
-          <w:rFonts w:hint="eastAsia"/>
-        </w:rPr>
-      </w:pPr>
       <w:r>
         <w:rPr>
           <w:rFonts w:hint="eastAsia"/>
         </w:rPr>
         <w:t>通过</w:t>
       </w:r>
-      <w:hyperlink r:id="rId7" w:history="1">
-        <w:r>
-          <w:rPr>
-            <w:rStyle w:val="a5"/>
-          </w:rPr>
-          <w:t>https://sz.zu.anjuke.com/</w:t>
-        </w:r>
-      </w:hyperlink>
-      <w:r>
-        <w:t xml:space="preserve"> </w:t>
+      <w:r>
+        <w:fldChar w:fldCharType="begin"/>
+      </w:r>
+      <w:r>
+        <w:instrText xml:space="preserve"> HYPERLINK "https://sz.zu.anjuke.com/" </w:instrText>
+      </w:r>
+      <w:r>
+        <w:fldChar w:fldCharType="separate"/>
       </w:r>
       <w:r>
         <w:rPr>
-          <w:rFonts w:hint="eastAsia"/>
+          <w:rStyle w:val="a5"/>
         </w:rPr>
-        <w:t>罗列</w:t>
-      </w:r>
-      <w:r>
-        <w:t>的</w:t>
+        <w:t>https://sz.zu.anjuke.com/</w:t>
+      </w:r>
+      <w:r>
+        <w:rPr>
+          <w:rStyle w:val="a5"/>
+        </w:rPr>
+        <w:fldChar w:fldCharType="end"/>
+      </w:r>
+      <w:r>
+        <w:t>更新</w:t>
       </w:r>
       <w:r>
         <w:rPr>
@@ -1406,31 +1154,10 @@
         <w:t>区域</w:t>
       </w:r>
       <w:r>
-        <w:rPr>
-          <w:rFonts w:hint="eastAsia"/>
-        </w:rPr>
-        <w:t>信息</w:t>
-      </w:r>
-      <w:r>
-        <w:t>更新</w:t>
-      </w:r>
-      <w:r>
-        <w:rPr>
-          <w:rFonts w:hint="eastAsia"/>
-        </w:rPr>
-        <w:t>区域</w:t>
-      </w:r>
-      <w:r>
         <w:t>表单</w:t>
       </w:r>
     </w:p>
-    <w:p>
-      <w:pPr>
-        <w:rPr>
-          <w:rFonts w:hint="eastAsia"/>
-        </w:rPr>
-      </w:pPr>
-    </w:p>
+    <w:p/>
     <w:p>
       <w:pPr>
         <w:pStyle w:val="a3"/>
@@ -1440,11 +1167,16 @@
         </w:numPr>
         <w:ind w:firstLineChars="0"/>
       </w:pPr>
+      <w:proofErr w:type="spellStart"/>
       <w:r>
         <w:t>rent</w:t>
       </w:r>
       <w:r>
-        <w:t xml:space="preserve">_info </w:t>
+        <w:t>_info</w:t>
+      </w:r>
+      <w:proofErr w:type="spellEnd"/>
+      <w:r>
+        <w:t xml:space="preserve"> </w:t>
       </w:r>
       <w:r>
         <w:rPr>
@@ -1455,6 +1187,8 @@
       <w:r>
         <w:t>信息表单</w:t>
       </w:r>
+      <w:bookmarkStart w:id="0" w:name="_GoBack"/>
+      <w:bookmarkEnd w:id="0"/>
     </w:p>
     <w:tbl>
       <w:tblPr>
@@ -1474,59 +1208,42 @@
             <w:tcW w:w="2074" w:type="dxa"/>
           </w:tcPr>
           <w:p>
-            <w:pPr>
-              <w:rPr>
-                <w:rFonts w:hint="eastAsia"/>
-              </w:rPr>
-            </w:pPr>
+            <w:proofErr w:type="spellStart"/>
             <w:r>
               <w:rPr>
                 <w:rFonts w:hint="eastAsia"/>
               </w:rPr>
               <w:t>h_id</w:t>
             </w:r>
-          </w:p>
-        </w:tc>
-        <w:tc>
-          <w:tcPr>
-            <w:tcW w:w="2074" w:type="dxa"/>
-          </w:tcPr>
-          <w:p>
-            <w:pPr>
-              <w:rPr>
-                <w:rFonts w:hint="eastAsia"/>
-              </w:rPr>
-            </w:pPr>
+            <w:proofErr w:type="spellEnd"/>
+          </w:p>
+        </w:tc>
+        <w:tc>
+          <w:tcPr>
+            <w:tcW w:w="2074" w:type="dxa"/>
+          </w:tcPr>
+          <w:p>
+            <w:proofErr w:type="spellStart"/>
             <w:r>
               <w:rPr>
                 <w:rFonts w:hint="eastAsia"/>
               </w:rPr>
               <w:t>int</w:t>
             </w:r>
-          </w:p>
-        </w:tc>
-        <w:tc>
-          <w:tcPr>
-            <w:tcW w:w="2074" w:type="dxa"/>
-          </w:tcPr>
-          <w:p>
-            <w:pPr>
-              <w:rPr>
-                <w:rFonts w:hint="eastAsia"/>
-              </w:rPr>
-            </w:pPr>
-          </w:p>
-        </w:tc>
-        <w:tc>
-          <w:tcPr>
-            <w:tcW w:w="2074" w:type="dxa"/>
-          </w:tcPr>
-          <w:p>
-            <w:pPr>
-              <w:rPr>
-                <w:rFonts w:hint="eastAsia"/>
-              </w:rPr>
-            </w:pPr>
+            <w:proofErr w:type="spellEnd"/>
+          </w:p>
+        </w:tc>
+        <w:tc>
+          <w:tcPr>
+            <w:tcW w:w="2074" w:type="dxa"/>
+          </w:tcPr>
+          <w:p/>
+        </w:tc>
+        <w:tc>
+          <w:tcPr>
+            <w:tcW w:w="2074" w:type="dxa"/>
+          </w:tcPr>
+          <w:p>
             <w:r>
               <w:rPr>
                 <w:rFonts w:hint="eastAsia"/>
@@ -1545,59 +1262,42 @@
             <w:tcW w:w="2074" w:type="dxa"/>
           </w:tcPr>
           <w:p>
-            <w:pPr>
-              <w:rPr>
-                <w:rFonts w:hint="eastAsia"/>
-              </w:rPr>
-            </w:pPr>
+            <w:proofErr w:type="spellStart"/>
             <w:r>
               <w:rPr>
                 <w:rFonts w:hint="eastAsia"/>
               </w:rPr>
               <w:t>he_id</w:t>
             </w:r>
-          </w:p>
-        </w:tc>
-        <w:tc>
-          <w:tcPr>
-            <w:tcW w:w="2074" w:type="dxa"/>
-          </w:tcPr>
-          <w:p>
-            <w:pPr>
-              <w:rPr>
-                <w:rFonts w:hint="eastAsia"/>
-              </w:rPr>
-            </w:pPr>
+            <w:proofErr w:type="spellEnd"/>
+          </w:p>
+        </w:tc>
+        <w:tc>
+          <w:tcPr>
+            <w:tcW w:w="2074" w:type="dxa"/>
+          </w:tcPr>
+          <w:p>
+            <w:proofErr w:type="spellStart"/>
             <w:r>
               <w:rPr>
                 <w:rFonts w:hint="eastAsia"/>
               </w:rPr>
               <w:t>int</w:t>
             </w:r>
-          </w:p>
-        </w:tc>
-        <w:tc>
-          <w:tcPr>
-            <w:tcW w:w="2074" w:type="dxa"/>
-          </w:tcPr>
-          <w:p>
-            <w:pPr>
-              <w:rPr>
-                <w:rFonts w:hint="eastAsia"/>
-              </w:rPr>
-            </w:pPr>
-          </w:p>
-        </w:tc>
-        <w:tc>
-          <w:tcPr>
-            <w:tcW w:w="2074" w:type="dxa"/>
-          </w:tcPr>
-          <w:p>
-            <w:pPr>
-              <w:rPr>
-                <w:rFonts w:hint="eastAsia"/>
-              </w:rPr>
-            </w:pPr>
+            <w:proofErr w:type="spellEnd"/>
+          </w:p>
+        </w:tc>
+        <w:tc>
+          <w:tcPr>
+            <w:tcW w:w="2074" w:type="dxa"/>
+          </w:tcPr>
+          <w:p/>
+        </w:tc>
+        <w:tc>
+          <w:tcPr>
+            <w:tcW w:w="2074" w:type="dxa"/>
+          </w:tcPr>
+          <w:p>
             <w:r>
               <w:rPr>
                 <w:rFonts w:hint="eastAsia"/>
@@ -1616,59 +1316,42 @@
             <w:tcW w:w="2074" w:type="dxa"/>
           </w:tcPr>
           <w:p>
-            <w:pPr>
-              <w:rPr>
-                <w:rFonts w:hint="eastAsia"/>
-              </w:rPr>
-            </w:pPr>
+            <w:proofErr w:type="spellStart"/>
             <w:r>
               <w:t>h</w:t>
             </w:r>
             <w:r>
               <w:t>_rent</w:t>
             </w:r>
-          </w:p>
-        </w:tc>
-        <w:tc>
-          <w:tcPr>
-            <w:tcW w:w="2074" w:type="dxa"/>
-          </w:tcPr>
-          <w:p>
-            <w:pPr>
-              <w:rPr>
-                <w:rFonts w:hint="eastAsia"/>
-              </w:rPr>
-            </w:pPr>
+            <w:proofErr w:type="spellEnd"/>
+          </w:p>
+        </w:tc>
+        <w:tc>
+          <w:tcPr>
+            <w:tcW w:w="2074" w:type="dxa"/>
+          </w:tcPr>
+          <w:p>
+            <w:proofErr w:type="spellStart"/>
             <w:r>
               <w:rPr>
                 <w:rFonts w:hint="eastAsia"/>
               </w:rPr>
               <w:t>int</w:t>
             </w:r>
-          </w:p>
-        </w:tc>
-        <w:tc>
-          <w:tcPr>
-            <w:tcW w:w="2074" w:type="dxa"/>
-          </w:tcPr>
-          <w:p>
-            <w:pPr>
-              <w:rPr>
-                <w:rFonts w:hint="eastAsia"/>
-              </w:rPr>
-            </w:pPr>
-          </w:p>
-        </w:tc>
-        <w:tc>
-          <w:tcPr>
-            <w:tcW w:w="2074" w:type="dxa"/>
-          </w:tcPr>
-          <w:p>
-            <w:pPr>
-              <w:rPr>
-                <w:rFonts w:hint="eastAsia"/>
-              </w:rPr>
-            </w:pPr>
+            <w:proofErr w:type="spellEnd"/>
+          </w:p>
+        </w:tc>
+        <w:tc>
+          <w:tcPr>
+            <w:tcW w:w="2074" w:type="dxa"/>
+          </w:tcPr>
+          <w:p/>
+        </w:tc>
+        <w:tc>
+          <w:tcPr>
+            <w:tcW w:w="2074" w:type="dxa"/>
+          </w:tcPr>
+          <w:p>
             <w:r>
               <w:rPr>
                 <w:rFonts w:hint="eastAsia"/>
@@ -1684,54 +1367,42 @@
             <w:tcW w:w="2074" w:type="dxa"/>
           </w:tcPr>
           <w:p>
+            <w:proofErr w:type="spellStart"/>
             <w:r>
               <w:rPr>
                 <w:rFonts w:hint="eastAsia"/>
               </w:rPr>
               <w:t>h_area</w:t>
             </w:r>
-          </w:p>
-        </w:tc>
-        <w:tc>
-          <w:tcPr>
-            <w:tcW w:w="2074" w:type="dxa"/>
-          </w:tcPr>
-          <w:p>
-            <w:pPr>
-              <w:rPr>
-                <w:rFonts w:hint="eastAsia"/>
-              </w:rPr>
-            </w:pPr>
+            <w:proofErr w:type="spellEnd"/>
+          </w:p>
+        </w:tc>
+        <w:tc>
+          <w:tcPr>
+            <w:tcW w:w="2074" w:type="dxa"/>
+          </w:tcPr>
+          <w:p>
+            <w:proofErr w:type="spellStart"/>
             <w:r>
               <w:rPr>
                 <w:rFonts w:hint="eastAsia"/>
               </w:rPr>
               <w:t>int</w:t>
             </w:r>
-          </w:p>
-        </w:tc>
-        <w:tc>
-          <w:tcPr>
-            <w:tcW w:w="2074" w:type="dxa"/>
-          </w:tcPr>
-          <w:p>
-            <w:pPr>
-              <w:rPr>
-                <w:rFonts w:hint="eastAsia"/>
-              </w:rPr>
-            </w:pPr>
-          </w:p>
-        </w:tc>
-        <w:tc>
-          <w:tcPr>
-            <w:tcW w:w="2074" w:type="dxa"/>
-          </w:tcPr>
-          <w:p>
-            <w:pPr>
-              <w:rPr>
-                <w:rFonts w:hint="eastAsia"/>
-              </w:rPr>
-            </w:pPr>
+            <w:proofErr w:type="spellEnd"/>
+          </w:p>
+        </w:tc>
+        <w:tc>
+          <w:tcPr>
+            <w:tcW w:w="2074" w:type="dxa"/>
+          </w:tcPr>
+          <w:p/>
+        </w:tc>
+        <w:tc>
+          <w:tcPr>
+            <w:tcW w:w="2074" w:type="dxa"/>
+          </w:tcPr>
+          <w:p>
             <w:r>
               <w:rPr>
                 <w:rFonts w:hint="eastAsia"/>
@@ -1747,51 +1418,39 @@
             <w:tcW w:w="2074" w:type="dxa"/>
           </w:tcPr>
           <w:p>
+            <w:proofErr w:type="spellStart"/>
             <w:r>
               <w:t>room_num</w:t>
             </w:r>
-          </w:p>
-        </w:tc>
-        <w:tc>
-          <w:tcPr>
-            <w:tcW w:w="2074" w:type="dxa"/>
-          </w:tcPr>
-          <w:p>
-            <w:pPr>
-              <w:rPr>
-                <w:rFonts w:hint="eastAsia"/>
-              </w:rPr>
-            </w:pPr>
+            <w:proofErr w:type="spellEnd"/>
+          </w:p>
+        </w:tc>
+        <w:tc>
+          <w:tcPr>
+            <w:tcW w:w="2074" w:type="dxa"/>
+          </w:tcPr>
+          <w:p>
+            <w:proofErr w:type="spellStart"/>
             <w:r>
               <w:rPr>
                 <w:rFonts w:hint="eastAsia"/>
               </w:rPr>
               <w:t>int</w:t>
             </w:r>
-          </w:p>
-        </w:tc>
-        <w:tc>
-          <w:tcPr>
-            <w:tcW w:w="2074" w:type="dxa"/>
-          </w:tcPr>
-          <w:p>
-            <w:pPr>
-              <w:rPr>
-                <w:rFonts w:hint="eastAsia"/>
-              </w:rPr>
-            </w:pPr>
-          </w:p>
-        </w:tc>
-        <w:tc>
-          <w:tcPr>
-            <w:tcW w:w="2074" w:type="dxa"/>
-          </w:tcPr>
-          <w:p>
-            <w:pPr>
-              <w:rPr>
-                <w:rFonts w:hint="eastAsia"/>
-              </w:rPr>
-            </w:pPr>
+            <w:proofErr w:type="spellEnd"/>
+          </w:p>
+        </w:tc>
+        <w:tc>
+          <w:tcPr>
+            <w:tcW w:w="2074" w:type="dxa"/>
+          </w:tcPr>
+          <w:p/>
+        </w:tc>
+        <w:tc>
+          <w:tcPr>
+            <w:tcW w:w="2074" w:type="dxa"/>
+          </w:tcPr>
+          <w:p>
             <w:r>
               <w:rPr>
                 <w:rFonts w:hint="eastAsia"/>
@@ -1807,11 +1466,6 @@
             <w:tcW w:w="2074" w:type="dxa"/>
           </w:tcPr>
           <w:p>
-            <w:pPr>
-              <w:rPr>
-                <w:rFonts w:hint="eastAsia"/>
-              </w:rPr>
-            </w:pPr>
             <w:r>
               <w:rPr>
                 <w:rFonts w:ascii="Arial" w:hAnsi="Arial" w:cs="Arial"/>
@@ -1829,11 +1483,6 @@
             <w:tcW w:w="2074" w:type="dxa"/>
           </w:tcPr>
           <w:p>
-            <w:pPr>
-              <w:rPr>
-                <w:rFonts w:hint="eastAsia"/>
-              </w:rPr>
-            </w:pPr>
             <w:r>
               <w:rPr>
                 <w:rFonts w:hint="eastAsia"/>
@@ -1846,24 +1495,13 @@
           <w:tcPr>
             <w:tcW w:w="2074" w:type="dxa"/>
           </w:tcPr>
-          <w:p>
-            <w:pPr>
-              <w:rPr>
-                <w:rFonts w:hint="eastAsia"/>
-              </w:rPr>
-            </w:pPr>
-          </w:p>
-        </w:tc>
-        <w:tc>
-          <w:tcPr>
-            <w:tcW w:w="2074" w:type="dxa"/>
-          </w:tcPr>
-          <w:p>
-            <w:pPr>
-              <w:rPr>
-                <w:rFonts w:hint="eastAsia"/>
-              </w:rPr>
-            </w:pPr>
+          <w:p/>
+        </w:tc>
+        <w:tc>
+          <w:tcPr>
+            <w:tcW w:w="2074" w:type="dxa"/>
+          </w:tcPr>
+          <w:p>
             <w:r>
               <w:rPr>
                 <w:rFonts w:hint="eastAsia"/>
@@ -1888,6 +1526,7 @@
                 <w:shd w:val="clear" w:color="auto" w:fill="F9FBFC"/>
               </w:rPr>
             </w:pPr>
+            <w:proofErr w:type="spellStart"/>
             <w:r>
               <w:rPr>
                 <w:rFonts w:ascii="Arial" w:hAnsi="Arial" w:cs="Arial" w:hint="eastAsia"/>
@@ -1898,18 +1537,14 @@
               </w:rPr>
               <w:t>h_type</w:t>
             </w:r>
-          </w:p>
-        </w:tc>
-        <w:tc>
-          <w:tcPr>
-            <w:tcW w:w="2074" w:type="dxa"/>
-          </w:tcPr>
-          <w:p>
-            <w:pPr>
-              <w:rPr>
-                <w:rFonts w:hint="eastAsia"/>
-              </w:rPr>
-            </w:pPr>
+            <w:proofErr w:type="spellEnd"/>
+          </w:p>
+        </w:tc>
+        <w:tc>
+          <w:tcPr>
+            <w:tcW w:w="2074" w:type="dxa"/>
+          </w:tcPr>
+          <w:p>
             <w:r>
               <w:rPr>
                 <w:rFonts w:hint="eastAsia"/>
@@ -1922,24 +1557,13 @@
           <w:tcPr>
             <w:tcW w:w="2074" w:type="dxa"/>
           </w:tcPr>
-          <w:p>
-            <w:pPr>
-              <w:rPr>
-                <w:rFonts w:hint="eastAsia"/>
-              </w:rPr>
-            </w:pPr>
-          </w:p>
-        </w:tc>
-        <w:tc>
-          <w:tcPr>
-            <w:tcW w:w="2074" w:type="dxa"/>
-          </w:tcPr>
-          <w:p>
-            <w:pPr>
-              <w:rPr>
-                <w:rFonts w:hint="eastAsia"/>
-              </w:rPr>
-            </w:pPr>
+          <w:p/>
+        </w:tc>
+        <w:tc>
+          <w:tcPr>
+            <w:tcW w:w="2074" w:type="dxa"/>
+          </w:tcPr>
+          <w:p>
             <w:r>
               <w:rPr>
                 <w:rFonts w:hint="eastAsia"/>
@@ -1967,6 +1591,7 @@
                 <w:shd w:val="clear" w:color="auto" w:fill="F9FBFC"/>
               </w:rPr>
             </w:pPr>
+            <w:proofErr w:type="spellStart"/>
             <w:r>
               <w:rPr>
                 <w:rFonts w:ascii="Arial" w:hAnsi="Arial" w:cs="Arial"/>
@@ -1987,21 +1612,19 @@
               </w:rPr>
               <w:t>orientation</w:t>
             </w:r>
-          </w:p>
-        </w:tc>
-        <w:tc>
-          <w:tcPr>
-            <w:tcW w:w="2074" w:type="dxa"/>
-          </w:tcPr>
-          <w:p>
-            <w:pPr>
-              <w:rPr>
-                <w:rFonts w:hint="eastAsia"/>
-              </w:rPr>
-            </w:pPr>
+            <w:proofErr w:type="spellEnd"/>
+          </w:p>
+        </w:tc>
+        <w:tc>
+          <w:tcPr>
+            <w:tcW w:w="2074" w:type="dxa"/>
+          </w:tcPr>
+          <w:p>
+            <w:proofErr w:type="spellStart"/>
             <w:r>
               <w:t>int</w:t>
             </w:r>
+            <w:proofErr w:type="spellEnd"/>
           </w:p>
         </w:tc>
         <w:tc>
@@ -2057,11 +1680,6 @@
             </w:r>
           </w:p>
           <w:p>
-            <w:pPr>
-              <w:rPr>
-                <w:rFonts w:hint="eastAsia"/>
-              </w:rPr>
-            </w:pPr>
             <w:r>
               <w:rPr>
                 <w:rFonts w:hint="eastAsia"/>
@@ -2130,11 +1748,6 @@
             </w:r>
           </w:p>
           <w:p>
-            <w:pPr>
-              <w:rPr>
-                <w:rFonts w:hint="eastAsia"/>
-              </w:rPr>
-            </w:pPr>
             <w:r>
               <w:rPr>
                 <w:rFonts w:hint="eastAsia"/>
@@ -2157,11 +1770,6 @@
             <w:tcW w:w="2074" w:type="dxa"/>
           </w:tcPr>
           <w:p>
-            <w:pPr>
-              <w:rPr>
-                <w:rFonts w:hint="eastAsia"/>
-              </w:rPr>
-            </w:pPr>
             <w:r>
               <w:rPr>
                 <w:rFonts w:hint="eastAsia"/>
@@ -2178,15 +1786,6 @@
           </w:tcPr>
           <w:p>
             <w:pPr>
-              <w:rPr>
-                <w:rFonts w:ascii="Arial" w:hAnsi="Arial" w:cs="Arial" w:hint="eastAsia"/>
-                <w:color w:val="2E3033"/>
-                <w:sz w:val="20"/>
-                <w:szCs w:val="20"/>
-                <w:shd w:val="clear" w:color="auto" w:fill="F9FBFC"/>
-              </w:rPr>
-            </w:pPr>
-            <w:r>
               <w:rPr>
                 <w:rFonts w:ascii="Arial" w:hAnsi="Arial" w:cs="Arial"/>
                 <w:color w:val="2E3033"/>
@@ -2194,6 +1793,15 @@
                 <w:szCs w:val="20"/>
                 <w:shd w:val="clear" w:color="auto" w:fill="F9FBFC"/>
               </w:rPr>
+            </w:pPr>
+            <w:r>
+              <w:rPr>
+                <w:rFonts w:ascii="Arial" w:hAnsi="Arial" w:cs="Arial"/>
+                <w:color w:val="2E3033"/>
+                <w:sz w:val="20"/>
+                <w:szCs w:val="20"/>
+                <w:shd w:val="clear" w:color="auto" w:fill="F9FBFC"/>
+              </w:rPr>
               <w:t>elevator</w:t>
             </w:r>
           </w:p>
@@ -2203,12 +1811,14 @@
             <w:tcW w:w="2074" w:type="dxa"/>
           </w:tcPr>
           <w:p>
+            <w:proofErr w:type="spellStart"/>
             <w:r>
               <w:rPr>
                 <w:rFonts w:hint="eastAsia"/>
               </w:rPr>
               <w:t>int</w:t>
             </w:r>
+            <w:proofErr w:type="spellEnd"/>
           </w:p>
         </w:tc>
         <w:tc>
@@ -2233,11 +1843,6 @@
             </w:r>
           </w:p>
           <w:p>
-            <w:pPr>
-              <w:rPr>
-                <w:rFonts w:hint="eastAsia"/>
-              </w:rPr>
-            </w:pPr>
             <w:r>
               <w:rPr>
                 <w:rFonts w:hint="eastAsia"/>
@@ -2260,11 +1865,6 @@
             <w:tcW w:w="2074" w:type="dxa"/>
           </w:tcPr>
           <w:p>
-            <w:pPr>
-              <w:rPr>
-                <w:rFonts w:hint="eastAsia"/>
-              </w:rPr>
-            </w:pPr>
             <w:r>
               <w:rPr>
                 <w:rFonts w:hint="eastAsia"/>
@@ -2291,6 +1891,7 @@
                 <w:shd w:val="clear" w:color="auto" w:fill="F9FBFC"/>
               </w:rPr>
             </w:pPr>
+            <w:proofErr w:type="spellStart"/>
             <w:r>
               <w:rPr>
                 <w:rFonts w:ascii="Arial" w:hAnsi="Arial" w:cs="Arial"/>
@@ -2310,48 +1911,35 @@
               </w:rPr>
               <w:t>date</w:t>
             </w:r>
-          </w:p>
-        </w:tc>
-        <w:tc>
-          <w:tcPr>
-            <w:tcW w:w="2074" w:type="dxa"/>
-          </w:tcPr>
-          <w:p>
-            <w:pPr>
-              <w:rPr>
-                <w:rFonts w:hint="eastAsia"/>
-              </w:rPr>
-            </w:pPr>
+            <w:proofErr w:type="spellEnd"/>
+          </w:p>
+        </w:tc>
+        <w:tc>
+          <w:tcPr>
+            <w:tcW w:w="2074" w:type="dxa"/>
+          </w:tcPr>
+          <w:p>
+            <w:proofErr w:type="spellStart"/>
             <w:r>
               <w:rPr>
                 <w:rFonts w:hint="eastAsia"/>
               </w:rPr>
               <w:t>datetime</w:t>
             </w:r>
-          </w:p>
-        </w:tc>
-        <w:tc>
-          <w:tcPr>
-            <w:tcW w:w="2074" w:type="dxa"/>
-          </w:tcPr>
-          <w:p>
-            <w:pPr>
-              <w:rPr>
-                <w:rFonts w:hint="eastAsia"/>
-              </w:rPr>
-            </w:pPr>
-          </w:p>
-        </w:tc>
-        <w:tc>
-          <w:tcPr>
-            <w:tcW w:w="2074" w:type="dxa"/>
-          </w:tcPr>
-          <w:p>
-            <w:pPr>
-              <w:rPr>
-                <w:rFonts w:hint="eastAsia"/>
-              </w:rPr>
-            </w:pPr>
+            <w:proofErr w:type="spellEnd"/>
+          </w:p>
+        </w:tc>
+        <w:tc>
+          <w:tcPr>
+            <w:tcW w:w="2074" w:type="dxa"/>
+          </w:tcPr>
+          <w:p/>
+        </w:tc>
+        <w:tc>
+          <w:tcPr>
+            <w:tcW w:w="2074" w:type="dxa"/>
+          </w:tcPr>
+          <w:p>
             <w:r>
               <w:rPr>
                 <w:rFonts w:hint="eastAsia"/>
@@ -2369,7 +1957,7 @@
         </w:rPr>
         <w:t>通过</w:t>
       </w:r>
-      <w:hyperlink r:id="rId8" w:history="1">
+      <w:hyperlink r:id="rId6" w:history="1">
         <w:r>
           <w:rPr>
             <w:rStyle w:val="a5"/>
@@ -2408,12 +1996,14 @@
         </w:numPr>
         <w:ind w:firstLineChars="0"/>
       </w:pPr>
+      <w:proofErr w:type="spellStart"/>
       <w:r>
         <w:rPr>
           <w:rFonts w:hint="eastAsia"/>
         </w:rPr>
         <w:t>link_info</w:t>
       </w:r>
+      <w:proofErr w:type="spellEnd"/>
       <w:r>
         <w:t xml:space="preserve"> </w:t>
       </w:r>
@@ -2444,49 +2034,25 @@
           <w:tcPr>
             <w:tcW w:w="2074" w:type="dxa"/>
           </w:tcPr>
-          <w:p>
-            <w:pPr>
-              <w:rPr>
-                <w:rFonts w:hint="eastAsia"/>
-              </w:rPr>
-            </w:pPr>
-          </w:p>
-        </w:tc>
-        <w:tc>
-          <w:tcPr>
-            <w:tcW w:w="2074" w:type="dxa"/>
-          </w:tcPr>
-          <w:p>
-            <w:pPr>
-              <w:rPr>
-                <w:rFonts w:hint="eastAsia"/>
-              </w:rPr>
-            </w:pPr>
-          </w:p>
-        </w:tc>
-        <w:tc>
-          <w:tcPr>
-            <w:tcW w:w="2074" w:type="dxa"/>
-          </w:tcPr>
-          <w:p>
-            <w:pPr>
-              <w:rPr>
-                <w:rFonts w:hint="eastAsia"/>
-              </w:rPr>
-            </w:pPr>
-          </w:p>
-        </w:tc>
-        <w:tc>
-          <w:tcPr>
-            <w:tcW w:w="2074" w:type="dxa"/>
-          </w:tcPr>
-          <w:p>
-            <w:pPr>
-              <w:rPr>
-                <w:rFonts w:hint="eastAsia"/>
-              </w:rPr>
-            </w:pPr>
-          </w:p>
+          <w:p/>
+        </w:tc>
+        <w:tc>
+          <w:tcPr>
+            <w:tcW w:w="2074" w:type="dxa"/>
+          </w:tcPr>
+          <w:p/>
+        </w:tc>
+        <w:tc>
+          <w:tcPr>
+            <w:tcW w:w="2074" w:type="dxa"/>
+          </w:tcPr>
+          <w:p/>
+        </w:tc>
+        <w:tc>
+          <w:tcPr>
+            <w:tcW w:w="2074" w:type="dxa"/>
+          </w:tcPr>
+          <w:p/>
         </w:tc>
       </w:tr>
       <w:tr>
@@ -2494,59 +2060,29 @@
           <w:tcPr>
             <w:tcW w:w="2074" w:type="dxa"/>
           </w:tcPr>
-          <w:p>
-            <w:pPr>
-              <w:rPr>
-                <w:rFonts w:hint="eastAsia"/>
-              </w:rPr>
-            </w:pPr>
-          </w:p>
-        </w:tc>
-        <w:tc>
-          <w:tcPr>
-            <w:tcW w:w="2074" w:type="dxa"/>
-          </w:tcPr>
-          <w:p>
-            <w:pPr>
-              <w:rPr>
-                <w:rFonts w:hint="eastAsia"/>
-              </w:rPr>
-            </w:pPr>
-          </w:p>
-        </w:tc>
-        <w:tc>
-          <w:tcPr>
-            <w:tcW w:w="2074" w:type="dxa"/>
-          </w:tcPr>
-          <w:p>
-            <w:pPr>
-              <w:rPr>
-                <w:rFonts w:hint="eastAsia"/>
-              </w:rPr>
-            </w:pPr>
-          </w:p>
-        </w:tc>
-        <w:tc>
-          <w:tcPr>
-            <w:tcW w:w="2074" w:type="dxa"/>
-          </w:tcPr>
-          <w:p>
-            <w:pPr>
-              <w:rPr>
-                <w:rFonts w:hint="eastAsia"/>
-              </w:rPr>
-            </w:pPr>
-          </w:p>
+          <w:p/>
+        </w:tc>
+        <w:tc>
+          <w:tcPr>
+            <w:tcW w:w="2074" w:type="dxa"/>
+          </w:tcPr>
+          <w:p/>
+        </w:tc>
+        <w:tc>
+          <w:tcPr>
+            <w:tcW w:w="2074" w:type="dxa"/>
+          </w:tcPr>
+          <w:p/>
+        </w:tc>
+        <w:tc>
+          <w:tcPr>
+            <w:tcW w:w="2074" w:type="dxa"/>
+          </w:tcPr>
+          <w:p/>
         </w:tc>
       </w:tr>
     </w:tbl>
-    <w:p>
-      <w:pPr>
-        <w:rPr>
-          <w:rFonts w:hint="eastAsia"/>
-        </w:rPr>
-      </w:pPr>
-    </w:p>
+    <w:p/>
     <w:sectPr>
       <w:pgSz w:w="11906" w:h="16838"/>
       <w:pgMar w:top="1440" w:right="1800" w:bottom="1440" w:left="1800" w:header="851" w:footer="992" w:gutter="0"/>
@@ -3382,7 +2918,7 @@
 </file>
 
 <file path=customXml/itemProps1.xml><?xml version="1.0" encoding="utf-8"?>
-<ds:datastoreItem xmlns:ds="http://schemas.openxmlformats.org/officeDocument/2006/customXml" ds:itemID="{26F83332-33C8-4A37-ACB2-A036ABBFA0C8}">
+<ds:datastoreItem xmlns:ds="http://schemas.openxmlformats.org/officeDocument/2006/customXml" ds:itemID="{13A556E8-F0A1-4BBB-BF20-72D39D1D2C98}">
   <ds:schemaRefs>
     <ds:schemaRef ds:uri="http://schemas.openxmlformats.org/officeDocument/2006/bibliography"/>
   </ds:schemaRefs>

</xml_diff>

<commit_message>
implement shenzhen house renting information updating
</commit_message>
<xml_diff>
--- a/设计文档.docx
+++ b/设计文档.docx
@@ -22,7 +22,6 @@
         </w:numPr>
         <w:ind w:firstLineChars="0"/>
       </w:pPr>
-      <w:proofErr w:type="spellStart"/>
       <w:r>
         <w:rPr>
           <w:rFonts w:ascii="Arial" w:hAnsi="Arial" w:cs="Arial"/>
@@ -30,9 +29,8 @@
           <w:szCs w:val="21"/>
           <w:shd w:val="clear" w:color="auto" w:fill="F9F9F9"/>
         </w:rPr>
-        <w:t>house_estate</w:t>
+        <w:t>community_info</w:t>
       </w:r>
-      <w:proofErr w:type="spellEnd"/>
       <w:r>
         <w:rPr>
           <w:rFonts w:ascii="Arial" w:hAnsi="Arial" w:cs="Arial"/>
@@ -79,26 +77,25 @@
             <w:tcW w:w="2074" w:type="dxa"/>
           </w:tcPr>
           <w:p>
-            <w:proofErr w:type="spellStart"/>
-            <w:r>
-              <w:t>he_id</w:t>
-            </w:r>
-            <w:proofErr w:type="spellEnd"/>
-          </w:p>
-        </w:tc>
-        <w:tc>
-          <w:tcPr>
-            <w:tcW w:w="2074" w:type="dxa"/>
-          </w:tcPr>
-          <w:p>
-            <w:proofErr w:type="spellStart"/>
+            <w:r>
+              <w:t>cm</w:t>
+            </w:r>
+            <w:r>
+              <w:t>_id</w:t>
+            </w:r>
+          </w:p>
+        </w:tc>
+        <w:tc>
+          <w:tcPr>
+            <w:tcW w:w="2074" w:type="dxa"/>
+          </w:tcPr>
+          <w:p>
             <w:r>
               <w:rPr>
                 <w:rFonts w:hint="eastAsia"/>
               </w:rPr>
               <w:t>int</w:t>
             </w:r>
-            <w:proofErr w:type="spellEnd"/>
           </w:p>
         </w:tc>
         <w:tc>
@@ -130,17 +127,12 @@
             <w:tcW w:w="2074" w:type="dxa"/>
           </w:tcPr>
           <w:p>
-            <w:proofErr w:type="spellStart"/>
-            <w:r>
-              <w:rPr>
-                <w:rFonts w:hint="eastAsia"/>
-              </w:rPr>
-              <w:t>he</w:t>
+            <w:r>
+              <w:t>cm</w:t>
             </w:r>
             <w:r>
               <w:t>_name</w:t>
             </w:r>
-            <w:proofErr w:type="spellEnd"/>
           </w:p>
         </w:tc>
         <w:tc>
@@ -185,29 +177,25 @@
             <w:tcW w:w="2074" w:type="dxa"/>
           </w:tcPr>
           <w:p>
-            <w:proofErr w:type="spellStart"/>
             <w:r>
               <w:rPr>
                 <w:rFonts w:hint="eastAsia"/>
               </w:rPr>
               <w:t>city_id</w:t>
             </w:r>
-            <w:proofErr w:type="spellEnd"/>
-          </w:p>
-        </w:tc>
-        <w:tc>
-          <w:tcPr>
-            <w:tcW w:w="2074" w:type="dxa"/>
-          </w:tcPr>
-          <w:p>
-            <w:proofErr w:type="spellStart"/>
+          </w:p>
+        </w:tc>
+        <w:tc>
+          <w:tcPr>
+            <w:tcW w:w="2074" w:type="dxa"/>
+          </w:tcPr>
+          <w:p>
             <w:r>
               <w:rPr>
                 <w:rFonts w:hint="eastAsia"/>
               </w:rPr>
               <w:t>int</w:t>
             </w:r>
-            <w:proofErr w:type="spellEnd"/>
           </w:p>
         </w:tc>
         <w:tc>
@@ -245,7 +233,6 @@
             <w:tcW w:w="2074" w:type="dxa"/>
           </w:tcPr>
           <w:p>
-            <w:proofErr w:type="spellStart"/>
             <w:r>
               <w:rPr>
                 <w:rFonts w:ascii="Arial" w:hAnsi="Arial" w:cs="Arial"/>
@@ -261,22 +248,19 @@
             <w:r>
               <w:t>id</w:t>
             </w:r>
-            <w:proofErr w:type="spellEnd"/>
-          </w:p>
-        </w:tc>
-        <w:tc>
-          <w:tcPr>
-            <w:tcW w:w="2074" w:type="dxa"/>
-          </w:tcPr>
-          <w:p>
-            <w:proofErr w:type="spellStart"/>
+          </w:p>
+        </w:tc>
+        <w:tc>
+          <w:tcPr>
+            <w:tcW w:w="2074" w:type="dxa"/>
+          </w:tcPr>
+          <w:p>
             <w:r>
               <w:rPr>
                 <w:rFonts w:hint="eastAsia"/>
               </w:rPr>
               <w:t>int</w:t>
             </w:r>
-            <w:proofErr w:type="spellEnd"/>
           </w:p>
         </w:tc>
         <w:tc>
@@ -332,7 +316,7 @@
                 <w:szCs w:val="21"/>
                 <w:shd w:val="clear" w:color="auto" w:fill="F9F9F9"/>
               </w:rPr>
-              <w:t>region</w:t>
+              <w:t>block</w:t>
             </w:r>
           </w:p>
         </w:tc>
@@ -481,25 +465,1006 @@
           <w:tcPr>
             <w:tcW w:w="2074" w:type="dxa"/>
           </w:tcPr>
+          <w:p>
+            <w:r>
+              <w:rPr>
+                <w:rFonts w:hint="eastAsia"/>
+              </w:rPr>
+              <w:t>built_yea</w:t>
+            </w:r>
+            <w:r>
+              <w:t>r</w:t>
+            </w:r>
+          </w:p>
+        </w:tc>
+        <w:tc>
+          <w:tcPr>
+            <w:tcW w:w="2074" w:type="dxa"/>
+          </w:tcPr>
+          <w:p>
+            <w:r>
+              <w:rPr>
+                <w:rFonts w:hint="eastAsia"/>
+              </w:rPr>
+              <w:t>year</w:t>
+            </w:r>
+          </w:p>
+        </w:tc>
+        <w:tc>
+          <w:tcPr>
+            <w:tcW w:w="2074" w:type="dxa"/>
+          </w:tcPr>
           <w:p/>
         </w:tc>
         <w:tc>
           <w:tcPr>
             <w:tcW w:w="2074" w:type="dxa"/>
           </w:tcPr>
-          <w:p/>
-        </w:tc>
-        <w:tc>
-          <w:tcPr>
-            <w:tcW w:w="2074" w:type="dxa"/>
-          </w:tcPr>
-          <w:p/>
-        </w:tc>
-        <w:tc>
-          <w:tcPr>
-            <w:tcW w:w="2074" w:type="dxa"/>
-          </w:tcPr>
-          <w:p/>
+          <w:p>
+            <w:pPr>
+              <w:rPr>
+                <w:rFonts w:hint="eastAsia"/>
+              </w:rPr>
+            </w:pPr>
+            <w:r>
+              <w:rPr>
+                <w:rFonts w:hint="eastAsia"/>
+              </w:rPr>
+              <w:t>建成年份</w:t>
+            </w:r>
+          </w:p>
+        </w:tc>
+      </w:tr>
+      <w:tr>
+        <w:tc>
+          <w:tcPr>
+            <w:tcW w:w="2074" w:type="dxa"/>
+          </w:tcPr>
+          <w:p>
+            <w:pPr>
+              <w:rPr>
+                <w:rFonts w:hint="eastAsia"/>
+                <w:color w:val="FF0000"/>
+              </w:rPr>
+            </w:pPr>
+            <w:r>
+              <w:rPr>
+                <w:rFonts w:hint="eastAsia"/>
+                <w:color w:val="FF0000"/>
+              </w:rPr>
+              <w:t>aver_price</w:t>
+            </w:r>
+          </w:p>
+        </w:tc>
+        <w:tc>
+          <w:tcPr>
+            <w:tcW w:w="2074" w:type="dxa"/>
+          </w:tcPr>
+          <w:p>
+            <w:pPr>
+              <w:rPr>
+                <w:rFonts w:hint="eastAsia"/>
+                <w:color w:val="FF0000"/>
+              </w:rPr>
+            </w:pPr>
+            <w:r>
+              <w:rPr>
+                <w:color w:val="FF0000"/>
+              </w:rPr>
+              <w:t>int</w:t>
+            </w:r>
+          </w:p>
+        </w:tc>
+        <w:tc>
+          <w:tcPr>
+            <w:tcW w:w="2074" w:type="dxa"/>
+          </w:tcPr>
+          <w:p>
+            <w:pPr>
+              <w:rPr>
+                <w:color w:val="FF0000"/>
+              </w:rPr>
+            </w:pPr>
+          </w:p>
+        </w:tc>
+        <w:tc>
+          <w:tcPr>
+            <w:tcW w:w="2074" w:type="dxa"/>
+          </w:tcPr>
+          <w:p>
+            <w:pPr>
+              <w:rPr>
+                <w:rFonts w:hint="eastAsia"/>
+                <w:color w:val="FF0000"/>
+              </w:rPr>
+            </w:pPr>
+            <w:r>
+              <w:rPr>
+                <w:rFonts w:hint="eastAsia"/>
+                <w:color w:val="FF0000"/>
+              </w:rPr>
+              <w:t>均价</w:t>
+            </w:r>
+          </w:p>
+        </w:tc>
+      </w:tr>
+      <w:tr>
+        <w:tc>
+          <w:tcPr>
+            <w:tcW w:w="2074" w:type="dxa"/>
+          </w:tcPr>
+          <w:p>
+            <w:pPr>
+              <w:rPr>
+                <w:rFonts w:hint="eastAsia"/>
+                <w:color w:val="FF0000"/>
+              </w:rPr>
+            </w:pPr>
+            <w:r>
+              <w:rPr>
+                <w:rFonts w:hint="eastAsia"/>
+                <w:color w:val="FF0000"/>
+              </w:rPr>
+              <w:t>property_type</w:t>
+            </w:r>
+          </w:p>
+        </w:tc>
+        <w:tc>
+          <w:tcPr>
+            <w:tcW w:w="2074" w:type="dxa"/>
+          </w:tcPr>
+          <w:p>
+            <w:pPr>
+              <w:rPr>
+                <w:rFonts w:hint="eastAsia"/>
+                <w:color w:val="FF0000"/>
+              </w:rPr>
+            </w:pPr>
+            <w:r>
+              <w:rPr>
+                <w:rFonts w:hint="eastAsia"/>
+                <w:color w:val="FF0000"/>
+              </w:rPr>
+              <w:t>char</w:t>
+            </w:r>
+          </w:p>
+        </w:tc>
+        <w:tc>
+          <w:tcPr>
+            <w:tcW w:w="2074" w:type="dxa"/>
+          </w:tcPr>
+          <w:p>
+            <w:pPr>
+              <w:rPr>
+                <w:color w:val="FF0000"/>
+              </w:rPr>
+            </w:pPr>
+          </w:p>
+        </w:tc>
+        <w:tc>
+          <w:tcPr>
+            <w:tcW w:w="2074" w:type="dxa"/>
+          </w:tcPr>
+          <w:p>
+            <w:pPr>
+              <w:rPr>
+                <w:rFonts w:hint="eastAsia"/>
+                <w:color w:val="FF0000"/>
+              </w:rPr>
+            </w:pPr>
+            <w:r>
+              <w:rPr>
+                <w:rFonts w:hint="eastAsia"/>
+                <w:color w:val="FF0000"/>
+              </w:rPr>
+              <w:t>物业</w:t>
+            </w:r>
+            <w:r>
+              <w:rPr>
+                <w:color w:val="FF0000"/>
+              </w:rPr>
+              <w:t>类型</w:t>
+            </w:r>
+          </w:p>
+        </w:tc>
+      </w:tr>
+      <w:tr>
+        <w:tc>
+          <w:tcPr>
+            <w:tcW w:w="2074" w:type="dxa"/>
+          </w:tcPr>
+          <w:p>
+            <w:pPr>
+              <w:rPr>
+                <w:color w:val="FF0000"/>
+              </w:rPr>
+            </w:pPr>
+            <w:r>
+              <w:rPr>
+                <w:rFonts w:hint="eastAsia"/>
+                <w:color w:val="FF0000"/>
+              </w:rPr>
+              <w:t>property_company</w:t>
+            </w:r>
+          </w:p>
+        </w:tc>
+        <w:tc>
+          <w:tcPr>
+            <w:tcW w:w="2074" w:type="dxa"/>
+          </w:tcPr>
+          <w:p>
+            <w:pPr>
+              <w:rPr>
+                <w:rFonts w:hint="eastAsia"/>
+                <w:color w:val="FF0000"/>
+              </w:rPr>
+            </w:pPr>
+            <w:r>
+              <w:rPr>
+                <w:rFonts w:hint="eastAsia"/>
+                <w:color w:val="FF0000"/>
+              </w:rPr>
+              <w:t>char</w:t>
+            </w:r>
+          </w:p>
+        </w:tc>
+        <w:tc>
+          <w:tcPr>
+            <w:tcW w:w="2074" w:type="dxa"/>
+          </w:tcPr>
+          <w:p>
+            <w:pPr>
+              <w:rPr>
+                <w:color w:val="FF0000"/>
+              </w:rPr>
+            </w:pPr>
+          </w:p>
+        </w:tc>
+        <w:tc>
+          <w:tcPr>
+            <w:tcW w:w="2074" w:type="dxa"/>
+          </w:tcPr>
+          <w:p>
+            <w:pPr>
+              <w:rPr>
+                <w:rFonts w:hint="eastAsia"/>
+                <w:color w:val="FF0000"/>
+              </w:rPr>
+            </w:pPr>
+            <w:r>
+              <w:rPr>
+                <w:rFonts w:hint="eastAsia"/>
+                <w:color w:val="FF0000"/>
+              </w:rPr>
+              <w:t>物业</w:t>
+            </w:r>
+            <w:r>
+              <w:rPr>
+                <w:color w:val="FF0000"/>
+              </w:rPr>
+              <w:t>公司</w:t>
+            </w:r>
+          </w:p>
+        </w:tc>
+      </w:tr>
+      <w:tr>
+        <w:tc>
+          <w:tcPr>
+            <w:tcW w:w="2074" w:type="dxa"/>
+          </w:tcPr>
+          <w:p>
+            <w:pPr>
+              <w:rPr>
+                <w:rFonts w:hint="eastAsia"/>
+                <w:color w:val="FF0000"/>
+              </w:rPr>
+            </w:pPr>
+            <w:r>
+              <w:rPr>
+                <w:rFonts w:hint="eastAsia"/>
+                <w:color w:val="FF0000"/>
+              </w:rPr>
+              <w:t>property_fee</w:t>
+            </w:r>
+          </w:p>
+        </w:tc>
+        <w:tc>
+          <w:tcPr>
+            <w:tcW w:w="2074" w:type="dxa"/>
+          </w:tcPr>
+          <w:p>
+            <w:pPr>
+              <w:rPr>
+                <w:color w:val="FF0000"/>
+              </w:rPr>
+            </w:pPr>
+            <w:r>
+              <w:rPr>
+                <w:color w:val="FF0000"/>
+              </w:rPr>
+              <w:t>float</w:t>
+            </w:r>
+          </w:p>
+        </w:tc>
+        <w:tc>
+          <w:tcPr>
+            <w:tcW w:w="2074" w:type="dxa"/>
+          </w:tcPr>
+          <w:p>
+            <w:pPr>
+              <w:rPr>
+                <w:color w:val="FF0000"/>
+              </w:rPr>
+            </w:pPr>
+          </w:p>
+        </w:tc>
+        <w:tc>
+          <w:tcPr>
+            <w:tcW w:w="2074" w:type="dxa"/>
+          </w:tcPr>
+          <w:p>
+            <w:pPr>
+              <w:rPr>
+                <w:rFonts w:hint="eastAsia"/>
+                <w:color w:val="FF0000"/>
+              </w:rPr>
+            </w:pPr>
+            <w:r>
+              <w:rPr>
+                <w:rFonts w:hint="eastAsia"/>
+                <w:color w:val="FF0000"/>
+              </w:rPr>
+              <w:t>物业</w:t>
+            </w:r>
+            <w:r>
+              <w:rPr>
+                <w:color w:val="FF0000"/>
+              </w:rPr>
+              <w:t>费</w:t>
+            </w:r>
+          </w:p>
+        </w:tc>
+      </w:tr>
+      <w:tr>
+        <w:tc>
+          <w:tcPr>
+            <w:tcW w:w="2074" w:type="dxa"/>
+          </w:tcPr>
+          <w:p>
+            <w:pPr>
+              <w:rPr>
+                <w:rFonts w:hint="eastAsia"/>
+                <w:color w:val="FF0000"/>
+              </w:rPr>
+            </w:pPr>
+            <w:r>
+              <w:rPr>
+                <w:rFonts w:hint="eastAsia"/>
+                <w:color w:val="FF0000"/>
+              </w:rPr>
+              <w:t>area</w:t>
+            </w:r>
+            <w:r>
+              <w:rPr>
+                <w:color w:val="FF0000"/>
+              </w:rPr>
+              <w:t>_total</w:t>
+            </w:r>
+          </w:p>
+        </w:tc>
+        <w:tc>
+          <w:tcPr>
+            <w:tcW w:w="2074" w:type="dxa"/>
+          </w:tcPr>
+          <w:p>
+            <w:pPr>
+              <w:rPr>
+                <w:rFonts w:hint="eastAsia"/>
+                <w:color w:val="FF0000"/>
+              </w:rPr>
+            </w:pPr>
+            <w:r>
+              <w:rPr>
+                <w:rFonts w:hint="eastAsia"/>
+                <w:color w:val="FF0000"/>
+              </w:rPr>
+              <w:t>int</w:t>
+            </w:r>
+          </w:p>
+        </w:tc>
+        <w:tc>
+          <w:tcPr>
+            <w:tcW w:w="2074" w:type="dxa"/>
+          </w:tcPr>
+          <w:p>
+            <w:pPr>
+              <w:rPr>
+                <w:color w:val="FF0000"/>
+              </w:rPr>
+            </w:pPr>
+          </w:p>
+        </w:tc>
+        <w:tc>
+          <w:tcPr>
+            <w:tcW w:w="2074" w:type="dxa"/>
+          </w:tcPr>
+          <w:p>
+            <w:pPr>
+              <w:rPr>
+                <w:rFonts w:hint="eastAsia"/>
+                <w:color w:val="FF0000"/>
+              </w:rPr>
+            </w:pPr>
+            <w:r>
+              <w:rPr>
+                <w:rFonts w:hint="eastAsia"/>
+                <w:color w:val="FF0000"/>
+              </w:rPr>
+              <w:t>总面积</w:t>
+            </w:r>
+          </w:p>
+        </w:tc>
+      </w:tr>
+      <w:tr>
+        <w:tc>
+          <w:tcPr>
+            <w:tcW w:w="2074" w:type="dxa"/>
+          </w:tcPr>
+          <w:p>
+            <w:pPr>
+              <w:rPr>
+                <w:rFonts w:hint="eastAsia"/>
+                <w:color w:val="FF0000"/>
+              </w:rPr>
+            </w:pPr>
+            <w:r>
+              <w:rPr>
+                <w:rFonts w:hint="eastAsia"/>
+                <w:color w:val="FF0000"/>
+              </w:rPr>
+              <w:t>house</w:t>
+            </w:r>
+            <w:r>
+              <w:rPr>
+                <w:color w:val="FF0000"/>
+              </w:rPr>
+              <w:t>_num</w:t>
+            </w:r>
+          </w:p>
+        </w:tc>
+        <w:tc>
+          <w:tcPr>
+            <w:tcW w:w="2074" w:type="dxa"/>
+          </w:tcPr>
+          <w:p>
+            <w:pPr>
+              <w:rPr>
+                <w:rFonts w:hint="eastAsia"/>
+                <w:color w:val="FF0000"/>
+              </w:rPr>
+            </w:pPr>
+            <w:r>
+              <w:rPr>
+                <w:rFonts w:hint="eastAsia"/>
+                <w:color w:val="FF0000"/>
+              </w:rPr>
+              <w:t>int</w:t>
+            </w:r>
+          </w:p>
+        </w:tc>
+        <w:tc>
+          <w:tcPr>
+            <w:tcW w:w="2074" w:type="dxa"/>
+          </w:tcPr>
+          <w:p>
+            <w:pPr>
+              <w:rPr>
+                <w:color w:val="FF0000"/>
+              </w:rPr>
+            </w:pPr>
+          </w:p>
+        </w:tc>
+        <w:tc>
+          <w:tcPr>
+            <w:tcW w:w="2074" w:type="dxa"/>
+          </w:tcPr>
+          <w:p>
+            <w:pPr>
+              <w:rPr>
+                <w:rFonts w:hint="eastAsia"/>
+                <w:color w:val="FF0000"/>
+              </w:rPr>
+            </w:pPr>
+            <w:r>
+              <w:rPr>
+                <w:rFonts w:hint="eastAsia"/>
+                <w:color w:val="FF0000"/>
+              </w:rPr>
+              <w:t>户</w:t>
+            </w:r>
+            <w:r>
+              <w:rPr>
+                <w:color w:val="FF0000"/>
+              </w:rPr>
+              <w:t>数</w:t>
+            </w:r>
+          </w:p>
+        </w:tc>
+      </w:tr>
+      <w:tr>
+        <w:tc>
+          <w:tcPr>
+            <w:tcW w:w="2074" w:type="dxa"/>
+          </w:tcPr>
+          <w:p>
+            <w:pPr>
+              <w:rPr>
+                <w:rFonts w:hint="eastAsia"/>
+                <w:color w:val="FF0000"/>
+              </w:rPr>
+            </w:pPr>
+            <w:r>
+              <w:rPr>
+                <w:rFonts w:hint="eastAsia"/>
+                <w:color w:val="FF0000"/>
+              </w:rPr>
+              <w:t>parking_space_num</w:t>
+            </w:r>
+          </w:p>
+        </w:tc>
+        <w:tc>
+          <w:tcPr>
+            <w:tcW w:w="2074" w:type="dxa"/>
+          </w:tcPr>
+          <w:p>
+            <w:pPr>
+              <w:rPr>
+                <w:rFonts w:hint="eastAsia"/>
+                <w:color w:val="FF0000"/>
+              </w:rPr>
+            </w:pPr>
+            <w:r>
+              <w:rPr>
+                <w:color w:val="FF0000"/>
+              </w:rPr>
+              <w:t>char</w:t>
+            </w:r>
+          </w:p>
+        </w:tc>
+        <w:tc>
+          <w:tcPr>
+            <w:tcW w:w="2074" w:type="dxa"/>
+          </w:tcPr>
+          <w:p>
+            <w:pPr>
+              <w:rPr>
+                <w:color w:val="FF0000"/>
+              </w:rPr>
+            </w:pPr>
+          </w:p>
+        </w:tc>
+        <w:tc>
+          <w:tcPr>
+            <w:tcW w:w="2074" w:type="dxa"/>
+          </w:tcPr>
+          <w:p>
+            <w:pPr>
+              <w:rPr>
+                <w:rFonts w:hint="eastAsia"/>
+                <w:color w:val="FF0000"/>
+              </w:rPr>
+            </w:pPr>
+            <w:r>
+              <w:rPr>
+                <w:rFonts w:hint="eastAsia"/>
+                <w:color w:val="FF0000"/>
+              </w:rPr>
+              <w:t>停车位</w:t>
+            </w:r>
+            <w:r>
+              <w:rPr>
+                <w:color w:val="FF0000"/>
+              </w:rPr>
+              <w:t>数</w:t>
+            </w:r>
+          </w:p>
+        </w:tc>
+      </w:tr>
+      <w:tr>
+        <w:tc>
+          <w:tcPr>
+            <w:tcW w:w="2074" w:type="dxa"/>
+          </w:tcPr>
+          <w:p>
+            <w:pPr>
+              <w:rPr>
+                <w:rFonts w:hint="eastAsia"/>
+                <w:color w:val="FF0000"/>
+              </w:rPr>
+            </w:pPr>
+            <w:r>
+              <w:rPr>
+                <w:rFonts w:hint="eastAsia"/>
+                <w:color w:val="FF0000"/>
+              </w:rPr>
+              <w:t>green</w:t>
+            </w:r>
+            <w:r>
+              <w:rPr>
+                <w:color w:val="FF0000"/>
+              </w:rPr>
+              <w:t>in</w:t>
+            </w:r>
+            <w:r>
+              <w:rPr>
+                <w:color w:val="FF0000"/>
+              </w:rPr>
+              <w:t>g</w:t>
+            </w:r>
+            <w:r>
+              <w:rPr>
+                <w:color w:val="FF0000"/>
+              </w:rPr>
+              <w:t>_rate</w:t>
+            </w:r>
+          </w:p>
+        </w:tc>
+        <w:tc>
+          <w:tcPr>
+            <w:tcW w:w="2074" w:type="dxa"/>
+          </w:tcPr>
+          <w:p>
+            <w:pPr>
+              <w:rPr>
+                <w:rFonts w:hint="eastAsia"/>
+                <w:color w:val="FF0000"/>
+              </w:rPr>
+            </w:pPr>
+            <w:r>
+              <w:rPr>
+                <w:rFonts w:hint="eastAsia"/>
+                <w:color w:val="FF0000"/>
+              </w:rPr>
+              <w:t>float</w:t>
+            </w:r>
+          </w:p>
+        </w:tc>
+        <w:tc>
+          <w:tcPr>
+            <w:tcW w:w="2074" w:type="dxa"/>
+          </w:tcPr>
+          <w:p>
+            <w:pPr>
+              <w:rPr>
+                <w:color w:val="FF0000"/>
+              </w:rPr>
+            </w:pPr>
+          </w:p>
+        </w:tc>
+        <w:tc>
+          <w:tcPr>
+            <w:tcW w:w="2074" w:type="dxa"/>
+          </w:tcPr>
+          <w:p>
+            <w:pPr>
+              <w:rPr>
+                <w:rFonts w:hint="eastAsia"/>
+                <w:color w:val="FF0000"/>
+              </w:rPr>
+            </w:pPr>
+            <w:r>
+              <w:rPr>
+                <w:rFonts w:hint="eastAsia"/>
+                <w:color w:val="FF0000"/>
+              </w:rPr>
+              <w:t>绿化率</w:t>
+            </w:r>
+          </w:p>
+        </w:tc>
+      </w:tr>
+      <w:tr>
+        <w:tc>
+          <w:tcPr>
+            <w:tcW w:w="2074" w:type="dxa"/>
+          </w:tcPr>
+          <w:p>
+            <w:pPr>
+              <w:rPr>
+                <w:rFonts w:hint="eastAsia"/>
+                <w:color w:val="FF0000"/>
+              </w:rPr>
+            </w:pPr>
+            <w:r>
+              <w:rPr>
+                <w:color w:val="FF0000"/>
+              </w:rPr>
+              <w:t>developer</w:t>
+            </w:r>
+          </w:p>
+        </w:tc>
+        <w:tc>
+          <w:tcPr>
+            <w:tcW w:w="2074" w:type="dxa"/>
+          </w:tcPr>
+          <w:p>
+            <w:pPr>
+              <w:rPr>
+                <w:rFonts w:hint="eastAsia"/>
+                <w:color w:val="FF0000"/>
+              </w:rPr>
+            </w:pPr>
+            <w:r>
+              <w:rPr>
+                <w:rFonts w:hint="eastAsia"/>
+                <w:color w:val="FF0000"/>
+              </w:rPr>
+              <w:t>char</w:t>
+            </w:r>
+          </w:p>
+        </w:tc>
+        <w:tc>
+          <w:tcPr>
+            <w:tcW w:w="2074" w:type="dxa"/>
+          </w:tcPr>
+          <w:p>
+            <w:pPr>
+              <w:rPr>
+                <w:color w:val="FF0000"/>
+              </w:rPr>
+            </w:pPr>
+          </w:p>
+        </w:tc>
+        <w:tc>
+          <w:tcPr>
+            <w:tcW w:w="2074" w:type="dxa"/>
+          </w:tcPr>
+          <w:p>
+            <w:pPr>
+              <w:rPr>
+                <w:rFonts w:hint="eastAsia"/>
+                <w:color w:val="FF0000"/>
+              </w:rPr>
+            </w:pPr>
+            <w:r>
+              <w:rPr>
+                <w:rFonts w:hint="eastAsia"/>
+                <w:color w:val="FF0000"/>
+              </w:rPr>
+              <w:t>开发商</w:t>
+            </w:r>
+          </w:p>
+        </w:tc>
+      </w:tr>
+      <w:tr>
+        <w:tc>
+          <w:tcPr>
+            <w:tcW w:w="2074" w:type="dxa"/>
+          </w:tcPr>
+          <w:p>
+            <w:pPr>
+              <w:rPr>
+                <w:rFonts w:hint="eastAsia"/>
+                <w:color w:val="FF0000"/>
+              </w:rPr>
+            </w:pPr>
+            <w:r>
+              <w:rPr>
+                <w:rFonts w:hint="eastAsia"/>
+                <w:color w:val="FF0000"/>
+              </w:rPr>
+              <w:t>plot_ratio</w:t>
+            </w:r>
+          </w:p>
+        </w:tc>
+        <w:tc>
+          <w:tcPr>
+            <w:tcW w:w="2074" w:type="dxa"/>
+          </w:tcPr>
+          <w:p>
+            <w:pPr>
+              <w:rPr>
+                <w:rFonts w:hint="eastAsia"/>
+                <w:color w:val="FF0000"/>
+              </w:rPr>
+            </w:pPr>
+            <w:r>
+              <w:rPr>
+                <w:color w:val="FF0000"/>
+              </w:rPr>
+              <w:t>float</w:t>
+            </w:r>
+          </w:p>
+        </w:tc>
+        <w:tc>
+          <w:tcPr>
+            <w:tcW w:w="2074" w:type="dxa"/>
+          </w:tcPr>
+          <w:p>
+            <w:pPr>
+              <w:rPr>
+                <w:color w:val="FF0000"/>
+              </w:rPr>
+            </w:pPr>
+          </w:p>
+        </w:tc>
+        <w:tc>
+          <w:tcPr>
+            <w:tcW w:w="2074" w:type="dxa"/>
+          </w:tcPr>
+          <w:p>
+            <w:pPr>
+              <w:rPr>
+                <w:rFonts w:hint="eastAsia"/>
+                <w:color w:val="FF0000"/>
+              </w:rPr>
+            </w:pPr>
+            <w:r>
+              <w:rPr>
+                <w:rFonts w:hint="eastAsia"/>
+                <w:color w:val="FF0000"/>
+              </w:rPr>
+              <w:t>容积</w:t>
+            </w:r>
+            <w:r>
+              <w:rPr>
+                <w:color w:val="FF0000"/>
+              </w:rPr>
+              <w:t>率</w:t>
+            </w:r>
+          </w:p>
+        </w:tc>
+      </w:tr>
+      <w:tr>
+        <w:tc>
+          <w:tcPr>
+            <w:tcW w:w="2074" w:type="dxa"/>
+          </w:tcPr>
+          <w:p>
+            <w:pPr>
+              <w:rPr>
+                <w:rFonts w:hint="eastAsia"/>
+                <w:color w:val="FF0000"/>
+              </w:rPr>
+            </w:pPr>
+            <w:r>
+              <w:rPr>
+                <w:rFonts w:hint="eastAsia"/>
+                <w:color w:val="FF0000"/>
+              </w:rPr>
+              <w:t>related_scho</w:t>
+            </w:r>
+            <w:r>
+              <w:rPr>
+                <w:color w:val="FF0000"/>
+              </w:rPr>
+              <w:t>ol</w:t>
+            </w:r>
+          </w:p>
+        </w:tc>
+        <w:tc>
+          <w:tcPr>
+            <w:tcW w:w="2074" w:type="dxa"/>
+          </w:tcPr>
+          <w:p>
+            <w:pPr>
+              <w:rPr>
+                <w:rFonts w:hint="eastAsia"/>
+                <w:color w:val="FF0000"/>
+              </w:rPr>
+            </w:pPr>
+            <w:r>
+              <w:rPr>
+                <w:rFonts w:hint="eastAsia"/>
+                <w:color w:val="FF0000"/>
+              </w:rPr>
+              <w:t>char</w:t>
+            </w:r>
+          </w:p>
+        </w:tc>
+        <w:tc>
+          <w:tcPr>
+            <w:tcW w:w="2074" w:type="dxa"/>
+          </w:tcPr>
+          <w:p>
+            <w:pPr>
+              <w:rPr>
+                <w:color w:val="FF0000"/>
+              </w:rPr>
+            </w:pPr>
+          </w:p>
+        </w:tc>
+        <w:tc>
+          <w:tcPr>
+            <w:tcW w:w="2074" w:type="dxa"/>
+          </w:tcPr>
+          <w:p>
+            <w:pPr>
+              <w:rPr>
+                <w:rFonts w:hint="eastAsia"/>
+                <w:color w:val="FF0000"/>
+              </w:rPr>
+            </w:pPr>
+            <w:r>
+              <w:rPr>
+                <w:rFonts w:hint="eastAsia"/>
+                <w:color w:val="FF0000"/>
+              </w:rPr>
+              <w:t>相关</w:t>
+            </w:r>
+            <w:r>
+              <w:rPr>
+                <w:color w:val="FF0000"/>
+              </w:rPr>
+              <w:t>学校</w:t>
+            </w:r>
+          </w:p>
+        </w:tc>
+      </w:tr>
+      <w:tr>
+        <w:tc>
+          <w:tcPr>
+            <w:tcW w:w="2074" w:type="dxa"/>
+          </w:tcPr>
+          <w:p>
+            <w:pPr>
+              <w:rPr>
+                <w:rFonts w:hint="eastAsia"/>
+                <w:color w:val="FF0000"/>
+              </w:rPr>
+            </w:pPr>
+            <w:r>
+              <w:rPr>
+                <w:rFonts w:hint="eastAsia"/>
+                <w:color w:val="FF0000"/>
+              </w:rPr>
+              <w:t>update_time</w:t>
+            </w:r>
+          </w:p>
+        </w:tc>
+        <w:tc>
+          <w:tcPr>
+            <w:tcW w:w="2074" w:type="dxa"/>
+          </w:tcPr>
+          <w:p>
+            <w:pPr>
+              <w:rPr>
+                <w:rFonts w:hint="eastAsia"/>
+                <w:color w:val="FF0000"/>
+              </w:rPr>
+            </w:pPr>
+            <w:r>
+              <w:rPr>
+                <w:rFonts w:hint="eastAsia"/>
+                <w:color w:val="FF0000"/>
+              </w:rPr>
+              <w:t>date</w:t>
+            </w:r>
+          </w:p>
+        </w:tc>
+        <w:tc>
+          <w:tcPr>
+            <w:tcW w:w="2074" w:type="dxa"/>
+          </w:tcPr>
+          <w:p>
+            <w:pPr>
+              <w:rPr>
+                <w:color w:val="FF0000"/>
+              </w:rPr>
+            </w:pPr>
+          </w:p>
+        </w:tc>
+        <w:tc>
+          <w:tcPr>
+            <w:tcW w:w="2074" w:type="dxa"/>
+          </w:tcPr>
+          <w:p>
+            <w:pPr>
+              <w:rPr>
+                <w:rFonts w:hint="eastAsia"/>
+                <w:color w:val="FF0000"/>
+              </w:rPr>
+            </w:pPr>
+          </w:p>
         </w:tc>
       </w:tr>
     </w:tbl>
@@ -511,43 +1476,7 @@
         <w:t>通过</w:t>
       </w:r>
       <w:r>
-        <w:fldChar w:fldCharType="begin"/>
-      </w:r>
-      <w:r>
-        <w:instrText xml:space="preserve"> HYPERLINK "https://sz.zu.anjuke.com/" </w:instrText>
-      </w:r>
-      <w:r>
-        <w:fldChar w:fldCharType="separate"/>
-      </w:r>
-      <w:r>
-        <w:rPr>
-          <w:rStyle w:val="a5"/>
-        </w:rPr>
-        <w:t>https://sz.zu.anjuke.com/</w:t>
-      </w:r>
-      <w:r>
-        <w:rPr>
-          <w:rStyle w:val="a5"/>
-        </w:rPr>
-        <w:fldChar w:fldCharType="end"/>
-      </w:r>
-      <w:r>
-        <w:t xml:space="preserve"> </w:t>
-      </w:r>
-      <w:r>
-        <w:rPr>
-          <w:rFonts w:hint="eastAsia"/>
-        </w:rPr>
-        <w:t>罗列</w:t>
-      </w:r>
-      <w:r>
-        <w:t>的租房</w:t>
-      </w:r>
-      <w:r>
-        <w:rPr>
-          <w:rFonts w:hint="eastAsia"/>
-        </w:rPr>
-        <w:t>信息</w:t>
+        <w:t>https://beijing.anjuke.com/community/?from=navigation</w:t>
       </w:r>
       <w:r>
         <w:t>更新小区信息</w:t>
@@ -563,19 +1492,11 @@
         </w:numPr>
         <w:ind w:firstLineChars="0"/>
       </w:pPr>
-      <w:proofErr w:type="spellStart"/>
       <w:r>
         <w:rPr>
           <w:rFonts w:hint="eastAsia"/>
         </w:rPr>
-        <w:t>city_info</w:t>
-      </w:r>
-      <w:proofErr w:type="spellEnd"/>
-      <w:r>
-        <w:rPr>
-          <w:rFonts w:hint="eastAsia"/>
-        </w:rPr>
-        <w:t xml:space="preserve"> </w:t>
+        <w:t xml:space="preserve">city_info </w:t>
       </w:r>
       <w:r>
         <w:rPr>
@@ -605,7 +1526,6 @@
             <w:tcW w:w="2128" w:type="dxa"/>
           </w:tcPr>
           <w:p>
-            <w:proofErr w:type="spellStart"/>
             <w:r>
               <w:rPr>
                 <w:rFonts w:hint="eastAsia"/>
@@ -615,7 +1535,6 @@
             <w:r>
               <w:t>ity_id</w:t>
             </w:r>
-            <w:proofErr w:type="spellEnd"/>
           </w:p>
         </w:tc>
         <w:tc>
@@ -623,11 +1542,9 @@
             <w:tcW w:w="2058" w:type="dxa"/>
           </w:tcPr>
           <w:p>
-            <w:proofErr w:type="spellStart"/>
             <w:r>
               <w:t>int</w:t>
             </w:r>
-            <w:proofErr w:type="spellEnd"/>
           </w:p>
         </w:tc>
         <w:tc>
@@ -659,14 +1576,12 @@
             <w:tcW w:w="2128" w:type="dxa"/>
           </w:tcPr>
           <w:p>
-            <w:proofErr w:type="spellStart"/>
             <w:r>
               <w:rPr>
                 <w:rFonts w:hint="eastAsia"/>
               </w:rPr>
               <w:t>city_name</w:t>
             </w:r>
-            <w:proofErr w:type="spellEnd"/>
           </w:p>
         </w:tc>
         <w:tc>
@@ -711,7 +1626,6 @@
             <w:tcW w:w="2128" w:type="dxa"/>
           </w:tcPr>
           <w:p>
-            <w:proofErr w:type="spellStart"/>
             <w:r>
               <w:rPr>
                 <w:rFonts w:hint="eastAsia"/>
@@ -727,7 +1641,6 @@
               </w:rPr>
               <w:t>_url</w:t>
             </w:r>
-            <w:proofErr w:type="spellEnd"/>
           </w:p>
         </w:tc>
         <w:tc>
@@ -778,7 +1691,6 @@
             <w:tcW w:w="2128" w:type="dxa"/>
           </w:tcPr>
           <w:p>
-            <w:proofErr w:type="spellStart"/>
             <w:r>
               <w:rPr>
                 <w:rFonts w:hint="eastAsia"/>
@@ -800,7 +1712,6 @@
             <w:r>
               <w:t>url</w:t>
             </w:r>
-            <w:proofErr w:type="spellEnd"/>
           </w:p>
         </w:tc>
         <w:tc>
@@ -833,19 +1744,11 @@
               </w:rPr>
               <w:t>安居客</w:t>
             </w:r>
-            <w:proofErr w:type="gramStart"/>
-            <w:r>
-              <w:rPr>
-                <w:rFonts w:hint="eastAsia"/>
-              </w:rPr>
-              <w:t>租房网</w:t>
-            </w:r>
-            <w:proofErr w:type="gramEnd"/>
-            <w:r>
-              <w:rPr>
-                <w:rFonts w:hint="eastAsia"/>
-              </w:rPr>
-              <w:t>网址</w:t>
+            <w:r>
+              <w:rPr>
+                <w:rFonts w:hint="eastAsia"/>
+              </w:rPr>
+              <w:t>租房网网址</w:t>
             </w:r>
           </w:p>
         </w:tc>
@@ -875,7 +1778,6 @@
         </w:numPr>
         <w:ind w:firstLineChars="0"/>
       </w:pPr>
-      <w:proofErr w:type="spellStart"/>
       <w:r>
         <w:rPr>
           <w:rFonts w:ascii="Arial" w:hAnsi="Arial" w:cs="Arial"/>
@@ -889,14 +1791,7 @@
         <w:rPr>
           <w:rFonts w:hint="eastAsia"/>
         </w:rPr>
-        <w:t>_info</w:t>
-      </w:r>
-      <w:proofErr w:type="spellEnd"/>
-      <w:r>
-        <w:rPr>
-          <w:rFonts w:hint="eastAsia"/>
-        </w:rPr>
-        <w:t xml:space="preserve"> </w:t>
+        <w:t xml:space="preserve">_info </w:t>
       </w:r>
       <w:r>
         <w:rPr>
@@ -926,7 +1821,6 @@
             <w:tcW w:w="2074" w:type="dxa"/>
           </w:tcPr>
           <w:p>
-            <w:proofErr w:type="spellStart"/>
             <w:r>
               <w:rPr>
                 <w:rFonts w:ascii="Arial" w:hAnsi="Arial" w:cs="Arial"/>
@@ -939,22 +1833,19 @@
             <w:r>
               <w:t>_id</w:t>
             </w:r>
-            <w:proofErr w:type="spellEnd"/>
-          </w:p>
-        </w:tc>
-        <w:tc>
-          <w:tcPr>
-            <w:tcW w:w="2074" w:type="dxa"/>
-          </w:tcPr>
-          <w:p>
-            <w:proofErr w:type="spellStart"/>
+          </w:p>
+        </w:tc>
+        <w:tc>
+          <w:tcPr>
+            <w:tcW w:w="2074" w:type="dxa"/>
+          </w:tcPr>
+          <w:p>
             <w:r>
               <w:rPr>
                 <w:rFonts w:hint="eastAsia"/>
               </w:rPr>
               <w:t>int</w:t>
             </w:r>
-            <w:proofErr w:type="spellEnd"/>
           </w:p>
         </w:tc>
         <w:tc>
@@ -994,7 +1885,6 @@
                 <w:shd w:val="clear" w:color="auto" w:fill="F9F9F9"/>
               </w:rPr>
             </w:pPr>
-            <w:proofErr w:type="spellStart"/>
             <w:r>
               <w:rPr>
                 <w:rFonts w:ascii="Arial" w:hAnsi="Arial" w:cs="Arial" w:hint="eastAsia"/>
@@ -1013,19 +1903,16 @@
               </w:rPr>
               <w:t>_id</w:t>
             </w:r>
-            <w:proofErr w:type="spellEnd"/>
-          </w:p>
-        </w:tc>
-        <w:tc>
-          <w:tcPr>
-            <w:tcW w:w="2074" w:type="dxa"/>
-          </w:tcPr>
-          <w:p>
-            <w:proofErr w:type="spellStart"/>
+          </w:p>
+        </w:tc>
+        <w:tc>
+          <w:tcPr>
+            <w:tcW w:w="2074" w:type="dxa"/>
+          </w:tcPr>
+          <w:p>
             <w:r>
               <w:t>int</w:t>
             </w:r>
-            <w:proofErr w:type="spellEnd"/>
           </w:p>
         </w:tc>
         <w:tc>
@@ -1057,7 +1944,6 @@
             <w:tcW w:w="2074" w:type="dxa"/>
           </w:tcPr>
           <w:p>
-            <w:proofErr w:type="spellStart"/>
             <w:r>
               <w:rPr>
                 <w:rFonts w:ascii="Arial" w:hAnsi="Arial" w:cs="Arial"/>
@@ -1076,7 +1962,6 @@
               </w:rPr>
               <w:t>name</w:t>
             </w:r>
-            <w:proofErr w:type="spellEnd"/>
           </w:p>
         </w:tc>
         <w:tc>
@@ -1123,27 +2008,14 @@
         </w:rPr>
         <w:t>通过</w:t>
       </w:r>
-      <w:r>
-        <w:fldChar w:fldCharType="begin"/>
-      </w:r>
-      <w:r>
-        <w:instrText xml:space="preserve"> HYPERLINK "https://sz.zu.anjuke.com/" </w:instrText>
-      </w:r>
-      <w:r>
-        <w:fldChar w:fldCharType="separate"/>
-      </w:r>
-      <w:r>
-        <w:rPr>
-          <w:rStyle w:val="a5"/>
-        </w:rPr>
-        <w:t>https://sz.zu.anjuke.com/</w:t>
-      </w:r>
-      <w:r>
-        <w:rPr>
-          <w:rStyle w:val="a5"/>
-        </w:rPr>
-        <w:fldChar w:fldCharType="end"/>
-      </w:r>
+      <w:hyperlink r:id="rId6" w:history="1">
+        <w:r>
+          <w:rPr>
+            <w:rStyle w:val="a5"/>
+          </w:rPr>
+          <w:t>https://sz.zu.anjuke.com/</w:t>
+        </w:r>
+      </w:hyperlink>
       <w:r>
         <w:t>更新</w:t>
       </w:r>
@@ -1157,7 +2029,58 @@
         <w:t>表单</w:t>
       </w:r>
     </w:p>
-    <w:p/>
+    <w:p>
+      <w:pPr>
+        <w:rPr>
+          <w:rFonts w:hint="eastAsia"/>
+        </w:rPr>
+      </w:pPr>
+      <w:r>
+        <w:rPr>
+          <w:rFonts w:hint="eastAsia"/>
+        </w:rPr>
+        <w:t>考虑</w:t>
+      </w:r>
+      <w:r>
+        <w:t>直接作为</w:t>
+      </w:r>
+      <w:r>
+        <w:rPr>
+          <w:rFonts w:ascii="Arial" w:hAnsi="Arial" w:cs="Arial"/>
+          <w:color w:val="333333"/>
+          <w:szCs w:val="21"/>
+          <w:shd w:val="clear" w:color="auto" w:fill="F9F9F9"/>
+        </w:rPr>
+        <w:t>community_info</w:t>
+      </w:r>
+      <w:r>
+        <w:rPr>
+          <w:rFonts w:ascii="Arial" w:hAnsi="Arial" w:cs="Arial" w:hint="eastAsia"/>
+          <w:color w:val="333333"/>
+          <w:szCs w:val="21"/>
+          <w:shd w:val="clear" w:color="auto" w:fill="F9F9F9"/>
+        </w:rPr>
+        <w:t>的</w:t>
+      </w:r>
+      <w:r>
+        <w:rPr>
+          <w:rFonts w:ascii="Arial" w:hAnsi="Arial" w:cs="Arial"/>
+          <w:color w:val="333333"/>
+          <w:szCs w:val="21"/>
+          <w:shd w:val="clear" w:color="auto" w:fill="F9F9F9"/>
+        </w:rPr>
+        <w:t>一个字段</w:t>
+      </w:r>
+      <w:r>
+        <w:rPr>
+          <w:rFonts w:ascii="Arial" w:hAnsi="Arial" w:cs="Arial"/>
+          <w:color w:val="333333"/>
+          <w:szCs w:val="21"/>
+          <w:shd w:val="clear" w:color="auto" w:fill="F9F9F9"/>
+        </w:rPr>
+        <w:t>district_name</w:t>
+      </w:r>
+    </w:p>
     <w:p>
       <w:pPr>
         <w:pStyle w:val="a3"/>
@@ -1167,16 +2090,11 @@
         </w:numPr>
         <w:ind w:firstLineChars="0"/>
       </w:pPr>
-      <w:proofErr w:type="spellStart"/>
       <w:r>
         <w:t>rent</w:t>
       </w:r>
       <w:r>
-        <w:t>_info</w:t>
-      </w:r>
-      <w:proofErr w:type="spellEnd"/>
-      <w:r>
-        <w:t xml:space="preserve"> </w:t>
+        <w:t xml:space="preserve">_info </w:t>
       </w:r>
       <w:r>
         <w:rPr>
@@ -1187,8 +2105,6 @@
       <w:r>
         <w:t>信息表单</w:t>
       </w:r>
-      <w:bookmarkStart w:id="0" w:name="_GoBack"/>
-      <w:bookmarkEnd w:id="0"/>
     </w:p>
     <w:tbl>
       <w:tblPr>
@@ -1208,29 +2124,25 @@
             <w:tcW w:w="2074" w:type="dxa"/>
           </w:tcPr>
           <w:p>
-            <w:proofErr w:type="spellStart"/>
             <w:r>
               <w:rPr>
                 <w:rFonts w:hint="eastAsia"/>
               </w:rPr>
               <w:t>h_id</w:t>
             </w:r>
-            <w:proofErr w:type="spellEnd"/>
-          </w:p>
-        </w:tc>
-        <w:tc>
-          <w:tcPr>
-            <w:tcW w:w="2074" w:type="dxa"/>
-          </w:tcPr>
-          <w:p>
-            <w:proofErr w:type="spellStart"/>
+          </w:p>
+        </w:tc>
+        <w:tc>
+          <w:tcPr>
+            <w:tcW w:w="2074" w:type="dxa"/>
+          </w:tcPr>
+          <w:p>
             <w:r>
               <w:rPr>
                 <w:rFonts w:hint="eastAsia"/>
               </w:rPr>
               <w:t>int</w:t>
             </w:r>
-            <w:proofErr w:type="spellEnd"/>
           </w:p>
         </w:tc>
         <w:tc>
@@ -1262,29 +2174,28 @@
             <w:tcW w:w="2074" w:type="dxa"/>
           </w:tcPr>
           <w:p>
-            <w:proofErr w:type="spellStart"/>
-            <w:r>
-              <w:rPr>
-                <w:rFonts w:hint="eastAsia"/>
-              </w:rPr>
-              <w:t>he_id</w:t>
-            </w:r>
-            <w:proofErr w:type="spellEnd"/>
-          </w:p>
-        </w:tc>
-        <w:tc>
-          <w:tcPr>
-            <w:tcW w:w="2074" w:type="dxa"/>
-          </w:tcPr>
-          <w:p>
-            <w:proofErr w:type="spellStart"/>
+            <w:r>
+              <w:t>cm</w:t>
+            </w:r>
+            <w:r>
+              <w:rPr>
+                <w:rFonts w:hint="eastAsia"/>
+              </w:rPr>
+              <w:t>_id</w:t>
+            </w:r>
+          </w:p>
+        </w:tc>
+        <w:tc>
+          <w:tcPr>
+            <w:tcW w:w="2074" w:type="dxa"/>
+          </w:tcPr>
+          <w:p>
             <w:r>
               <w:rPr>
                 <w:rFonts w:hint="eastAsia"/>
               </w:rPr>
               <w:t>int</w:t>
             </w:r>
-            <w:proofErr w:type="spellEnd"/>
           </w:p>
         </w:tc>
         <w:tc>
@@ -1316,29 +2227,25 @@
             <w:tcW w:w="2074" w:type="dxa"/>
           </w:tcPr>
           <w:p>
-            <w:proofErr w:type="spellStart"/>
             <w:r>
               <w:t>h</w:t>
             </w:r>
             <w:r>
               <w:t>_rent</w:t>
             </w:r>
-            <w:proofErr w:type="spellEnd"/>
-          </w:p>
-        </w:tc>
-        <w:tc>
-          <w:tcPr>
-            <w:tcW w:w="2074" w:type="dxa"/>
-          </w:tcPr>
-          <w:p>
-            <w:proofErr w:type="spellStart"/>
+          </w:p>
+        </w:tc>
+        <w:tc>
+          <w:tcPr>
+            <w:tcW w:w="2074" w:type="dxa"/>
+          </w:tcPr>
+          <w:p>
             <w:r>
               <w:rPr>
                 <w:rFonts w:hint="eastAsia"/>
               </w:rPr>
               <w:t>int</w:t>
             </w:r>
-            <w:proofErr w:type="spellEnd"/>
           </w:p>
         </w:tc>
         <w:tc>
@@ -1367,29 +2274,25 @@
             <w:tcW w:w="2074" w:type="dxa"/>
           </w:tcPr>
           <w:p>
-            <w:proofErr w:type="spellStart"/>
             <w:r>
               <w:rPr>
                 <w:rFonts w:hint="eastAsia"/>
               </w:rPr>
               <w:t>h_area</w:t>
             </w:r>
-            <w:proofErr w:type="spellEnd"/>
-          </w:p>
-        </w:tc>
-        <w:tc>
-          <w:tcPr>
-            <w:tcW w:w="2074" w:type="dxa"/>
-          </w:tcPr>
-          <w:p>
-            <w:proofErr w:type="spellStart"/>
+          </w:p>
+        </w:tc>
+        <w:tc>
+          <w:tcPr>
+            <w:tcW w:w="2074" w:type="dxa"/>
+          </w:tcPr>
+          <w:p>
             <w:r>
               <w:rPr>
                 <w:rFonts w:hint="eastAsia"/>
               </w:rPr>
               <w:t>int</w:t>
             </w:r>
-            <w:proofErr w:type="spellEnd"/>
           </w:p>
         </w:tc>
         <w:tc>
@@ -1418,44 +2321,221 @@
             <w:tcW w:w="2074" w:type="dxa"/>
           </w:tcPr>
           <w:p>
-            <w:proofErr w:type="spellStart"/>
-            <w:r>
+            <w:pPr>
+              <w:rPr>
+                <w:rFonts w:hint="eastAsia"/>
+                <w:color w:val="FF0000"/>
+              </w:rPr>
+            </w:pPr>
+            <w:r>
+              <w:rPr>
+                <w:rFonts w:hint="eastAsia"/>
+                <w:color w:val="FF0000"/>
+              </w:rPr>
+              <w:t>floor</w:t>
+            </w:r>
+          </w:p>
+        </w:tc>
+        <w:tc>
+          <w:tcPr>
+            <w:tcW w:w="2074" w:type="dxa"/>
+          </w:tcPr>
+          <w:p>
+            <w:pPr>
+              <w:rPr>
+                <w:rFonts w:hint="eastAsia"/>
+                <w:color w:val="FF0000"/>
+              </w:rPr>
+            </w:pPr>
+            <w:r>
+              <w:rPr>
+                <w:rFonts w:hint="eastAsia"/>
+                <w:color w:val="FF0000"/>
+              </w:rPr>
+              <w:t>int</w:t>
+            </w:r>
+          </w:p>
+        </w:tc>
+        <w:tc>
+          <w:tcPr>
+            <w:tcW w:w="2074" w:type="dxa"/>
+          </w:tcPr>
+          <w:p>
+            <w:pPr>
+              <w:rPr>
+                <w:color w:val="FF0000"/>
+              </w:rPr>
+            </w:pPr>
+          </w:p>
+        </w:tc>
+        <w:tc>
+          <w:tcPr>
+            <w:tcW w:w="2074" w:type="dxa"/>
+          </w:tcPr>
+          <w:p>
+            <w:pPr>
+              <w:rPr>
+                <w:rFonts w:hint="eastAsia"/>
+                <w:color w:val="FF0000"/>
+              </w:rPr>
+            </w:pPr>
+            <w:r>
+              <w:rPr>
+                <w:rFonts w:hint="eastAsia"/>
+                <w:color w:val="FF0000"/>
+              </w:rPr>
+              <w:t>楼层</w:t>
+            </w:r>
+          </w:p>
+        </w:tc>
+      </w:tr>
+      <w:tr>
+        <w:tc>
+          <w:tcPr>
+            <w:tcW w:w="2074" w:type="dxa"/>
+          </w:tcPr>
+          <w:p>
+            <w:pPr>
+              <w:rPr>
+                <w:color w:val="FF0000"/>
+              </w:rPr>
+            </w:pPr>
+            <w:r>
+              <w:rPr>
+                <w:color w:val="FF0000"/>
+              </w:rPr>
+              <w:lastRenderedPageBreak/>
               <w:t>room_num</w:t>
             </w:r>
-            <w:proofErr w:type="spellEnd"/>
-          </w:p>
-        </w:tc>
-        <w:tc>
-          <w:tcPr>
-            <w:tcW w:w="2074" w:type="dxa"/>
-          </w:tcPr>
-          <w:p>
-            <w:proofErr w:type="spellStart"/>
-            <w:r>
-              <w:rPr>
-                <w:rFonts w:hint="eastAsia"/>
+          </w:p>
+        </w:tc>
+        <w:tc>
+          <w:tcPr>
+            <w:tcW w:w="2074" w:type="dxa"/>
+          </w:tcPr>
+          <w:p>
+            <w:pPr>
+              <w:rPr>
+                <w:color w:val="FF0000"/>
+              </w:rPr>
+            </w:pPr>
+            <w:r>
+              <w:rPr>
+                <w:rFonts w:hint="eastAsia"/>
+                <w:color w:val="FF0000"/>
               </w:rPr>
               <w:t>int</w:t>
             </w:r>
-            <w:proofErr w:type="spellEnd"/>
-          </w:p>
-        </w:tc>
-        <w:tc>
-          <w:tcPr>
-            <w:tcW w:w="2074" w:type="dxa"/>
-          </w:tcPr>
-          <w:p/>
-        </w:tc>
-        <w:tc>
-          <w:tcPr>
-            <w:tcW w:w="2074" w:type="dxa"/>
-          </w:tcPr>
-          <w:p>
-            <w:r>
-              <w:rPr>
-                <w:rFonts w:hint="eastAsia"/>
+          </w:p>
+        </w:tc>
+        <w:tc>
+          <w:tcPr>
+            <w:tcW w:w="2074" w:type="dxa"/>
+          </w:tcPr>
+          <w:p>
+            <w:pPr>
+              <w:rPr>
+                <w:color w:val="FF0000"/>
+              </w:rPr>
+            </w:pPr>
+          </w:p>
+        </w:tc>
+        <w:tc>
+          <w:tcPr>
+            <w:tcW w:w="2074" w:type="dxa"/>
+          </w:tcPr>
+          <w:p>
+            <w:pPr>
+              <w:rPr>
+                <w:color w:val="FF0000"/>
+              </w:rPr>
+            </w:pPr>
+            <w:r>
+              <w:rPr>
+                <w:rFonts w:hint="eastAsia"/>
+                <w:color w:val="FF0000"/>
               </w:rPr>
               <w:t>几室</w:t>
+            </w:r>
+          </w:p>
+        </w:tc>
+      </w:tr>
+      <w:tr>
+        <w:tc>
+          <w:tcPr>
+            <w:tcW w:w="2074" w:type="dxa"/>
+          </w:tcPr>
+          <w:p>
+            <w:pPr>
+              <w:rPr>
+                <w:rFonts w:ascii="Arial" w:hAnsi="Arial" w:cs="Arial" w:hint="eastAsia"/>
+                <w:color w:val="FF0000"/>
+                <w:sz w:val="20"/>
+                <w:szCs w:val="20"/>
+                <w:shd w:val="clear" w:color="auto" w:fill="F9FBFC"/>
+              </w:rPr>
+            </w:pPr>
+            <w:r>
+              <w:rPr>
+                <w:rFonts w:ascii="Arial" w:hAnsi="Arial" w:cs="Arial" w:hint="eastAsia"/>
+                <w:color w:val="FF0000"/>
+                <w:sz w:val="20"/>
+                <w:szCs w:val="20"/>
+                <w:shd w:val="clear" w:color="auto" w:fill="F9FBFC"/>
+              </w:rPr>
+              <w:t>hall_num</w:t>
+            </w:r>
+          </w:p>
+        </w:tc>
+        <w:tc>
+          <w:tcPr>
+            <w:tcW w:w="2074" w:type="dxa"/>
+          </w:tcPr>
+          <w:p>
+            <w:pPr>
+              <w:rPr>
+                <w:rFonts w:hint="eastAsia"/>
+                <w:color w:val="FF0000"/>
+              </w:rPr>
+            </w:pPr>
+            <w:r>
+              <w:rPr>
+                <w:rFonts w:hint="eastAsia"/>
+                <w:color w:val="FF0000"/>
+              </w:rPr>
+              <w:t>int</w:t>
+            </w:r>
+          </w:p>
+        </w:tc>
+        <w:tc>
+          <w:tcPr>
+            <w:tcW w:w="2074" w:type="dxa"/>
+          </w:tcPr>
+          <w:p>
+            <w:pPr>
+              <w:rPr>
+                <w:color w:val="FF0000"/>
+              </w:rPr>
+            </w:pPr>
+          </w:p>
+        </w:tc>
+        <w:tc>
+          <w:tcPr>
+            <w:tcW w:w="2074" w:type="dxa"/>
+          </w:tcPr>
+          <w:p>
+            <w:pPr>
+              <w:rPr>
+                <w:rFonts w:hint="eastAsia"/>
+                <w:color w:val="FF0000"/>
+              </w:rPr>
+            </w:pPr>
+            <w:r>
+              <w:rPr>
+                <w:rFonts w:hint="eastAsia"/>
+                <w:color w:val="FF0000"/>
+              </w:rPr>
+              <w:t>几厅</w:t>
             </w:r>
           </w:p>
         </w:tc>
@@ -1512,6 +2592,128 @@
         </w:tc>
       </w:tr>
       <w:tr>
+        <w:trPr>
+          <w:trHeight w:val="798"/>
+        </w:trPr>
+        <w:tc>
+          <w:tcPr>
+            <w:tcW w:w="2074" w:type="dxa"/>
+          </w:tcPr>
+          <w:p>
+            <w:pPr>
+              <w:rPr>
+                <w:rFonts w:ascii="Arial" w:hAnsi="Arial" w:cs="Arial"/>
+                <w:color w:val="FF0000"/>
+                <w:sz w:val="20"/>
+                <w:szCs w:val="20"/>
+                <w:shd w:val="clear" w:color="auto" w:fill="F9FBFC"/>
+              </w:rPr>
+            </w:pPr>
+            <w:r>
+              <w:rPr>
+                <w:rFonts w:ascii="Arial" w:hAnsi="Arial" w:cs="Arial" w:hint="eastAsia"/>
+                <w:color w:val="FF0000"/>
+                <w:sz w:val="20"/>
+                <w:szCs w:val="20"/>
+                <w:shd w:val="clear" w:color="auto" w:fill="F9FBFC"/>
+              </w:rPr>
+              <w:t>rent_type</w:t>
+            </w:r>
+          </w:p>
+        </w:tc>
+        <w:tc>
+          <w:tcPr>
+            <w:tcW w:w="2074" w:type="dxa"/>
+          </w:tcPr>
+          <w:p>
+            <w:pPr>
+              <w:rPr>
+                <w:color w:val="FF0000"/>
+              </w:rPr>
+            </w:pPr>
+            <w:r>
+              <w:rPr>
+                <w:color w:val="FF0000"/>
+              </w:rPr>
+              <w:t>int</w:t>
+            </w:r>
+          </w:p>
+        </w:tc>
+        <w:tc>
+          <w:tcPr>
+            <w:tcW w:w="2074" w:type="dxa"/>
+          </w:tcPr>
+          <w:p>
+            <w:pPr>
+              <w:rPr>
+                <w:color w:val="FF0000"/>
+              </w:rPr>
+            </w:pPr>
+            <w:r>
+              <w:rPr>
+                <w:rFonts w:hint="eastAsia"/>
+                <w:color w:val="FF0000"/>
+              </w:rPr>
+              <w:t>0:</w:t>
+            </w:r>
+            <w:r>
+              <w:rPr>
+                <w:rFonts w:hint="eastAsia"/>
+                <w:color w:val="FF0000"/>
+              </w:rPr>
+              <w:t>整租</w:t>
+            </w:r>
+          </w:p>
+          <w:p>
+            <w:pPr>
+              <w:rPr>
+                <w:rFonts w:hint="eastAsia"/>
+                <w:color w:val="FF0000"/>
+              </w:rPr>
+            </w:pPr>
+            <w:r>
+              <w:rPr>
+                <w:rFonts w:hint="eastAsia"/>
+                <w:color w:val="FF0000"/>
+              </w:rPr>
+              <w:t>1</w:t>
+            </w:r>
+            <w:r>
+              <w:rPr>
+                <w:rFonts w:hint="eastAsia"/>
+                <w:color w:val="FF0000"/>
+              </w:rPr>
+              <w:t>：合租</w:t>
+            </w:r>
+          </w:p>
+        </w:tc>
+        <w:tc>
+          <w:tcPr>
+            <w:tcW w:w="2074" w:type="dxa"/>
+          </w:tcPr>
+          <w:p>
+            <w:pPr>
+              <w:rPr>
+                <w:color w:val="FF0000"/>
+              </w:rPr>
+            </w:pPr>
+            <w:r>
+              <w:rPr>
+                <w:rFonts w:hint="eastAsia"/>
+                <w:color w:val="FF0000"/>
+              </w:rPr>
+              <w:t>出租</w:t>
+            </w:r>
+            <w:r>
+              <w:rPr>
+                <w:color w:val="FF0000"/>
+              </w:rPr>
+              <w:t>类型</w:t>
+            </w:r>
+          </w:p>
+        </w:tc>
+      </w:tr>
+      <w:tr>
         <w:tc>
           <w:tcPr>
             <w:tcW w:w="2074" w:type="dxa"/>
@@ -1526,63 +2728,7 @@
                 <w:shd w:val="clear" w:color="auto" w:fill="F9FBFC"/>
               </w:rPr>
             </w:pPr>
-            <w:proofErr w:type="spellStart"/>
-            <w:r>
-              <w:rPr>
-                <w:rFonts w:ascii="Arial" w:hAnsi="Arial" w:cs="Arial" w:hint="eastAsia"/>
-                <w:color w:val="2E3033"/>
-                <w:sz w:val="20"/>
-                <w:szCs w:val="20"/>
-                <w:shd w:val="clear" w:color="auto" w:fill="F9FBFC"/>
-              </w:rPr>
-              <w:t>h_type</w:t>
-            </w:r>
-            <w:proofErr w:type="spellEnd"/>
-          </w:p>
-        </w:tc>
-        <w:tc>
-          <w:tcPr>
-            <w:tcW w:w="2074" w:type="dxa"/>
-          </w:tcPr>
-          <w:p>
-            <w:r>
-              <w:rPr>
-                <w:rFonts w:hint="eastAsia"/>
-              </w:rPr>
-              <w:t>char</w:t>
-            </w:r>
-          </w:p>
-        </w:tc>
-        <w:tc>
-          <w:tcPr>
-            <w:tcW w:w="2074" w:type="dxa"/>
-          </w:tcPr>
-          <w:p/>
-        </w:tc>
-        <w:tc>
-          <w:tcPr>
-            <w:tcW w:w="2074" w:type="dxa"/>
-          </w:tcPr>
-          <w:p>
-            <w:r>
-              <w:rPr>
-                <w:rFonts w:hint="eastAsia"/>
-              </w:rPr>
-              <w:t>房屋</w:t>
-            </w:r>
-            <w:r>
-              <w:t>类型</w:t>
-            </w:r>
-          </w:p>
-        </w:tc>
-      </w:tr>
-      <w:tr>
-        <w:tc>
-          <w:tcPr>
-            <w:tcW w:w="2074" w:type="dxa"/>
-          </w:tcPr>
-          <w:p>
-            <w:pPr>
+            <w:r>
               <w:rPr>
                 <w:rFonts w:ascii="Arial" w:hAnsi="Arial" w:cs="Arial"/>
                 <w:color w:val="2E3033"/>
@@ -1590,8 +2736,8 @@
                 <w:szCs w:val="20"/>
                 <w:shd w:val="clear" w:color="auto" w:fill="F9FBFC"/>
               </w:rPr>
-            </w:pPr>
-            <w:proofErr w:type="spellStart"/>
+              <w:t>h_</w:t>
+            </w:r>
             <w:r>
               <w:rPr>
                 <w:rFonts w:ascii="Arial" w:hAnsi="Arial" w:cs="Arial"/>
@@ -1600,9 +2746,238 @@
                 <w:szCs w:val="20"/>
                 <w:shd w:val="clear" w:color="auto" w:fill="F9FBFC"/>
               </w:rPr>
-              <w:t>h_</w:t>
-            </w:r>
-            <w:r>
+              <w:t>orientation</w:t>
+            </w:r>
+          </w:p>
+        </w:tc>
+        <w:tc>
+          <w:tcPr>
+            <w:tcW w:w="2074" w:type="dxa"/>
+          </w:tcPr>
+          <w:p>
+            <w:r>
+              <w:t>int</w:t>
+            </w:r>
+          </w:p>
+        </w:tc>
+        <w:tc>
+          <w:tcPr>
+            <w:tcW w:w="2074" w:type="dxa"/>
+          </w:tcPr>
+          <w:p>
+            <w:r>
+              <w:rPr>
+                <w:rFonts w:hint="eastAsia"/>
+              </w:rPr>
+              <w:t>1</w:t>
+            </w:r>
+            <w:r>
+              <w:rPr>
+                <w:rFonts w:hint="eastAsia"/>
+              </w:rPr>
+              <w:t>：朝东</w:t>
+            </w:r>
+          </w:p>
+          <w:p>
+            <w:r>
+              <w:rPr>
+                <w:rFonts w:hint="eastAsia"/>
+              </w:rPr>
+              <w:t>2</w:t>
+            </w:r>
+            <w:r>
+              <w:rPr>
+                <w:rFonts w:hint="eastAsia"/>
+              </w:rPr>
+              <w:t>：</w:t>
+            </w:r>
+            <w:r>
+              <w:rPr>
+                <w:rFonts w:hint="eastAsia"/>
+              </w:rPr>
+              <w:t>朝</w:t>
+            </w:r>
+            <w:r>
+              <w:t>西</w:t>
+            </w:r>
+          </w:p>
+          <w:p>
+            <w:r>
+              <w:rPr>
+                <w:rFonts w:hint="eastAsia"/>
+              </w:rPr>
+              <w:t>3</w:t>
+            </w:r>
+            <w:r>
+              <w:rPr>
+                <w:rFonts w:hint="eastAsia"/>
+              </w:rPr>
+              <w:t>：</w:t>
+            </w:r>
+            <w:r>
+              <w:rPr>
+                <w:rFonts w:hint="eastAsia"/>
+              </w:rPr>
+              <w:t>朝</w:t>
+            </w:r>
+            <w:r>
+              <w:t>南</w:t>
+            </w:r>
+          </w:p>
+          <w:p>
+            <w:r>
+              <w:rPr>
+                <w:rFonts w:hint="eastAsia"/>
+              </w:rPr>
+              <w:t>4</w:t>
+            </w:r>
+            <w:r>
+              <w:rPr>
+                <w:rFonts w:hint="eastAsia"/>
+              </w:rPr>
+              <w:t>：</w:t>
+            </w:r>
+            <w:r>
+              <w:rPr>
+                <w:rFonts w:hint="eastAsia"/>
+              </w:rPr>
+              <w:t>朝</w:t>
+            </w:r>
+            <w:r>
+              <w:t>北</w:t>
+            </w:r>
+          </w:p>
+          <w:p>
+            <w:r>
+              <w:rPr>
+                <w:rFonts w:hint="eastAsia"/>
+              </w:rPr>
+              <w:t>13</w:t>
+            </w:r>
+            <w:r>
+              <w:rPr>
+                <w:rFonts w:hint="eastAsia"/>
+              </w:rPr>
+              <w:t>：</w:t>
+            </w:r>
+            <w:r>
+              <w:t>东南</w:t>
+            </w:r>
+          </w:p>
+          <w:p>
+            <w:r>
+              <w:rPr>
+                <w:rFonts w:hint="eastAsia"/>
+              </w:rPr>
+              <w:t>14</w:t>
+            </w:r>
+            <w:r>
+              <w:rPr>
+                <w:rFonts w:hint="eastAsia"/>
+              </w:rPr>
+              <w:t>：</w:t>
+            </w:r>
+            <w:r>
+              <w:t>东北</w:t>
+            </w:r>
+          </w:p>
+          <w:p>
+            <w:r>
+              <w:rPr>
+                <w:rFonts w:hint="eastAsia"/>
+              </w:rPr>
+              <w:t>23</w:t>
+            </w:r>
+            <w:r>
+              <w:rPr>
+                <w:rFonts w:hint="eastAsia"/>
+              </w:rPr>
+              <w:t>：</w:t>
+            </w:r>
+            <w:r>
+              <w:t>西南</w:t>
+            </w:r>
+          </w:p>
+          <w:p>
+            <w:r>
+              <w:rPr>
+                <w:rFonts w:hint="eastAsia"/>
+              </w:rPr>
+              <w:t>24</w:t>
+            </w:r>
+            <w:r>
+              <w:rPr>
+                <w:rFonts w:hint="eastAsia"/>
+              </w:rPr>
+              <w:t>：</w:t>
+            </w:r>
+            <w:r>
+              <w:t>西北</w:t>
+            </w:r>
+          </w:p>
+          <w:p>
+            <w:r>
+              <w:rPr>
+                <w:rFonts w:hint="eastAsia"/>
+              </w:rPr>
+              <w:t>12</w:t>
+            </w:r>
+            <w:r>
+              <w:rPr>
+                <w:rFonts w:hint="eastAsia"/>
+              </w:rPr>
+              <w:t>：</w:t>
+            </w:r>
+            <w:bookmarkStart w:id="0" w:name="_GoBack"/>
+            <w:bookmarkEnd w:id="0"/>
+            <w:r>
+              <w:rPr>
+                <w:rFonts w:hint="eastAsia"/>
+              </w:rPr>
+              <w:t>东西</w:t>
+            </w:r>
+          </w:p>
+          <w:p>
+            <w:pPr>
+              <w:rPr>
+                <w:rFonts w:hint="eastAsia"/>
+              </w:rPr>
+            </w:pPr>
+            <w:r>
+              <w:rPr>
+                <w:rFonts w:hint="eastAsia"/>
+              </w:rPr>
+              <w:t>34</w:t>
+            </w:r>
+            <w:r>
+              <w:rPr>
+                <w:rFonts w:hint="eastAsia"/>
+              </w:rPr>
+              <w:t>：南北</w:t>
+            </w:r>
+          </w:p>
+        </w:tc>
+        <w:tc>
+          <w:tcPr>
+            <w:tcW w:w="2074" w:type="dxa"/>
+          </w:tcPr>
+          <w:p>
+            <w:r>
+              <w:rPr>
+                <w:rFonts w:hint="eastAsia"/>
+              </w:rPr>
+              <w:t>朝向</w:t>
+            </w:r>
+          </w:p>
+        </w:tc>
+      </w:tr>
+      <w:tr>
+        <w:tc>
+          <w:tcPr>
+            <w:tcW w:w="2074" w:type="dxa"/>
+          </w:tcPr>
+          <w:p>
+            <w:pPr>
               <w:rPr>
                 <w:rFonts w:ascii="Arial" w:hAnsi="Arial" w:cs="Arial"/>
                 <w:color w:val="2E3033"/>
@@ -1610,182 +2985,8 @@
                 <w:szCs w:val="20"/>
                 <w:shd w:val="clear" w:color="auto" w:fill="F9FBFC"/>
               </w:rPr>
-              <w:t>orientation</w:t>
-            </w:r>
-            <w:proofErr w:type="spellEnd"/>
-          </w:p>
-        </w:tc>
-        <w:tc>
-          <w:tcPr>
-            <w:tcW w:w="2074" w:type="dxa"/>
-          </w:tcPr>
-          <w:p>
-            <w:proofErr w:type="spellStart"/>
-            <w:r>
-              <w:t>int</w:t>
-            </w:r>
-            <w:proofErr w:type="spellEnd"/>
-          </w:p>
-        </w:tc>
-        <w:tc>
-          <w:tcPr>
-            <w:tcW w:w="2074" w:type="dxa"/>
-          </w:tcPr>
-          <w:p>
-            <w:r>
-              <w:rPr>
-                <w:rFonts w:hint="eastAsia"/>
-              </w:rPr>
-              <w:t>1</w:t>
-            </w:r>
-            <w:r>
-              <w:rPr>
-                <w:rFonts w:hint="eastAsia"/>
-              </w:rPr>
-              <w:t>：东</w:t>
-            </w:r>
-          </w:p>
-          <w:p>
-            <w:r>
-              <w:rPr>
-                <w:rFonts w:hint="eastAsia"/>
-              </w:rPr>
-              <w:t>2</w:t>
-            </w:r>
-            <w:r>
-              <w:rPr>
-                <w:rFonts w:hint="eastAsia"/>
-              </w:rPr>
-              <w:t>：</w:t>
-            </w:r>
-            <w:r>
-              <w:t>西</w:t>
-            </w:r>
-          </w:p>
-          <w:p>
-            <w:r>
-              <w:rPr>
-                <w:rFonts w:hint="eastAsia"/>
-              </w:rPr>
-              <w:t>3</w:t>
-            </w:r>
-            <w:r>
-              <w:rPr>
-                <w:rFonts w:hint="eastAsia"/>
-              </w:rPr>
-              <w:t>：</w:t>
-            </w:r>
-            <w:r>
-              <w:t>南</w:t>
-            </w:r>
-          </w:p>
-          <w:p>
-            <w:r>
-              <w:rPr>
-                <w:rFonts w:hint="eastAsia"/>
-              </w:rPr>
-              <w:t>4</w:t>
-            </w:r>
-            <w:r>
-              <w:rPr>
-                <w:rFonts w:hint="eastAsia"/>
-              </w:rPr>
-              <w:t>：</w:t>
-            </w:r>
-            <w:r>
-              <w:t>北</w:t>
-            </w:r>
-          </w:p>
-          <w:p>
-            <w:r>
-              <w:rPr>
-                <w:rFonts w:hint="eastAsia"/>
-              </w:rPr>
-              <w:t>13</w:t>
-            </w:r>
-            <w:r>
-              <w:rPr>
-                <w:rFonts w:hint="eastAsia"/>
-              </w:rPr>
-              <w:t>：</w:t>
-            </w:r>
-            <w:r>
-              <w:t>东南</w:t>
-            </w:r>
-          </w:p>
-          <w:p>
-            <w:r>
-              <w:rPr>
-                <w:rFonts w:hint="eastAsia"/>
-              </w:rPr>
-              <w:t>14</w:t>
-            </w:r>
-            <w:r>
-              <w:rPr>
-                <w:rFonts w:hint="eastAsia"/>
-              </w:rPr>
-              <w:t>：</w:t>
-            </w:r>
-            <w:r>
-              <w:t>东北</w:t>
-            </w:r>
-          </w:p>
-          <w:p>
-            <w:r>
-              <w:rPr>
-                <w:rFonts w:hint="eastAsia"/>
-              </w:rPr>
-              <w:t>23</w:t>
-            </w:r>
-            <w:r>
-              <w:rPr>
-                <w:rFonts w:hint="eastAsia"/>
-              </w:rPr>
-              <w:t>：</w:t>
-            </w:r>
-            <w:r>
-              <w:t>西南</w:t>
-            </w:r>
-          </w:p>
-          <w:p>
-            <w:r>
-              <w:rPr>
-                <w:rFonts w:hint="eastAsia"/>
-              </w:rPr>
-              <w:t>24</w:t>
-            </w:r>
-            <w:r>
-              <w:rPr>
-                <w:rFonts w:hint="eastAsia"/>
-              </w:rPr>
-              <w:t>：</w:t>
-            </w:r>
-            <w:r>
-              <w:t>西北</w:t>
-            </w:r>
-          </w:p>
-        </w:tc>
-        <w:tc>
-          <w:tcPr>
-            <w:tcW w:w="2074" w:type="dxa"/>
-          </w:tcPr>
-          <w:p>
-            <w:r>
-              <w:rPr>
-                <w:rFonts w:hint="eastAsia"/>
-              </w:rPr>
-              <w:t>朝向</w:t>
-            </w:r>
-          </w:p>
-        </w:tc>
-      </w:tr>
-      <w:tr>
-        <w:tc>
-          <w:tcPr>
-            <w:tcW w:w="2074" w:type="dxa"/>
-          </w:tcPr>
-          <w:p>
-            <w:pPr>
+            </w:pPr>
+            <w:r>
               <w:rPr>
                 <w:rFonts w:ascii="Arial" w:hAnsi="Arial" w:cs="Arial"/>
                 <w:color w:val="2E3033"/>
@@ -1793,15 +2994,6 @@
                 <w:szCs w:val="20"/>
                 <w:shd w:val="clear" w:color="auto" w:fill="F9FBFC"/>
               </w:rPr>
-            </w:pPr>
-            <w:r>
-              <w:rPr>
-                <w:rFonts w:ascii="Arial" w:hAnsi="Arial" w:cs="Arial"/>
-                <w:color w:val="2E3033"/>
-                <w:sz w:val="20"/>
-                <w:szCs w:val="20"/>
-                <w:shd w:val="clear" w:color="auto" w:fill="F9FBFC"/>
-              </w:rPr>
               <w:t>elevator</w:t>
             </w:r>
           </w:p>
@@ -1811,14 +3003,12 @@
             <w:tcW w:w="2074" w:type="dxa"/>
           </w:tcPr>
           <w:p>
-            <w:proofErr w:type="spellStart"/>
             <w:r>
               <w:rPr>
                 <w:rFonts w:hint="eastAsia"/>
               </w:rPr>
               <w:t>int</w:t>
             </w:r>
-            <w:proofErr w:type="spellEnd"/>
           </w:p>
         </w:tc>
         <w:tc>
@@ -1891,7 +3081,6 @@
                 <w:shd w:val="clear" w:color="auto" w:fill="F9FBFC"/>
               </w:rPr>
             </w:pPr>
-            <w:proofErr w:type="spellStart"/>
             <w:r>
               <w:rPr>
                 <w:rFonts w:ascii="Arial" w:hAnsi="Arial" w:cs="Arial"/>
@@ -1899,34 +3088,85 @@
                 <w:szCs w:val="20"/>
                 <w:shd w:val="clear" w:color="auto" w:fill="F9FBFC"/>
               </w:rPr>
-              <w:lastRenderedPageBreak/>
-              <w:t>record_</w:t>
-            </w:r>
-            <w:r>
+              <w:t>record_date</w:t>
+            </w:r>
+          </w:p>
+        </w:tc>
+        <w:tc>
+          <w:tcPr>
+            <w:tcW w:w="2074" w:type="dxa"/>
+          </w:tcPr>
+          <w:p>
+            <w:r>
+              <w:rPr>
+                <w:rFonts w:hint="eastAsia"/>
+              </w:rPr>
+              <w:t>datetime</w:t>
+            </w:r>
+          </w:p>
+        </w:tc>
+        <w:tc>
+          <w:tcPr>
+            <w:tcW w:w="2074" w:type="dxa"/>
+          </w:tcPr>
+          <w:p/>
+        </w:tc>
+        <w:tc>
+          <w:tcPr>
+            <w:tcW w:w="2074" w:type="dxa"/>
+          </w:tcPr>
+          <w:p>
+            <w:r>
+              <w:rPr>
+                <w:rFonts w:hint="eastAsia"/>
+              </w:rPr>
+              <w:t>记录日期</w:t>
+            </w:r>
+          </w:p>
+        </w:tc>
+      </w:tr>
+      <w:tr>
+        <w:tc>
+          <w:tcPr>
+            <w:tcW w:w="2074" w:type="dxa"/>
+          </w:tcPr>
+          <w:p>
+            <w:pPr>
               <w:rPr>
                 <w:rFonts w:ascii="Arial" w:hAnsi="Arial" w:cs="Arial"/>
                 <w:sz w:val="20"/>
                 <w:szCs w:val="20"/>
                 <w:shd w:val="clear" w:color="auto" w:fill="F9FBFC"/>
               </w:rPr>
-              <w:t>date</w:t>
-            </w:r>
-            <w:proofErr w:type="spellEnd"/>
-          </w:p>
-        </w:tc>
-        <w:tc>
-          <w:tcPr>
-            <w:tcW w:w="2074" w:type="dxa"/>
-          </w:tcPr>
-          <w:p>
-            <w:proofErr w:type="spellStart"/>
-            <w:r>
-              <w:rPr>
-                <w:rFonts w:hint="eastAsia"/>
-              </w:rPr>
-              <w:t>datetime</w:t>
-            </w:r>
-            <w:proofErr w:type="spellEnd"/>
+            </w:pPr>
+            <w:r>
+              <w:rPr>
+                <w:rFonts w:ascii="Arial" w:hAnsi="Arial" w:cs="Arial" w:hint="eastAsia"/>
+                <w:color w:val="FF0000"/>
+                <w:sz w:val="20"/>
+                <w:szCs w:val="20"/>
+                <w:shd w:val="clear" w:color="auto" w:fill="F9FBFC"/>
+              </w:rPr>
+              <w:t>subway</w:t>
+            </w:r>
+          </w:p>
+        </w:tc>
+        <w:tc>
+          <w:tcPr>
+            <w:tcW w:w="2074" w:type="dxa"/>
+          </w:tcPr>
+          <w:p>
+            <w:pPr>
+              <w:rPr>
+                <w:rFonts w:hint="eastAsia"/>
+              </w:rPr>
+            </w:pPr>
+            <w:r>
+              <w:rPr>
+                <w:rFonts w:hint="eastAsia"/>
+              </w:rPr>
+              <w:t>char</w:t>
+            </w:r>
           </w:p>
         </w:tc>
         <w:tc>
@@ -1940,11 +3180,89 @@
             <w:tcW w:w="2074" w:type="dxa"/>
           </w:tcPr>
           <w:p>
-            <w:r>
-              <w:rPr>
-                <w:rFonts w:hint="eastAsia"/>
-              </w:rPr>
-              <w:t>记录日期</w:t>
+            <w:pPr>
+              <w:rPr>
+                <w:rFonts w:hint="eastAsia"/>
+              </w:rPr>
+            </w:pPr>
+            <w:r>
+              <w:rPr>
+                <w:rFonts w:hint="eastAsia"/>
+              </w:rPr>
+              <w:t>靠近</w:t>
+            </w:r>
+            <w:r>
+              <w:t>地铁</w:t>
+            </w:r>
+          </w:p>
+        </w:tc>
+      </w:tr>
+      <w:tr>
+        <w:tc>
+          <w:tcPr>
+            <w:tcW w:w="2074" w:type="dxa"/>
+          </w:tcPr>
+          <w:p>
+            <w:pPr>
+              <w:rPr>
+                <w:rFonts w:ascii="Arial" w:hAnsi="Arial" w:cs="Arial" w:hint="eastAsia"/>
+                <w:color w:val="FF0000"/>
+                <w:sz w:val="20"/>
+                <w:szCs w:val="20"/>
+                <w:shd w:val="clear" w:color="auto" w:fill="F9FBFC"/>
+              </w:rPr>
+            </w:pPr>
+            <w:r>
+              <w:rPr>
+                <w:rFonts w:ascii="Arial" w:hAnsi="Arial" w:cs="Arial" w:hint="eastAsia"/>
+                <w:color w:val="FF0000"/>
+                <w:sz w:val="20"/>
+                <w:szCs w:val="20"/>
+                <w:shd w:val="clear" w:color="auto" w:fill="F9FBFC"/>
+              </w:rPr>
+              <w:t>remark</w:t>
+            </w:r>
+          </w:p>
+        </w:tc>
+        <w:tc>
+          <w:tcPr>
+            <w:tcW w:w="2074" w:type="dxa"/>
+          </w:tcPr>
+          <w:p>
+            <w:pPr>
+              <w:rPr>
+                <w:rFonts w:hint="eastAsia"/>
+              </w:rPr>
+            </w:pPr>
+            <w:r>
+              <w:rPr>
+                <w:rFonts w:hint="eastAsia"/>
+              </w:rPr>
+              <w:t>text</w:t>
+            </w:r>
+          </w:p>
+        </w:tc>
+        <w:tc>
+          <w:tcPr>
+            <w:tcW w:w="2074" w:type="dxa"/>
+          </w:tcPr>
+          <w:p/>
+        </w:tc>
+        <w:tc>
+          <w:tcPr>
+            <w:tcW w:w="2074" w:type="dxa"/>
+          </w:tcPr>
+          <w:p>
+            <w:pPr>
+              <w:rPr>
+                <w:rFonts w:hint="eastAsia"/>
+              </w:rPr>
+            </w:pPr>
+            <w:r>
+              <w:rPr>
+                <w:rFonts w:hint="eastAsia"/>
+              </w:rPr>
+              <w:t>备注</w:t>
             </w:r>
           </w:p>
         </w:tc>
@@ -1957,7 +3275,7 @@
         </w:rPr>
         <w:t>通过</w:t>
       </w:r>
-      <w:hyperlink r:id="rId6" w:history="1">
+      <w:hyperlink r:id="rId7" w:history="1">
         <w:r>
           <w:rPr>
             <w:rStyle w:val="a5"/>
@@ -1996,14 +3314,12 @@
         </w:numPr>
         <w:ind w:firstLineChars="0"/>
       </w:pPr>
-      <w:proofErr w:type="spellStart"/>
       <w:r>
         <w:rPr>
           <w:rFonts w:hint="eastAsia"/>
         </w:rPr>
         <w:t>link_info</w:t>
       </w:r>
-      <w:proofErr w:type="spellEnd"/>
       <w:r>
         <w:t xml:space="preserve"> </w:t>
       </w:r>
@@ -2918,7 +4234,7 @@
 </file>
 
 <file path=customXml/itemProps1.xml><?xml version="1.0" encoding="utf-8"?>
-<ds:datastoreItem xmlns:ds="http://schemas.openxmlformats.org/officeDocument/2006/customXml" ds:itemID="{13A556E8-F0A1-4BBB-BF20-72D39D1D2C98}">
+<ds:datastoreItem xmlns:ds="http://schemas.openxmlformats.org/officeDocument/2006/customXml" ds:itemID="{37A4AB5C-95FF-4987-822C-796E0EB5F8A4}">
   <ds:schemaRefs>
     <ds:schemaRef ds:uri="http://schemas.openxmlformats.org/officeDocument/2006/bibliography"/>
   </ds:schemaRefs>

</xml_diff>

<commit_message>
get configure parameters from configure.ini
</commit_message>
<xml_diff>
--- a/设计文档.docx
+++ b/设计文档.docx
@@ -233,33 +233,139 @@
             <w:tcW w:w="2074" w:type="dxa"/>
           </w:tcPr>
           <w:p>
-            <w:r>
+            <w:pPr>
+              <w:rPr>
+                <w:strike/>
+              </w:rPr>
+            </w:pPr>
+            <w:r>
+              <w:rPr>
+                <w:rFonts w:ascii="Arial" w:hAnsi="Arial" w:cs="Arial"/>
+                <w:strike/>
+                <w:color w:val="333333"/>
+                <w:szCs w:val="21"/>
+                <w:shd w:val="clear" w:color="auto" w:fill="F9F9F9"/>
+              </w:rPr>
+              <w:t>district</w:t>
+            </w:r>
+            <w:r>
+              <w:rPr>
+                <w:strike/>
+              </w:rPr>
+              <w:t>_id</w:t>
+            </w:r>
+          </w:p>
+        </w:tc>
+        <w:tc>
+          <w:tcPr>
+            <w:tcW w:w="2074" w:type="dxa"/>
+          </w:tcPr>
+          <w:p>
+            <w:pPr>
+              <w:rPr>
+                <w:strike/>
+              </w:rPr>
+            </w:pPr>
+            <w:r>
+              <w:rPr>
+                <w:rFonts w:hint="eastAsia"/>
+                <w:strike/>
+              </w:rPr>
+              <w:t>int</w:t>
+            </w:r>
+          </w:p>
+        </w:tc>
+        <w:tc>
+          <w:tcPr>
+            <w:tcW w:w="2074" w:type="dxa"/>
+          </w:tcPr>
+          <w:p>
+            <w:pPr>
+              <w:rPr>
+                <w:strike/>
+              </w:rPr>
+            </w:pPr>
+          </w:p>
+        </w:tc>
+        <w:tc>
+          <w:tcPr>
+            <w:tcW w:w="2074" w:type="dxa"/>
+          </w:tcPr>
+          <w:p>
+            <w:pPr>
+              <w:rPr>
+                <w:strike/>
+              </w:rPr>
+            </w:pPr>
+            <w:r>
+              <w:rPr>
+                <w:strike/>
+              </w:rPr>
+              <w:t>所</w:t>
+            </w:r>
+            <w:r>
+              <w:rPr>
+                <w:rFonts w:hint="eastAsia"/>
+                <w:strike/>
+              </w:rPr>
+              <w:t>属</w:t>
+            </w:r>
+            <w:r>
+              <w:rPr>
+                <w:strike/>
+              </w:rPr>
+              <w:t>行政区</w:t>
+            </w:r>
+            <w:r>
+              <w:rPr>
+                <w:rFonts w:hint="eastAsia"/>
+                <w:strike/>
+              </w:rPr>
+              <w:t>ID</w:t>
+            </w:r>
+          </w:p>
+        </w:tc>
+      </w:tr>
+      <w:tr>
+        <w:tc>
+          <w:tcPr>
+            <w:tcW w:w="2074" w:type="dxa"/>
+          </w:tcPr>
+          <w:p>
+            <w:pPr>
               <w:rPr>
                 <w:rFonts w:ascii="Arial" w:hAnsi="Arial" w:cs="Arial"/>
                 <w:color w:val="333333"/>
                 <w:szCs w:val="21"/>
                 <w:shd w:val="clear" w:color="auto" w:fill="F9F9F9"/>
               </w:rPr>
+            </w:pPr>
+            <w:r>
+              <w:rPr>
+                <w:rFonts w:ascii="Arial" w:hAnsi="Arial" w:cs="Arial" w:hint="eastAsia"/>
+                <w:color w:val="333333"/>
+                <w:szCs w:val="21"/>
+                <w:shd w:val="clear" w:color="auto" w:fill="F9F9F9"/>
+              </w:rPr>
               <w:t>district</w:t>
             </w:r>
-            <w:r>
-              <w:t>_</w:t>
-            </w:r>
-            <w:r>
-              <w:t>id</w:t>
-            </w:r>
-          </w:p>
-        </w:tc>
-        <w:tc>
-          <w:tcPr>
-            <w:tcW w:w="2074" w:type="dxa"/>
-          </w:tcPr>
-          <w:p>
-            <w:r>
-              <w:rPr>
-                <w:rFonts w:hint="eastAsia"/>
-              </w:rPr>
-              <w:t>int</w:t>
+          </w:p>
+        </w:tc>
+        <w:tc>
+          <w:tcPr>
+            <w:tcW w:w="2074" w:type="dxa"/>
+          </w:tcPr>
+          <w:p>
+            <w:pPr>
+              <w:rPr>
+                <w:rFonts w:hint="eastAsia"/>
+              </w:rPr>
+            </w:pPr>
+            <w:r>
+              <w:rPr>
+                <w:rFonts w:hint="eastAsia"/>
+              </w:rPr>
+              <w:t>char</w:t>
             </w:r>
           </w:p>
         </w:tc>
@@ -285,12 +391,6 @@
             </w:r>
             <w:r>
               <w:t>行政区</w:t>
-            </w:r>
-            <w:r>
-              <w:rPr>
-                <w:rFonts w:hint="eastAsia"/>
-              </w:rPr>
-              <w:t>ID</w:t>
             </w:r>
           </w:p>
         </w:tc>
@@ -524,13 +624,11 @@
             <w:pPr>
               <w:rPr>
                 <w:rFonts w:hint="eastAsia"/>
-                <w:color w:val="FF0000"/>
-              </w:rPr>
-            </w:pPr>
-            <w:r>
-              <w:rPr>
-                <w:rFonts w:hint="eastAsia"/>
-                <w:color w:val="FF0000"/>
+              </w:rPr>
+            </w:pPr>
+            <w:r>
+              <w:rPr>
+                <w:rFonts w:hint="eastAsia"/>
               </w:rPr>
               <w:t>aver_price</w:t>
             </w:r>
@@ -544,13 +642,9 @@
             <w:pPr>
               <w:rPr>
                 <w:rFonts w:hint="eastAsia"/>
-                <w:color w:val="FF0000"/>
-              </w:rPr>
-            </w:pPr>
-            <w:r>
-              <w:rPr>
-                <w:color w:val="FF0000"/>
-              </w:rPr>
+              </w:rPr>
+            </w:pPr>
+            <w:r>
               <w:t>int</w:t>
             </w:r>
           </w:p>
@@ -559,29 +653,21 @@
           <w:tcPr>
             <w:tcW w:w="2074" w:type="dxa"/>
           </w:tcPr>
-          <w:p>
-            <w:pPr>
-              <w:rPr>
-                <w:color w:val="FF0000"/>
-              </w:rPr>
-            </w:pPr>
-          </w:p>
-        </w:tc>
-        <w:tc>
-          <w:tcPr>
-            <w:tcW w:w="2074" w:type="dxa"/>
-          </w:tcPr>
-          <w:p>
-            <w:pPr>
-              <w:rPr>
-                <w:rFonts w:hint="eastAsia"/>
-                <w:color w:val="FF0000"/>
-              </w:rPr>
-            </w:pPr>
-            <w:r>
-              <w:rPr>
-                <w:rFonts w:hint="eastAsia"/>
-                <w:color w:val="FF0000"/>
+          <w:p/>
+        </w:tc>
+        <w:tc>
+          <w:tcPr>
+            <w:tcW w:w="2074" w:type="dxa"/>
+          </w:tcPr>
+          <w:p>
+            <w:pPr>
+              <w:rPr>
+                <w:rFonts w:hint="eastAsia"/>
+              </w:rPr>
+            </w:pPr>
+            <w:r>
+              <w:rPr>
+                <w:rFonts w:hint="eastAsia"/>
               </w:rPr>
               <w:t>均价</w:t>
             </w:r>
@@ -597,13 +683,11 @@
             <w:pPr>
               <w:rPr>
                 <w:rFonts w:hint="eastAsia"/>
-                <w:color w:val="FF0000"/>
-              </w:rPr>
-            </w:pPr>
-            <w:r>
-              <w:rPr>
-                <w:rFonts w:hint="eastAsia"/>
-                <w:color w:val="FF0000"/>
+              </w:rPr>
+            </w:pPr>
+            <w:r>
+              <w:rPr>
+                <w:rFonts w:hint="eastAsia"/>
               </w:rPr>
               <w:t>property_type</w:t>
             </w:r>
@@ -617,13 +701,11 @@
             <w:pPr>
               <w:rPr>
                 <w:rFonts w:hint="eastAsia"/>
-                <w:color w:val="FF0000"/>
-              </w:rPr>
-            </w:pPr>
-            <w:r>
-              <w:rPr>
-                <w:rFonts w:hint="eastAsia"/>
-                <w:color w:val="FF0000"/>
+              </w:rPr>
+            </w:pPr>
+            <w:r>
+              <w:rPr>
+                <w:rFonts w:hint="eastAsia"/>
               </w:rPr>
               <w:t>char</w:t>
             </w:r>
@@ -633,36 +715,25 @@
           <w:tcPr>
             <w:tcW w:w="2074" w:type="dxa"/>
           </w:tcPr>
-          <w:p>
-            <w:pPr>
-              <w:rPr>
-                <w:color w:val="FF0000"/>
-              </w:rPr>
-            </w:pPr>
-          </w:p>
-        </w:tc>
-        <w:tc>
-          <w:tcPr>
-            <w:tcW w:w="2074" w:type="dxa"/>
-          </w:tcPr>
-          <w:p>
-            <w:pPr>
-              <w:rPr>
-                <w:rFonts w:hint="eastAsia"/>
-                <w:color w:val="FF0000"/>
-              </w:rPr>
-            </w:pPr>
-            <w:r>
-              <w:rPr>
-                <w:rFonts w:hint="eastAsia"/>
-                <w:color w:val="FF0000"/>
+          <w:p/>
+        </w:tc>
+        <w:tc>
+          <w:tcPr>
+            <w:tcW w:w="2074" w:type="dxa"/>
+          </w:tcPr>
+          <w:p>
+            <w:pPr>
+              <w:rPr>
+                <w:rFonts w:hint="eastAsia"/>
+              </w:rPr>
+            </w:pPr>
+            <w:r>
+              <w:rPr>
+                <w:rFonts w:hint="eastAsia"/>
               </w:rPr>
               <w:t>物业</w:t>
             </w:r>
             <w:r>
-              <w:rPr>
-                <w:color w:val="FF0000"/>
-              </w:rPr>
               <w:t>类型</w:t>
             </w:r>
           </w:p>
@@ -674,15 +745,9 @@
             <w:tcW w:w="2074" w:type="dxa"/>
           </w:tcPr>
           <w:p>
-            <w:pPr>
-              <w:rPr>
-                <w:color w:val="FF0000"/>
-              </w:rPr>
-            </w:pPr>
-            <w:r>
-              <w:rPr>
-                <w:rFonts w:hint="eastAsia"/>
-                <w:color w:val="FF0000"/>
+            <w:r>
+              <w:rPr>
+                <w:rFonts w:hint="eastAsia"/>
               </w:rPr>
               <w:t>property_company</w:t>
             </w:r>
@@ -696,13 +761,11 @@
             <w:pPr>
               <w:rPr>
                 <w:rFonts w:hint="eastAsia"/>
-                <w:color w:val="FF0000"/>
-              </w:rPr>
-            </w:pPr>
-            <w:r>
-              <w:rPr>
-                <w:rFonts w:hint="eastAsia"/>
-                <w:color w:val="FF0000"/>
+              </w:rPr>
+            </w:pPr>
+            <w:r>
+              <w:rPr>
+                <w:rFonts w:hint="eastAsia"/>
               </w:rPr>
               <w:t>char</w:t>
             </w:r>
@@ -712,36 +775,25 @@
           <w:tcPr>
             <w:tcW w:w="2074" w:type="dxa"/>
           </w:tcPr>
-          <w:p>
-            <w:pPr>
-              <w:rPr>
-                <w:color w:val="FF0000"/>
-              </w:rPr>
-            </w:pPr>
-          </w:p>
-        </w:tc>
-        <w:tc>
-          <w:tcPr>
-            <w:tcW w:w="2074" w:type="dxa"/>
-          </w:tcPr>
-          <w:p>
-            <w:pPr>
-              <w:rPr>
-                <w:rFonts w:hint="eastAsia"/>
-                <w:color w:val="FF0000"/>
-              </w:rPr>
-            </w:pPr>
-            <w:r>
-              <w:rPr>
-                <w:rFonts w:hint="eastAsia"/>
-                <w:color w:val="FF0000"/>
+          <w:p/>
+        </w:tc>
+        <w:tc>
+          <w:tcPr>
+            <w:tcW w:w="2074" w:type="dxa"/>
+          </w:tcPr>
+          <w:p>
+            <w:pPr>
+              <w:rPr>
+                <w:rFonts w:hint="eastAsia"/>
+              </w:rPr>
+            </w:pPr>
+            <w:r>
+              <w:rPr>
+                <w:rFonts w:hint="eastAsia"/>
               </w:rPr>
               <w:t>物业</w:t>
             </w:r>
             <w:r>
-              <w:rPr>
-                <w:color w:val="FF0000"/>
-              </w:rPr>
               <w:t>公司</w:t>
             </w:r>
           </w:p>
@@ -756,13 +808,11 @@
             <w:pPr>
               <w:rPr>
                 <w:rFonts w:hint="eastAsia"/>
-                <w:color w:val="FF0000"/>
-              </w:rPr>
-            </w:pPr>
-            <w:r>
-              <w:rPr>
-                <w:rFonts w:hint="eastAsia"/>
-                <w:color w:val="FF0000"/>
+              </w:rPr>
+            </w:pPr>
+            <w:r>
+              <w:rPr>
+                <w:rFonts w:hint="eastAsia"/>
               </w:rPr>
               <w:t>property_fee</w:t>
             </w:r>
@@ -773,15 +823,7 @@
             <w:tcW w:w="2074" w:type="dxa"/>
           </w:tcPr>
           <w:p>
-            <w:pPr>
-              <w:rPr>
-                <w:color w:val="FF0000"/>
-              </w:rPr>
-            </w:pPr>
-            <w:r>
-              <w:rPr>
-                <w:color w:val="FF0000"/>
-              </w:rPr>
+            <w:r>
               <w:t>float</w:t>
             </w:r>
           </w:p>
@@ -790,36 +832,25 @@
           <w:tcPr>
             <w:tcW w:w="2074" w:type="dxa"/>
           </w:tcPr>
-          <w:p>
-            <w:pPr>
-              <w:rPr>
-                <w:color w:val="FF0000"/>
-              </w:rPr>
-            </w:pPr>
-          </w:p>
-        </w:tc>
-        <w:tc>
-          <w:tcPr>
-            <w:tcW w:w="2074" w:type="dxa"/>
-          </w:tcPr>
-          <w:p>
-            <w:pPr>
-              <w:rPr>
-                <w:rFonts w:hint="eastAsia"/>
-                <w:color w:val="FF0000"/>
-              </w:rPr>
-            </w:pPr>
-            <w:r>
-              <w:rPr>
-                <w:rFonts w:hint="eastAsia"/>
-                <w:color w:val="FF0000"/>
+          <w:p/>
+        </w:tc>
+        <w:tc>
+          <w:tcPr>
+            <w:tcW w:w="2074" w:type="dxa"/>
+          </w:tcPr>
+          <w:p>
+            <w:pPr>
+              <w:rPr>
+                <w:rFonts w:hint="eastAsia"/>
+              </w:rPr>
+            </w:pPr>
+            <w:r>
+              <w:rPr>
+                <w:rFonts w:hint="eastAsia"/>
               </w:rPr>
               <w:t>物业</w:t>
             </w:r>
             <w:r>
-              <w:rPr>
-                <w:color w:val="FF0000"/>
-              </w:rPr>
               <w:t>费</w:t>
             </w:r>
           </w:p>
@@ -834,20 +865,15 @@
             <w:pPr>
               <w:rPr>
                 <w:rFonts w:hint="eastAsia"/>
-                <w:color w:val="FF0000"/>
-              </w:rPr>
-            </w:pPr>
-            <w:r>
-              <w:rPr>
-                <w:rFonts w:hint="eastAsia"/>
-                <w:color w:val="FF0000"/>
+              </w:rPr>
+            </w:pPr>
+            <w:r>
+              <w:rPr>
+                <w:rFonts w:hint="eastAsia"/>
               </w:rPr>
               <w:t>area</w:t>
             </w:r>
             <w:r>
-              <w:rPr>
-                <w:color w:val="FF0000"/>
-              </w:rPr>
               <w:t>_total</w:t>
             </w:r>
           </w:p>
@@ -860,13 +886,11 @@
             <w:pPr>
               <w:rPr>
                 <w:rFonts w:hint="eastAsia"/>
-                <w:color w:val="FF0000"/>
-              </w:rPr>
-            </w:pPr>
-            <w:r>
-              <w:rPr>
-                <w:rFonts w:hint="eastAsia"/>
-                <w:color w:val="FF0000"/>
+              </w:rPr>
+            </w:pPr>
+            <w:r>
+              <w:rPr>
+                <w:rFonts w:hint="eastAsia"/>
               </w:rPr>
               <w:t>int</w:t>
             </w:r>
@@ -876,29 +900,21 @@
           <w:tcPr>
             <w:tcW w:w="2074" w:type="dxa"/>
           </w:tcPr>
-          <w:p>
-            <w:pPr>
-              <w:rPr>
-                <w:color w:val="FF0000"/>
-              </w:rPr>
-            </w:pPr>
-          </w:p>
-        </w:tc>
-        <w:tc>
-          <w:tcPr>
-            <w:tcW w:w="2074" w:type="dxa"/>
-          </w:tcPr>
-          <w:p>
-            <w:pPr>
-              <w:rPr>
-                <w:rFonts w:hint="eastAsia"/>
-                <w:color w:val="FF0000"/>
-              </w:rPr>
-            </w:pPr>
-            <w:r>
-              <w:rPr>
-                <w:rFonts w:hint="eastAsia"/>
-                <w:color w:val="FF0000"/>
+          <w:p/>
+        </w:tc>
+        <w:tc>
+          <w:tcPr>
+            <w:tcW w:w="2074" w:type="dxa"/>
+          </w:tcPr>
+          <w:p>
+            <w:pPr>
+              <w:rPr>
+                <w:rFonts w:hint="eastAsia"/>
+              </w:rPr>
+            </w:pPr>
+            <w:r>
+              <w:rPr>
+                <w:rFonts w:hint="eastAsia"/>
               </w:rPr>
               <w:t>总面积</w:t>
             </w:r>
@@ -914,20 +930,15 @@
             <w:pPr>
               <w:rPr>
                 <w:rFonts w:hint="eastAsia"/>
-                <w:color w:val="FF0000"/>
-              </w:rPr>
-            </w:pPr>
-            <w:r>
-              <w:rPr>
-                <w:rFonts w:hint="eastAsia"/>
-                <w:color w:val="FF0000"/>
+              </w:rPr>
+            </w:pPr>
+            <w:r>
+              <w:rPr>
+                <w:rFonts w:hint="eastAsia"/>
               </w:rPr>
               <w:t>house</w:t>
             </w:r>
             <w:r>
-              <w:rPr>
-                <w:color w:val="FF0000"/>
-              </w:rPr>
               <w:t>_num</w:t>
             </w:r>
           </w:p>
@@ -940,13 +951,11 @@
             <w:pPr>
               <w:rPr>
                 <w:rFonts w:hint="eastAsia"/>
-                <w:color w:val="FF0000"/>
-              </w:rPr>
-            </w:pPr>
-            <w:r>
-              <w:rPr>
-                <w:rFonts w:hint="eastAsia"/>
-                <w:color w:val="FF0000"/>
+              </w:rPr>
+            </w:pPr>
+            <w:r>
+              <w:rPr>
+                <w:rFonts w:hint="eastAsia"/>
               </w:rPr>
               <w:t>int</w:t>
             </w:r>
@@ -956,36 +965,25 @@
           <w:tcPr>
             <w:tcW w:w="2074" w:type="dxa"/>
           </w:tcPr>
-          <w:p>
-            <w:pPr>
-              <w:rPr>
-                <w:color w:val="FF0000"/>
-              </w:rPr>
-            </w:pPr>
-          </w:p>
-        </w:tc>
-        <w:tc>
-          <w:tcPr>
-            <w:tcW w:w="2074" w:type="dxa"/>
-          </w:tcPr>
-          <w:p>
-            <w:pPr>
-              <w:rPr>
-                <w:rFonts w:hint="eastAsia"/>
-                <w:color w:val="FF0000"/>
-              </w:rPr>
-            </w:pPr>
-            <w:r>
-              <w:rPr>
-                <w:rFonts w:hint="eastAsia"/>
-                <w:color w:val="FF0000"/>
+          <w:p/>
+        </w:tc>
+        <w:tc>
+          <w:tcPr>
+            <w:tcW w:w="2074" w:type="dxa"/>
+          </w:tcPr>
+          <w:p>
+            <w:pPr>
+              <w:rPr>
+                <w:rFonts w:hint="eastAsia"/>
+              </w:rPr>
+            </w:pPr>
+            <w:r>
+              <w:rPr>
+                <w:rFonts w:hint="eastAsia"/>
               </w:rPr>
               <w:t>户</w:t>
             </w:r>
             <w:r>
-              <w:rPr>
-                <w:color w:val="FF0000"/>
-              </w:rPr>
               <w:t>数</w:t>
             </w:r>
           </w:p>
@@ -1000,13 +998,11 @@
             <w:pPr>
               <w:rPr>
                 <w:rFonts w:hint="eastAsia"/>
-                <w:color w:val="FF0000"/>
-              </w:rPr>
-            </w:pPr>
-            <w:r>
-              <w:rPr>
-                <w:rFonts w:hint="eastAsia"/>
-                <w:color w:val="FF0000"/>
+              </w:rPr>
+            </w:pPr>
+            <w:r>
+              <w:rPr>
+                <w:rFonts w:hint="eastAsia"/>
               </w:rPr>
               <w:t>parking_space_num</w:t>
             </w:r>
@@ -1020,13 +1016,9 @@
             <w:pPr>
               <w:rPr>
                 <w:rFonts w:hint="eastAsia"/>
-                <w:color w:val="FF0000"/>
-              </w:rPr>
-            </w:pPr>
-            <w:r>
-              <w:rPr>
-                <w:color w:val="FF0000"/>
-              </w:rPr>
+              </w:rPr>
+            </w:pPr>
+            <w:r>
               <w:t>char</w:t>
             </w:r>
           </w:p>
@@ -1035,36 +1027,25 @@
           <w:tcPr>
             <w:tcW w:w="2074" w:type="dxa"/>
           </w:tcPr>
-          <w:p>
-            <w:pPr>
-              <w:rPr>
-                <w:color w:val="FF0000"/>
-              </w:rPr>
-            </w:pPr>
-          </w:p>
-        </w:tc>
-        <w:tc>
-          <w:tcPr>
-            <w:tcW w:w="2074" w:type="dxa"/>
-          </w:tcPr>
-          <w:p>
-            <w:pPr>
-              <w:rPr>
-                <w:rFonts w:hint="eastAsia"/>
-                <w:color w:val="FF0000"/>
-              </w:rPr>
-            </w:pPr>
-            <w:r>
-              <w:rPr>
-                <w:rFonts w:hint="eastAsia"/>
-                <w:color w:val="FF0000"/>
+          <w:p/>
+        </w:tc>
+        <w:tc>
+          <w:tcPr>
+            <w:tcW w:w="2074" w:type="dxa"/>
+          </w:tcPr>
+          <w:p>
+            <w:pPr>
+              <w:rPr>
+                <w:rFonts w:hint="eastAsia"/>
+              </w:rPr>
+            </w:pPr>
+            <w:r>
+              <w:rPr>
+                <w:rFonts w:hint="eastAsia"/>
               </w:rPr>
               <w:t>停车位</w:t>
             </w:r>
             <w:r>
-              <w:rPr>
-                <w:color w:val="FF0000"/>
-              </w:rPr>
               <w:t>数</w:t>
             </w:r>
           </w:p>
@@ -1079,32 +1060,21 @@
             <w:pPr>
               <w:rPr>
                 <w:rFonts w:hint="eastAsia"/>
-                <w:color w:val="FF0000"/>
-              </w:rPr>
-            </w:pPr>
-            <w:r>
-              <w:rPr>
-                <w:rFonts w:hint="eastAsia"/>
-                <w:color w:val="FF0000"/>
+              </w:rPr>
+            </w:pPr>
+            <w:r>
+              <w:rPr>
+                <w:rFonts w:hint="eastAsia"/>
               </w:rPr>
               <w:t>green</w:t>
             </w:r>
             <w:r>
-              <w:rPr>
-                <w:color w:val="FF0000"/>
-              </w:rPr>
               <w:t>in</w:t>
             </w:r>
             <w:r>
-              <w:rPr>
-                <w:color w:val="FF0000"/>
-              </w:rPr>
               <w:t>g</w:t>
             </w:r>
             <w:r>
-              <w:rPr>
-                <w:color w:val="FF0000"/>
-              </w:rPr>
               <w:t>_rate</w:t>
             </w:r>
           </w:p>
@@ -1117,13 +1087,11 @@
             <w:pPr>
               <w:rPr>
                 <w:rFonts w:hint="eastAsia"/>
-                <w:color w:val="FF0000"/>
-              </w:rPr>
-            </w:pPr>
-            <w:r>
-              <w:rPr>
-                <w:rFonts w:hint="eastAsia"/>
-                <w:color w:val="FF0000"/>
+              </w:rPr>
+            </w:pPr>
+            <w:r>
+              <w:rPr>
+                <w:rFonts w:hint="eastAsia"/>
               </w:rPr>
               <w:t>float</w:t>
             </w:r>
@@ -1133,29 +1101,21 @@
           <w:tcPr>
             <w:tcW w:w="2074" w:type="dxa"/>
           </w:tcPr>
-          <w:p>
-            <w:pPr>
-              <w:rPr>
-                <w:color w:val="FF0000"/>
-              </w:rPr>
-            </w:pPr>
-          </w:p>
-        </w:tc>
-        <w:tc>
-          <w:tcPr>
-            <w:tcW w:w="2074" w:type="dxa"/>
-          </w:tcPr>
-          <w:p>
-            <w:pPr>
-              <w:rPr>
-                <w:rFonts w:hint="eastAsia"/>
-                <w:color w:val="FF0000"/>
-              </w:rPr>
-            </w:pPr>
-            <w:r>
-              <w:rPr>
-                <w:rFonts w:hint="eastAsia"/>
-                <w:color w:val="FF0000"/>
+          <w:p/>
+        </w:tc>
+        <w:tc>
+          <w:tcPr>
+            <w:tcW w:w="2074" w:type="dxa"/>
+          </w:tcPr>
+          <w:p>
+            <w:pPr>
+              <w:rPr>
+                <w:rFonts w:hint="eastAsia"/>
+              </w:rPr>
+            </w:pPr>
+            <w:r>
+              <w:rPr>
+                <w:rFonts w:hint="eastAsia"/>
               </w:rPr>
               <w:t>绿化率</w:t>
             </w:r>
@@ -1171,13 +1131,9 @@
             <w:pPr>
               <w:rPr>
                 <w:rFonts w:hint="eastAsia"/>
-                <w:color w:val="FF0000"/>
-              </w:rPr>
-            </w:pPr>
-            <w:r>
-              <w:rPr>
-                <w:color w:val="FF0000"/>
-              </w:rPr>
+              </w:rPr>
+            </w:pPr>
+            <w:r>
               <w:t>developer</w:t>
             </w:r>
           </w:p>
@@ -1190,13 +1146,11 @@
             <w:pPr>
               <w:rPr>
                 <w:rFonts w:hint="eastAsia"/>
-                <w:color w:val="FF0000"/>
-              </w:rPr>
-            </w:pPr>
-            <w:r>
-              <w:rPr>
-                <w:rFonts w:hint="eastAsia"/>
-                <w:color w:val="FF0000"/>
+              </w:rPr>
+            </w:pPr>
+            <w:r>
+              <w:rPr>
+                <w:rFonts w:hint="eastAsia"/>
               </w:rPr>
               <w:t>char</w:t>
             </w:r>
@@ -1206,29 +1160,21 @@
           <w:tcPr>
             <w:tcW w:w="2074" w:type="dxa"/>
           </w:tcPr>
-          <w:p>
-            <w:pPr>
-              <w:rPr>
-                <w:color w:val="FF0000"/>
-              </w:rPr>
-            </w:pPr>
-          </w:p>
-        </w:tc>
-        <w:tc>
-          <w:tcPr>
-            <w:tcW w:w="2074" w:type="dxa"/>
-          </w:tcPr>
-          <w:p>
-            <w:pPr>
-              <w:rPr>
-                <w:rFonts w:hint="eastAsia"/>
-                <w:color w:val="FF0000"/>
-              </w:rPr>
-            </w:pPr>
-            <w:r>
-              <w:rPr>
-                <w:rFonts w:hint="eastAsia"/>
-                <w:color w:val="FF0000"/>
+          <w:p/>
+        </w:tc>
+        <w:tc>
+          <w:tcPr>
+            <w:tcW w:w="2074" w:type="dxa"/>
+          </w:tcPr>
+          <w:p>
+            <w:pPr>
+              <w:rPr>
+                <w:rFonts w:hint="eastAsia"/>
+              </w:rPr>
+            </w:pPr>
+            <w:r>
+              <w:rPr>
+                <w:rFonts w:hint="eastAsia"/>
               </w:rPr>
               <w:t>开发商</w:t>
             </w:r>
@@ -1244,13 +1190,11 @@
             <w:pPr>
               <w:rPr>
                 <w:rFonts w:hint="eastAsia"/>
-                <w:color w:val="FF0000"/>
-              </w:rPr>
-            </w:pPr>
-            <w:r>
-              <w:rPr>
-                <w:rFonts w:hint="eastAsia"/>
-                <w:color w:val="FF0000"/>
+              </w:rPr>
+            </w:pPr>
+            <w:r>
+              <w:rPr>
+                <w:rFonts w:hint="eastAsia"/>
               </w:rPr>
               <w:t>plot_ratio</w:t>
             </w:r>
@@ -1264,13 +1208,9 @@
             <w:pPr>
               <w:rPr>
                 <w:rFonts w:hint="eastAsia"/>
-                <w:color w:val="FF0000"/>
-              </w:rPr>
-            </w:pPr>
-            <w:r>
-              <w:rPr>
-                <w:color w:val="FF0000"/>
-              </w:rPr>
+              </w:rPr>
+            </w:pPr>
+            <w:r>
               <w:t>float</w:t>
             </w:r>
           </w:p>
@@ -1279,36 +1219,25 @@
           <w:tcPr>
             <w:tcW w:w="2074" w:type="dxa"/>
           </w:tcPr>
-          <w:p>
-            <w:pPr>
-              <w:rPr>
-                <w:color w:val="FF0000"/>
-              </w:rPr>
-            </w:pPr>
-          </w:p>
-        </w:tc>
-        <w:tc>
-          <w:tcPr>
-            <w:tcW w:w="2074" w:type="dxa"/>
-          </w:tcPr>
-          <w:p>
-            <w:pPr>
-              <w:rPr>
-                <w:rFonts w:hint="eastAsia"/>
-                <w:color w:val="FF0000"/>
-              </w:rPr>
-            </w:pPr>
-            <w:r>
-              <w:rPr>
-                <w:rFonts w:hint="eastAsia"/>
-                <w:color w:val="FF0000"/>
+          <w:p/>
+        </w:tc>
+        <w:tc>
+          <w:tcPr>
+            <w:tcW w:w="2074" w:type="dxa"/>
+          </w:tcPr>
+          <w:p>
+            <w:pPr>
+              <w:rPr>
+                <w:rFonts w:hint="eastAsia"/>
+              </w:rPr>
+            </w:pPr>
+            <w:r>
+              <w:rPr>
+                <w:rFonts w:hint="eastAsia"/>
               </w:rPr>
               <w:t>容积</w:t>
             </w:r>
             <w:r>
-              <w:rPr>
-                <w:color w:val="FF0000"/>
-              </w:rPr>
               <w:t>率</w:t>
             </w:r>
           </w:p>
@@ -1323,20 +1252,15 @@
             <w:pPr>
               <w:rPr>
                 <w:rFonts w:hint="eastAsia"/>
-                <w:color w:val="FF0000"/>
-              </w:rPr>
-            </w:pPr>
-            <w:r>
-              <w:rPr>
-                <w:rFonts w:hint="eastAsia"/>
-                <w:color w:val="FF0000"/>
+              </w:rPr>
+            </w:pPr>
+            <w:r>
+              <w:rPr>
+                <w:rFonts w:hint="eastAsia"/>
               </w:rPr>
               <w:t>related_scho</w:t>
             </w:r>
             <w:r>
-              <w:rPr>
-                <w:color w:val="FF0000"/>
-              </w:rPr>
               <w:t>ol</w:t>
             </w:r>
           </w:p>
@@ -1349,13 +1273,11 @@
             <w:pPr>
               <w:rPr>
                 <w:rFonts w:hint="eastAsia"/>
-                <w:color w:val="FF0000"/>
-              </w:rPr>
-            </w:pPr>
-            <w:r>
-              <w:rPr>
-                <w:rFonts w:hint="eastAsia"/>
-                <w:color w:val="FF0000"/>
+              </w:rPr>
+            </w:pPr>
+            <w:r>
+              <w:rPr>
+                <w:rFonts w:hint="eastAsia"/>
               </w:rPr>
               <w:t>char</w:t>
             </w:r>
@@ -1365,36 +1287,25 @@
           <w:tcPr>
             <w:tcW w:w="2074" w:type="dxa"/>
           </w:tcPr>
-          <w:p>
-            <w:pPr>
-              <w:rPr>
-                <w:color w:val="FF0000"/>
-              </w:rPr>
-            </w:pPr>
-          </w:p>
-        </w:tc>
-        <w:tc>
-          <w:tcPr>
-            <w:tcW w:w="2074" w:type="dxa"/>
-          </w:tcPr>
-          <w:p>
-            <w:pPr>
-              <w:rPr>
-                <w:rFonts w:hint="eastAsia"/>
-                <w:color w:val="FF0000"/>
-              </w:rPr>
-            </w:pPr>
-            <w:r>
-              <w:rPr>
-                <w:rFonts w:hint="eastAsia"/>
-                <w:color w:val="FF0000"/>
+          <w:p/>
+        </w:tc>
+        <w:tc>
+          <w:tcPr>
+            <w:tcW w:w="2074" w:type="dxa"/>
+          </w:tcPr>
+          <w:p>
+            <w:pPr>
+              <w:rPr>
+                <w:rFonts w:hint="eastAsia"/>
+              </w:rPr>
+            </w:pPr>
+            <w:r>
+              <w:rPr>
+                <w:rFonts w:hint="eastAsia"/>
               </w:rPr>
               <w:t>相关</w:t>
             </w:r>
             <w:r>
-              <w:rPr>
-                <w:color w:val="FF0000"/>
-              </w:rPr>
               <w:t>学校</w:t>
             </w:r>
           </w:p>
@@ -1409,13 +1320,11 @@
             <w:pPr>
               <w:rPr>
                 <w:rFonts w:hint="eastAsia"/>
-                <w:color w:val="FF0000"/>
-              </w:rPr>
-            </w:pPr>
-            <w:r>
-              <w:rPr>
-                <w:rFonts w:hint="eastAsia"/>
-                <w:color w:val="FF0000"/>
+              </w:rPr>
+            </w:pPr>
+            <w:r>
+              <w:rPr>
+                <w:rFonts w:hint="eastAsia"/>
               </w:rPr>
               <w:t>update_time</w:t>
             </w:r>
@@ -1429,13 +1338,11 @@
             <w:pPr>
               <w:rPr>
                 <w:rFonts w:hint="eastAsia"/>
-                <w:color w:val="FF0000"/>
-              </w:rPr>
-            </w:pPr>
-            <w:r>
-              <w:rPr>
-                <w:rFonts w:hint="eastAsia"/>
-                <w:color w:val="FF0000"/>
+              </w:rPr>
+            </w:pPr>
+            <w:r>
+              <w:rPr>
+                <w:rFonts w:hint="eastAsia"/>
               </w:rPr>
               <w:t>date</w:t>
             </w:r>
@@ -1445,23 +1352,68 @@
           <w:tcPr>
             <w:tcW w:w="2074" w:type="dxa"/>
           </w:tcPr>
-          <w:p>
-            <w:pPr>
-              <w:rPr>
-                <w:color w:val="FF0000"/>
-              </w:rPr>
-            </w:pPr>
-          </w:p>
-        </w:tc>
-        <w:tc>
-          <w:tcPr>
-            <w:tcW w:w="2074" w:type="dxa"/>
-          </w:tcPr>
-          <w:p>
-            <w:pPr>
-              <w:rPr>
-                <w:rFonts w:hint="eastAsia"/>
-                <w:color w:val="FF0000"/>
+          <w:p/>
+        </w:tc>
+        <w:tc>
+          <w:tcPr>
+            <w:tcW w:w="2074" w:type="dxa"/>
+          </w:tcPr>
+          <w:p>
+            <w:pPr>
+              <w:rPr>
+                <w:rFonts w:hint="eastAsia"/>
+              </w:rPr>
+            </w:pPr>
+          </w:p>
+        </w:tc>
+      </w:tr>
+      <w:tr>
+        <w:tc>
+          <w:tcPr>
+            <w:tcW w:w="2074" w:type="dxa"/>
+          </w:tcPr>
+          <w:p>
+            <w:pPr>
+              <w:rPr>
+                <w:rFonts w:hint="eastAsia"/>
+              </w:rPr>
+            </w:pPr>
+            <w:r>
+              <w:rPr>
+                <w:rFonts w:hint="eastAsia"/>
+              </w:rPr>
+              <w:t>anjuke_cm_id</w:t>
+            </w:r>
+            <w:bookmarkStart w:id="0" w:name="_GoBack"/>
+            <w:bookmarkEnd w:id="0"/>
+          </w:p>
+        </w:tc>
+        <w:tc>
+          <w:tcPr>
+            <w:tcW w:w="2074" w:type="dxa"/>
+          </w:tcPr>
+          <w:p>
+            <w:pPr>
+              <w:rPr>
+                <w:rFonts w:hint="eastAsia"/>
+              </w:rPr>
+            </w:pPr>
+          </w:p>
+        </w:tc>
+        <w:tc>
+          <w:tcPr>
+            <w:tcW w:w="2074" w:type="dxa"/>
+          </w:tcPr>
+          <w:p/>
+        </w:tc>
+        <w:tc>
+          <w:tcPr>
+            <w:tcW w:w="2074" w:type="dxa"/>
+          </w:tcPr>
+          <w:p>
+            <w:pPr>
+              <w:rPr>
+                <w:rFonts w:hint="eastAsia"/>
               </w:rPr>
             </w:pPr>
           </w:p>
@@ -2278,6 +2230,7 @@
               <w:rPr>
                 <w:rFonts w:hint="eastAsia"/>
               </w:rPr>
+              <w:lastRenderedPageBreak/>
               <w:t>h_area</w:t>
             </w:r>
           </w:p>
@@ -2324,13 +2277,11 @@
             <w:pPr>
               <w:rPr>
                 <w:rFonts w:hint="eastAsia"/>
-                <w:color w:val="FF0000"/>
-              </w:rPr>
-            </w:pPr>
-            <w:r>
-              <w:rPr>
-                <w:rFonts w:hint="eastAsia"/>
-                <w:color w:val="FF0000"/>
+              </w:rPr>
+            </w:pPr>
+            <w:r>
+              <w:rPr>
+                <w:rFonts w:hint="eastAsia"/>
               </w:rPr>
               <w:t>floor</w:t>
             </w:r>
@@ -2344,13 +2295,11 @@
             <w:pPr>
               <w:rPr>
                 <w:rFonts w:hint="eastAsia"/>
-                <w:color w:val="FF0000"/>
-              </w:rPr>
-            </w:pPr>
-            <w:r>
-              <w:rPr>
-                <w:rFonts w:hint="eastAsia"/>
-                <w:color w:val="FF0000"/>
+              </w:rPr>
+            </w:pPr>
+            <w:r>
+              <w:rPr>
+                <w:rFonts w:hint="eastAsia"/>
               </w:rPr>
               <w:t>int</w:t>
             </w:r>
@@ -2360,29 +2309,21 @@
           <w:tcPr>
             <w:tcW w:w="2074" w:type="dxa"/>
           </w:tcPr>
-          <w:p>
-            <w:pPr>
-              <w:rPr>
-                <w:color w:val="FF0000"/>
-              </w:rPr>
-            </w:pPr>
-          </w:p>
-        </w:tc>
-        <w:tc>
-          <w:tcPr>
-            <w:tcW w:w="2074" w:type="dxa"/>
-          </w:tcPr>
-          <w:p>
-            <w:pPr>
-              <w:rPr>
-                <w:rFonts w:hint="eastAsia"/>
-                <w:color w:val="FF0000"/>
-              </w:rPr>
-            </w:pPr>
-            <w:r>
-              <w:rPr>
-                <w:rFonts w:hint="eastAsia"/>
-                <w:color w:val="FF0000"/>
+          <w:p/>
+        </w:tc>
+        <w:tc>
+          <w:tcPr>
+            <w:tcW w:w="2074" w:type="dxa"/>
+          </w:tcPr>
+          <w:p>
+            <w:pPr>
+              <w:rPr>
+                <w:rFonts w:hint="eastAsia"/>
+              </w:rPr>
+            </w:pPr>
+            <w:r>
+              <w:rPr>
+                <w:rFonts w:hint="eastAsia"/>
               </w:rPr>
               <w:t>楼层</w:t>
             </w:r>
@@ -2395,16 +2336,7 @@
             <w:tcW w:w="2074" w:type="dxa"/>
           </w:tcPr>
           <w:p>
-            <w:pPr>
-              <w:rPr>
-                <w:color w:val="FF0000"/>
-              </w:rPr>
-            </w:pPr>
-            <w:r>
-              <w:rPr>
-                <w:color w:val="FF0000"/>
-              </w:rPr>
-              <w:lastRenderedPageBreak/>
+            <w:r>
               <w:t>room_num</w:t>
             </w:r>
           </w:p>
@@ -2414,15 +2346,9 @@
             <w:tcW w:w="2074" w:type="dxa"/>
           </w:tcPr>
           <w:p>
-            <w:pPr>
-              <w:rPr>
-                <w:color w:val="FF0000"/>
-              </w:rPr>
-            </w:pPr>
-            <w:r>
-              <w:rPr>
-                <w:rFonts w:hint="eastAsia"/>
-                <w:color w:val="FF0000"/>
+            <w:r>
+              <w:rPr>
+                <w:rFonts w:hint="eastAsia"/>
               </w:rPr>
               <w:t>int</w:t>
             </w:r>
@@ -2432,28 +2358,16 @@
           <w:tcPr>
             <w:tcW w:w="2074" w:type="dxa"/>
           </w:tcPr>
-          <w:p>
-            <w:pPr>
-              <w:rPr>
-                <w:color w:val="FF0000"/>
-              </w:rPr>
-            </w:pPr>
-          </w:p>
-        </w:tc>
-        <w:tc>
-          <w:tcPr>
-            <w:tcW w:w="2074" w:type="dxa"/>
-          </w:tcPr>
-          <w:p>
-            <w:pPr>
-              <w:rPr>
-                <w:color w:val="FF0000"/>
-              </w:rPr>
-            </w:pPr>
-            <w:r>
-              <w:rPr>
-                <w:rFonts w:hint="eastAsia"/>
-                <w:color w:val="FF0000"/>
+          <w:p/>
+        </w:tc>
+        <w:tc>
+          <w:tcPr>
+            <w:tcW w:w="2074" w:type="dxa"/>
+          </w:tcPr>
+          <w:p>
+            <w:r>
+              <w:rPr>
+                <w:rFonts w:hint="eastAsia"/>
               </w:rPr>
               <w:t>几室</w:t>
             </w:r>
@@ -2469,7 +2383,6 @@
             <w:pPr>
               <w:rPr>
                 <w:rFonts w:ascii="Arial" w:hAnsi="Arial" w:cs="Arial" w:hint="eastAsia"/>
-                <w:color w:val="FF0000"/>
                 <w:sz w:val="20"/>
                 <w:szCs w:val="20"/>
                 <w:shd w:val="clear" w:color="auto" w:fill="F9FBFC"/>
@@ -2478,7 +2391,6 @@
             <w:r>
               <w:rPr>
                 <w:rFonts w:ascii="Arial" w:hAnsi="Arial" w:cs="Arial" w:hint="eastAsia"/>
-                <w:color w:val="FF0000"/>
                 <w:sz w:val="20"/>
                 <w:szCs w:val="20"/>
                 <w:shd w:val="clear" w:color="auto" w:fill="F9FBFC"/>
@@ -2495,13 +2407,11 @@
             <w:pPr>
               <w:rPr>
                 <w:rFonts w:hint="eastAsia"/>
-                <w:color w:val="FF0000"/>
-              </w:rPr>
-            </w:pPr>
-            <w:r>
-              <w:rPr>
-                <w:rFonts w:hint="eastAsia"/>
-                <w:color w:val="FF0000"/>
+              </w:rPr>
+            </w:pPr>
+            <w:r>
+              <w:rPr>
+                <w:rFonts w:hint="eastAsia"/>
               </w:rPr>
               <w:t>int</w:t>
             </w:r>
@@ -2511,29 +2421,21 @@
           <w:tcPr>
             <w:tcW w:w="2074" w:type="dxa"/>
           </w:tcPr>
-          <w:p>
-            <w:pPr>
-              <w:rPr>
-                <w:color w:val="FF0000"/>
-              </w:rPr>
-            </w:pPr>
-          </w:p>
-        </w:tc>
-        <w:tc>
-          <w:tcPr>
-            <w:tcW w:w="2074" w:type="dxa"/>
-          </w:tcPr>
-          <w:p>
-            <w:pPr>
-              <w:rPr>
-                <w:rFonts w:hint="eastAsia"/>
-                <w:color w:val="FF0000"/>
-              </w:rPr>
-            </w:pPr>
-            <w:r>
-              <w:rPr>
-                <w:rFonts w:hint="eastAsia"/>
-                <w:color w:val="FF0000"/>
+          <w:p/>
+        </w:tc>
+        <w:tc>
+          <w:tcPr>
+            <w:tcW w:w="2074" w:type="dxa"/>
+          </w:tcPr>
+          <w:p>
+            <w:pPr>
+              <w:rPr>
+                <w:rFonts w:hint="eastAsia"/>
+              </w:rPr>
+            </w:pPr>
+            <w:r>
+              <w:rPr>
+                <w:rFonts w:hint="eastAsia"/>
               </w:rPr>
               <w:t>几厅</w:t>
             </w:r>
@@ -2547,580 +2449,152 @@
           </w:tcPr>
           <w:p>
             <w:r>
-              <w:rPr>
-                <w:rFonts w:ascii="Arial" w:hAnsi="Arial" w:cs="Arial"/>
-                <w:color w:val="2E3033"/>
-                <w:sz w:val="20"/>
-                <w:szCs w:val="20"/>
-                <w:shd w:val="clear" w:color="auto" w:fill="F9FBFC"/>
-              </w:rPr>
-              <w:t>contact</w:t>
-            </w:r>
-          </w:p>
-        </w:tc>
-        <w:tc>
-          <w:tcPr>
-            <w:tcW w:w="2074" w:type="dxa"/>
-          </w:tcPr>
-          <w:p>
-            <w:r>
-              <w:rPr>
-                <w:rFonts w:hint="eastAsia"/>
-              </w:rPr>
-              <w:t>char</w:t>
-            </w:r>
-          </w:p>
-        </w:tc>
-        <w:tc>
-          <w:tcPr>
-            <w:tcW w:w="2074" w:type="dxa"/>
-          </w:tcPr>
-          <w:p/>
-        </w:tc>
-        <w:tc>
-          <w:tcPr>
-            <w:tcW w:w="2074" w:type="dxa"/>
-          </w:tcPr>
-          <w:p>
-            <w:r>
-              <w:rPr>
-                <w:rFonts w:hint="eastAsia"/>
-              </w:rPr>
-              <w:t>联系人</w:t>
-            </w:r>
-          </w:p>
-        </w:tc>
-      </w:tr>
-      <w:tr>
-        <w:trPr>
-          <w:trHeight w:val="798"/>
-        </w:trPr>
-        <w:tc>
-          <w:tcPr>
-            <w:tcW w:w="2074" w:type="dxa"/>
-          </w:tcPr>
-          <w:p>
-            <w:pPr>
-              <w:rPr>
-                <w:rFonts w:ascii="Arial" w:hAnsi="Arial" w:cs="Arial"/>
-                <w:color w:val="FF0000"/>
-                <w:sz w:val="20"/>
-                <w:szCs w:val="20"/>
-                <w:shd w:val="clear" w:color="auto" w:fill="F9FBFC"/>
-              </w:rPr>
-            </w:pPr>
-            <w:r>
-              <w:rPr>
-                <w:rFonts w:ascii="Arial" w:hAnsi="Arial" w:cs="Arial" w:hint="eastAsia"/>
-                <w:color w:val="FF0000"/>
-                <w:sz w:val="20"/>
-                <w:szCs w:val="20"/>
-                <w:shd w:val="clear" w:color="auto" w:fill="F9FBFC"/>
-              </w:rPr>
-              <w:t>rent_type</w:t>
-            </w:r>
-          </w:p>
-        </w:tc>
-        <w:tc>
-          <w:tcPr>
-            <w:tcW w:w="2074" w:type="dxa"/>
-          </w:tcPr>
-          <w:p>
-            <w:pPr>
-              <w:rPr>
-                <w:color w:val="FF0000"/>
-              </w:rPr>
-            </w:pPr>
-            <w:r>
-              <w:rPr>
-                <w:color w:val="FF0000"/>
-              </w:rPr>
-              <w:t>int</w:t>
-            </w:r>
-          </w:p>
-        </w:tc>
-        <w:tc>
-          <w:tcPr>
-            <w:tcW w:w="2074" w:type="dxa"/>
-          </w:tcPr>
-          <w:p>
-            <w:pPr>
-              <w:rPr>
-                <w:color w:val="FF0000"/>
-              </w:rPr>
-            </w:pPr>
-            <w:r>
-              <w:rPr>
-                <w:rFonts w:hint="eastAsia"/>
-                <w:color w:val="FF0000"/>
-              </w:rPr>
-              <w:t>0:</w:t>
-            </w:r>
-            <w:r>
-              <w:rPr>
-                <w:rFonts w:hint="eastAsia"/>
-                <w:color w:val="FF0000"/>
-              </w:rPr>
-              <w:t>整租</w:t>
-            </w:r>
-          </w:p>
-          <w:p>
-            <w:pPr>
-              <w:rPr>
-                <w:rFonts w:hint="eastAsia"/>
-                <w:color w:val="FF0000"/>
-              </w:rPr>
-            </w:pPr>
-            <w:r>
-              <w:rPr>
-                <w:rFonts w:hint="eastAsia"/>
-                <w:color w:val="FF0000"/>
-              </w:rPr>
-              <w:t>1</w:t>
-            </w:r>
-            <w:r>
-              <w:rPr>
-                <w:rFonts w:hint="eastAsia"/>
-                <w:color w:val="FF0000"/>
-              </w:rPr>
-              <w:t>：合租</w:t>
-            </w:r>
-          </w:p>
-        </w:tc>
-        <w:tc>
-          <w:tcPr>
-            <w:tcW w:w="2074" w:type="dxa"/>
-          </w:tcPr>
-          <w:p>
-            <w:pPr>
-              <w:rPr>
-                <w:color w:val="FF0000"/>
-              </w:rPr>
-            </w:pPr>
-            <w:r>
-              <w:rPr>
-                <w:rFonts w:hint="eastAsia"/>
-                <w:color w:val="FF0000"/>
-              </w:rPr>
-              <w:t>出租</w:t>
-            </w:r>
-            <w:r>
-              <w:rPr>
-                <w:color w:val="FF0000"/>
-              </w:rPr>
-              <w:t>类型</w:t>
-            </w:r>
-          </w:p>
-        </w:tc>
-      </w:tr>
-      <w:tr>
-        <w:tc>
-          <w:tcPr>
-            <w:tcW w:w="2074" w:type="dxa"/>
-          </w:tcPr>
-          <w:p>
-            <w:pPr>
-              <w:rPr>
-                <w:rFonts w:ascii="Arial" w:hAnsi="Arial" w:cs="Arial"/>
-                <w:color w:val="2E3033"/>
-                <w:sz w:val="20"/>
-                <w:szCs w:val="20"/>
-                <w:shd w:val="clear" w:color="auto" w:fill="F9FBFC"/>
-              </w:rPr>
-            </w:pPr>
-            <w:r>
-              <w:rPr>
-                <w:rFonts w:ascii="Arial" w:hAnsi="Arial" w:cs="Arial"/>
-                <w:color w:val="2E3033"/>
-                <w:sz w:val="20"/>
-                <w:szCs w:val="20"/>
-                <w:shd w:val="clear" w:color="auto" w:fill="F9FBFC"/>
-              </w:rPr>
-              <w:t>h_</w:t>
-            </w:r>
-            <w:r>
-              <w:rPr>
-                <w:rFonts w:ascii="Arial" w:hAnsi="Arial" w:cs="Arial"/>
-                <w:color w:val="2E3033"/>
-                <w:sz w:val="20"/>
-                <w:szCs w:val="20"/>
-                <w:shd w:val="clear" w:color="auto" w:fill="F9FBFC"/>
-              </w:rPr>
-              <w:t>orientation</w:t>
-            </w:r>
-          </w:p>
-        </w:tc>
-        <w:tc>
-          <w:tcPr>
-            <w:tcW w:w="2074" w:type="dxa"/>
-          </w:tcPr>
-          <w:p>
-            <w:r>
-              <w:t>int</w:t>
-            </w:r>
-          </w:p>
-        </w:tc>
-        <w:tc>
-          <w:tcPr>
-            <w:tcW w:w="2074" w:type="dxa"/>
-          </w:tcPr>
-          <w:p>
-            <w:r>
-              <w:rPr>
-                <w:rFonts w:hint="eastAsia"/>
-              </w:rPr>
-              <w:t>1</w:t>
-            </w:r>
-            <w:r>
-              <w:rPr>
-                <w:rFonts w:hint="eastAsia"/>
-              </w:rPr>
-              <w:t>：朝东</w:t>
-            </w:r>
-          </w:p>
-          <w:p>
-            <w:r>
-              <w:rPr>
-                <w:rFonts w:hint="eastAsia"/>
-              </w:rPr>
-              <w:t>2</w:t>
-            </w:r>
-            <w:r>
-              <w:rPr>
-                <w:rFonts w:hint="eastAsia"/>
-              </w:rPr>
-              <w:t>：</w:t>
-            </w:r>
-            <w:r>
-              <w:rPr>
-                <w:rFonts w:hint="eastAsia"/>
-              </w:rPr>
-              <w:t>朝</w:t>
-            </w:r>
-            <w:r>
-              <w:t>西</w:t>
-            </w:r>
-          </w:p>
-          <w:p>
-            <w:r>
-              <w:rPr>
-                <w:rFonts w:hint="eastAsia"/>
-              </w:rPr>
-              <w:t>3</w:t>
-            </w:r>
-            <w:r>
-              <w:rPr>
-                <w:rFonts w:hint="eastAsia"/>
-              </w:rPr>
-              <w:t>：</w:t>
-            </w:r>
-            <w:r>
-              <w:rPr>
-                <w:rFonts w:hint="eastAsia"/>
-              </w:rPr>
-              <w:t>朝</w:t>
-            </w:r>
-            <w:r>
-              <w:t>南</w:t>
-            </w:r>
-          </w:p>
-          <w:p>
-            <w:r>
-              <w:rPr>
-                <w:rFonts w:hint="eastAsia"/>
-              </w:rPr>
-              <w:t>4</w:t>
-            </w:r>
-            <w:r>
-              <w:rPr>
-                <w:rFonts w:hint="eastAsia"/>
-              </w:rPr>
-              <w:t>：</w:t>
-            </w:r>
-            <w:r>
-              <w:rPr>
-                <w:rFonts w:hint="eastAsia"/>
-              </w:rPr>
-              <w:t>朝</w:t>
-            </w:r>
-            <w:r>
-              <w:t>北</w:t>
-            </w:r>
-          </w:p>
-          <w:p>
-            <w:r>
-              <w:rPr>
-                <w:rFonts w:hint="eastAsia"/>
-              </w:rPr>
-              <w:t>13</w:t>
-            </w:r>
-            <w:r>
-              <w:rPr>
-                <w:rFonts w:hint="eastAsia"/>
-              </w:rPr>
-              <w:t>：</w:t>
-            </w:r>
-            <w:r>
-              <w:t>东南</w:t>
-            </w:r>
-          </w:p>
-          <w:p>
-            <w:r>
-              <w:rPr>
-                <w:rFonts w:hint="eastAsia"/>
-              </w:rPr>
-              <w:t>14</w:t>
-            </w:r>
-            <w:r>
-              <w:rPr>
-                <w:rFonts w:hint="eastAsia"/>
-              </w:rPr>
-              <w:t>：</w:t>
-            </w:r>
-            <w:r>
-              <w:t>东北</w:t>
-            </w:r>
-          </w:p>
-          <w:p>
-            <w:r>
-              <w:rPr>
-                <w:rFonts w:hint="eastAsia"/>
-              </w:rPr>
-              <w:t>23</w:t>
-            </w:r>
-            <w:r>
-              <w:rPr>
-                <w:rFonts w:hint="eastAsia"/>
-              </w:rPr>
-              <w:t>：</w:t>
-            </w:r>
-            <w:r>
-              <w:t>西南</w:t>
-            </w:r>
-          </w:p>
-          <w:p>
-            <w:r>
-              <w:rPr>
-                <w:rFonts w:hint="eastAsia"/>
-              </w:rPr>
-              <w:t>24</w:t>
-            </w:r>
-            <w:r>
-              <w:rPr>
-                <w:rFonts w:hint="eastAsia"/>
-              </w:rPr>
-              <w:t>：</w:t>
-            </w:r>
-            <w:r>
-              <w:t>西北</w:t>
-            </w:r>
-          </w:p>
-          <w:p>
-            <w:r>
-              <w:rPr>
-                <w:rFonts w:hint="eastAsia"/>
-              </w:rPr>
-              <w:t>12</w:t>
-            </w:r>
-            <w:r>
-              <w:rPr>
-                <w:rFonts w:hint="eastAsia"/>
-              </w:rPr>
-              <w:t>：</w:t>
-            </w:r>
-            <w:bookmarkStart w:id="0" w:name="_GoBack"/>
-            <w:bookmarkEnd w:id="0"/>
-            <w:r>
-              <w:rPr>
-                <w:rFonts w:hint="eastAsia"/>
-              </w:rPr>
-              <w:t>东西</w:t>
-            </w:r>
-          </w:p>
-          <w:p>
-            <w:pPr>
-              <w:rPr>
-                <w:rFonts w:hint="eastAsia"/>
-              </w:rPr>
-            </w:pPr>
-            <w:r>
-              <w:rPr>
-                <w:rFonts w:hint="eastAsia"/>
-              </w:rPr>
-              <w:t>34</w:t>
-            </w:r>
-            <w:r>
-              <w:rPr>
-                <w:rFonts w:hint="eastAsia"/>
-              </w:rPr>
-              <w:t>：南北</w:t>
-            </w:r>
-          </w:p>
-        </w:tc>
-        <w:tc>
-          <w:tcPr>
-            <w:tcW w:w="2074" w:type="dxa"/>
-          </w:tcPr>
-          <w:p>
-            <w:r>
-              <w:rPr>
-                <w:rFonts w:hint="eastAsia"/>
-              </w:rPr>
-              <w:t>朝向</w:t>
-            </w:r>
-          </w:p>
-        </w:tc>
-      </w:tr>
-      <w:tr>
-        <w:tc>
-          <w:tcPr>
-            <w:tcW w:w="2074" w:type="dxa"/>
-          </w:tcPr>
-          <w:p>
-            <w:pPr>
-              <w:rPr>
-                <w:rFonts w:ascii="Arial" w:hAnsi="Arial" w:cs="Arial"/>
-                <w:color w:val="2E3033"/>
-                <w:sz w:val="20"/>
-                <w:szCs w:val="20"/>
-                <w:shd w:val="clear" w:color="auto" w:fill="F9FBFC"/>
-              </w:rPr>
-            </w:pPr>
-            <w:r>
-              <w:rPr>
-                <w:rFonts w:ascii="Arial" w:hAnsi="Arial" w:cs="Arial"/>
-                <w:color w:val="2E3033"/>
-                <w:sz w:val="20"/>
-                <w:szCs w:val="20"/>
-                <w:shd w:val="clear" w:color="auto" w:fill="F9FBFC"/>
-              </w:rPr>
-              <w:t>elevator</w:t>
-            </w:r>
-          </w:p>
-        </w:tc>
-        <w:tc>
-          <w:tcPr>
-            <w:tcW w:w="2074" w:type="dxa"/>
-          </w:tcPr>
-          <w:p>
-            <w:r>
-              <w:rPr>
-                <w:rFonts w:hint="eastAsia"/>
-              </w:rPr>
-              <w:t>int</w:t>
-            </w:r>
-          </w:p>
-        </w:tc>
-        <w:tc>
-          <w:tcPr>
-            <w:tcW w:w="2074" w:type="dxa"/>
-          </w:tcPr>
-          <w:p>
-            <w:r>
-              <w:rPr>
-                <w:rFonts w:hint="eastAsia"/>
-              </w:rPr>
-              <w:t>0</w:t>
-            </w:r>
-            <w:r>
-              <w:rPr>
-                <w:rFonts w:hint="eastAsia"/>
-              </w:rPr>
-              <w:t>：</w:t>
-            </w:r>
-            <w:r>
-              <w:t>无</w:t>
-            </w:r>
-          </w:p>
-          <w:p>
-            <w:r>
-              <w:rPr>
-                <w:rFonts w:hint="eastAsia"/>
-              </w:rPr>
-              <w:t>1</w:t>
-            </w:r>
-            <w:r>
-              <w:rPr>
-                <w:rFonts w:hint="eastAsia"/>
-              </w:rPr>
-              <w:t>：</w:t>
-            </w:r>
-            <w:r>
-              <w:t>有</w:t>
-            </w:r>
-          </w:p>
-        </w:tc>
-        <w:tc>
-          <w:tcPr>
-            <w:tcW w:w="2074" w:type="dxa"/>
-          </w:tcPr>
-          <w:p>
-            <w:r>
-              <w:rPr>
-                <w:rFonts w:hint="eastAsia"/>
-              </w:rPr>
-              <w:t>是否</w:t>
-            </w:r>
-            <w:r>
-              <w:t>有电梯</w:t>
-            </w:r>
-          </w:p>
-        </w:tc>
-      </w:tr>
-      <w:tr>
-        <w:tc>
-          <w:tcPr>
-            <w:tcW w:w="2074" w:type="dxa"/>
-          </w:tcPr>
-          <w:p>
-            <w:pPr>
               <w:rPr>
                 <w:rFonts w:ascii="Arial" w:hAnsi="Arial" w:cs="Arial"/>
                 <w:sz w:val="20"/>
                 <w:szCs w:val="20"/>
                 <w:shd w:val="clear" w:color="auto" w:fill="F9FBFC"/>
               </w:rPr>
-            </w:pPr>
-            <w:r>
+              <w:t>contact</w:t>
+            </w:r>
+          </w:p>
+        </w:tc>
+        <w:tc>
+          <w:tcPr>
+            <w:tcW w:w="2074" w:type="dxa"/>
+          </w:tcPr>
+          <w:p>
+            <w:r>
+              <w:rPr>
+                <w:rFonts w:hint="eastAsia"/>
+              </w:rPr>
+              <w:t>char</w:t>
+            </w:r>
+          </w:p>
+        </w:tc>
+        <w:tc>
+          <w:tcPr>
+            <w:tcW w:w="2074" w:type="dxa"/>
+          </w:tcPr>
+          <w:p/>
+        </w:tc>
+        <w:tc>
+          <w:tcPr>
+            <w:tcW w:w="2074" w:type="dxa"/>
+          </w:tcPr>
+          <w:p>
+            <w:r>
+              <w:rPr>
+                <w:rFonts w:hint="eastAsia"/>
+              </w:rPr>
+              <w:t>联系人</w:t>
+            </w:r>
+          </w:p>
+        </w:tc>
+      </w:tr>
+      <w:tr>
+        <w:trPr>
+          <w:trHeight w:val="798"/>
+        </w:trPr>
+        <w:tc>
+          <w:tcPr>
+            <w:tcW w:w="2074" w:type="dxa"/>
+          </w:tcPr>
+          <w:p>
+            <w:pPr>
               <w:rPr>
                 <w:rFonts w:ascii="Arial" w:hAnsi="Arial" w:cs="Arial"/>
                 <w:sz w:val="20"/>
                 <w:szCs w:val="20"/>
                 <w:shd w:val="clear" w:color="auto" w:fill="F9FBFC"/>
               </w:rPr>
-              <w:t>record_date</w:t>
-            </w:r>
-          </w:p>
-        </w:tc>
-        <w:tc>
-          <w:tcPr>
-            <w:tcW w:w="2074" w:type="dxa"/>
-          </w:tcPr>
-          <w:p>
-            <w:r>
-              <w:rPr>
-                <w:rFonts w:hint="eastAsia"/>
-              </w:rPr>
-              <w:t>datetime</w:t>
-            </w:r>
-          </w:p>
-        </w:tc>
-        <w:tc>
-          <w:tcPr>
-            <w:tcW w:w="2074" w:type="dxa"/>
-          </w:tcPr>
-          <w:p/>
-        </w:tc>
-        <w:tc>
-          <w:tcPr>
-            <w:tcW w:w="2074" w:type="dxa"/>
-          </w:tcPr>
-          <w:p>
-            <w:r>
-              <w:rPr>
-                <w:rFonts w:hint="eastAsia"/>
-              </w:rPr>
-              <w:t>记录日期</w:t>
+            </w:pPr>
+            <w:r>
+              <w:rPr>
+                <w:rFonts w:ascii="Arial" w:hAnsi="Arial" w:cs="Arial" w:hint="eastAsia"/>
+                <w:sz w:val="20"/>
+                <w:szCs w:val="20"/>
+                <w:shd w:val="clear" w:color="auto" w:fill="F9FBFC"/>
+              </w:rPr>
+              <w:t>rent_type</w:t>
+            </w:r>
+          </w:p>
+        </w:tc>
+        <w:tc>
+          <w:tcPr>
+            <w:tcW w:w="2074" w:type="dxa"/>
+          </w:tcPr>
+          <w:p>
+            <w:r>
+              <w:t>int</w:t>
+            </w:r>
+          </w:p>
+        </w:tc>
+        <w:tc>
+          <w:tcPr>
+            <w:tcW w:w="2074" w:type="dxa"/>
+          </w:tcPr>
+          <w:p>
+            <w:r>
+              <w:rPr>
+                <w:rFonts w:hint="eastAsia"/>
+              </w:rPr>
+              <w:t>0:</w:t>
+            </w:r>
+            <w:r>
+              <w:rPr>
+                <w:rFonts w:hint="eastAsia"/>
+              </w:rPr>
+              <w:t>整租</w:t>
+            </w:r>
+          </w:p>
+          <w:p>
+            <w:r>
+              <w:rPr>
+                <w:rFonts w:hint="eastAsia"/>
+              </w:rPr>
+              <w:t>1</w:t>
+            </w:r>
+            <w:r>
+              <w:rPr>
+                <w:rFonts w:hint="eastAsia"/>
+              </w:rPr>
+              <w:t>：合租</w:t>
+            </w:r>
+          </w:p>
+          <w:p>
+            <w:pPr>
+              <w:rPr>
+                <w:rFonts w:hint="eastAsia"/>
+              </w:rPr>
+            </w:pPr>
+            <w:r>
+              <w:rPr>
+                <w:rFonts w:hint="eastAsia"/>
+              </w:rPr>
+              <w:t>-1:</w:t>
+            </w:r>
+            <w:r>
+              <w:rPr>
+                <w:rFonts w:hint="eastAsia"/>
+              </w:rPr>
+              <w:t>未知</w:t>
+            </w:r>
+          </w:p>
+        </w:tc>
+        <w:tc>
+          <w:tcPr>
+            <w:tcW w:w="2074" w:type="dxa"/>
+          </w:tcPr>
+          <w:p>
+            <w:r>
+              <w:rPr>
+                <w:rFonts w:hint="eastAsia"/>
+              </w:rPr>
+              <w:t>出租</w:t>
+            </w:r>
+            <w:r>
+              <w:t>类型</w:t>
             </w:r>
           </w:p>
         </w:tc>
@@ -3141,72 +2615,251 @@
             </w:pPr>
             <w:r>
               <w:rPr>
-                <w:rFonts w:ascii="Arial" w:hAnsi="Arial" w:cs="Arial" w:hint="eastAsia"/>
-                <w:color w:val="FF0000"/>
+                <w:rFonts w:ascii="Arial" w:hAnsi="Arial" w:cs="Arial"/>
                 <w:sz w:val="20"/>
                 <w:szCs w:val="20"/>
                 <w:shd w:val="clear" w:color="auto" w:fill="F9FBFC"/>
               </w:rPr>
-              <w:t>subway</w:t>
-            </w:r>
-          </w:p>
-        </w:tc>
-        <w:tc>
-          <w:tcPr>
-            <w:tcW w:w="2074" w:type="dxa"/>
-          </w:tcPr>
-          <w:p>
-            <w:pPr>
-              <w:rPr>
-                <w:rFonts w:hint="eastAsia"/>
-              </w:rPr>
-            </w:pPr>
-            <w:r>
-              <w:rPr>
-                <w:rFonts w:hint="eastAsia"/>
-              </w:rPr>
-              <w:t>char</w:t>
-            </w:r>
-          </w:p>
-        </w:tc>
-        <w:tc>
-          <w:tcPr>
-            <w:tcW w:w="2074" w:type="dxa"/>
-          </w:tcPr>
-          <w:p/>
-        </w:tc>
-        <w:tc>
-          <w:tcPr>
-            <w:tcW w:w="2074" w:type="dxa"/>
-          </w:tcPr>
-          <w:p>
-            <w:pPr>
-              <w:rPr>
-                <w:rFonts w:hint="eastAsia"/>
-              </w:rPr>
-            </w:pPr>
-            <w:r>
-              <w:rPr>
-                <w:rFonts w:hint="eastAsia"/>
-              </w:rPr>
-              <w:t>靠近</w:t>
-            </w:r>
-            <w:r>
-              <w:t>地铁</w:t>
-            </w:r>
-          </w:p>
-        </w:tc>
-      </w:tr>
-      <w:tr>
-        <w:tc>
-          <w:tcPr>
-            <w:tcW w:w="2074" w:type="dxa"/>
-          </w:tcPr>
-          <w:p>
-            <w:pPr>
-              <w:rPr>
-                <w:rFonts w:ascii="Arial" w:hAnsi="Arial" w:cs="Arial" w:hint="eastAsia"/>
-                <w:color w:val="FF0000"/>
+              <w:t>h_orientation</w:t>
+            </w:r>
+          </w:p>
+        </w:tc>
+        <w:tc>
+          <w:tcPr>
+            <w:tcW w:w="2074" w:type="dxa"/>
+          </w:tcPr>
+          <w:p>
+            <w:r>
+              <w:t>int</w:t>
+            </w:r>
+          </w:p>
+        </w:tc>
+        <w:tc>
+          <w:tcPr>
+            <w:tcW w:w="2074" w:type="dxa"/>
+          </w:tcPr>
+          <w:p>
+            <w:r>
+              <w:rPr>
+                <w:rFonts w:hint="eastAsia"/>
+              </w:rPr>
+              <w:t>1</w:t>
+            </w:r>
+            <w:r>
+              <w:rPr>
+                <w:rFonts w:hint="eastAsia"/>
+              </w:rPr>
+              <w:t>：朝东</w:t>
+            </w:r>
+          </w:p>
+          <w:p>
+            <w:r>
+              <w:rPr>
+                <w:rFonts w:hint="eastAsia"/>
+              </w:rPr>
+              <w:t>2</w:t>
+            </w:r>
+            <w:r>
+              <w:rPr>
+                <w:rFonts w:hint="eastAsia"/>
+              </w:rPr>
+              <w:t>：</w:t>
+            </w:r>
+            <w:r>
+              <w:rPr>
+                <w:rFonts w:hint="eastAsia"/>
+              </w:rPr>
+              <w:t>朝</w:t>
+            </w:r>
+            <w:r>
+              <w:t>西</w:t>
+            </w:r>
+          </w:p>
+          <w:p>
+            <w:r>
+              <w:rPr>
+                <w:rFonts w:hint="eastAsia"/>
+              </w:rPr>
+              <w:t>3</w:t>
+            </w:r>
+            <w:r>
+              <w:rPr>
+                <w:rFonts w:hint="eastAsia"/>
+              </w:rPr>
+              <w:t>：</w:t>
+            </w:r>
+            <w:r>
+              <w:rPr>
+                <w:rFonts w:hint="eastAsia"/>
+              </w:rPr>
+              <w:t>朝</w:t>
+            </w:r>
+            <w:r>
+              <w:t>南</w:t>
+            </w:r>
+          </w:p>
+          <w:p>
+            <w:r>
+              <w:rPr>
+                <w:rFonts w:hint="eastAsia"/>
+              </w:rPr>
+              <w:t>4</w:t>
+            </w:r>
+            <w:r>
+              <w:rPr>
+                <w:rFonts w:hint="eastAsia"/>
+              </w:rPr>
+              <w:t>：</w:t>
+            </w:r>
+            <w:r>
+              <w:rPr>
+                <w:rFonts w:hint="eastAsia"/>
+              </w:rPr>
+              <w:t>朝</w:t>
+            </w:r>
+            <w:r>
+              <w:t>北</w:t>
+            </w:r>
+          </w:p>
+          <w:p>
+            <w:r>
+              <w:rPr>
+                <w:rFonts w:hint="eastAsia"/>
+              </w:rPr>
+              <w:t>13</w:t>
+            </w:r>
+            <w:r>
+              <w:rPr>
+                <w:rFonts w:hint="eastAsia"/>
+              </w:rPr>
+              <w:t>：</w:t>
+            </w:r>
+            <w:r>
+              <w:t>东南</w:t>
+            </w:r>
+          </w:p>
+          <w:p>
+            <w:r>
+              <w:rPr>
+                <w:rFonts w:hint="eastAsia"/>
+              </w:rPr>
+              <w:t>14</w:t>
+            </w:r>
+            <w:r>
+              <w:rPr>
+                <w:rFonts w:hint="eastAsia"/>
+              </w:rPr>
+              <w:t>：</w:t>
+            </w:r>
+            <w:r>
+              <w:t>东北</w:t>
+            </w:r>
+          </w:p>
+          <w:p>
+            <w:r>
+              <w:rPr>
+                <w:rFonts w:hint="eastAsia"/>
+              </w:rPr>
+              <w:t>23</w:t>
+            </w:r>
+            <w:r>
+              <w:rPr>
+                <w:rFonts w:hint="eastAsia"/>
+              </w:rPr>
+              <w:t>：</w:t>
+            </w:r>
+            <w:r>
+              <w:t>西南</w:t>
+            </w:r>
+          </w:p>
+          <w:p>
+            <w:r>
+              <w:rPr>
+                <w:rFonts w:hint="eastAsia"/>
+              </w:rPr>
+              <w:t>24</w:t>
+            </w:r>
+            <w:r>
+              <w:rPr>
+                <w:rFonts w:hint="eastAsia"/>
+              </w:rPr>
+              <w:t>：</w:t>
+            </w:r>
+            <w:r>
+              <w:t>西北</w:t>
+            </w:r>
+          </w:p>
+          <w:p>
+            <w:r>
+              <w:rPr>
+                <w:rFonts w:hint="eastAsia"/>
+              </w:rPr>
+              <w:t>12</w:t>
+            </w:r>
+            <w:r>
+              <w:rPr>
+                <w:rFonts w:hint="eastAsia"/>
+              </w:rPr>
+              <w:t>：东西</w:t>
+            </w:r>
+          </w:p>
+          <w:p>
+            <w:r>
+              <w:rPr>
+                <w:rFonts w:hint="eastAsia"/>
+              </w:rPr>
+              <w:t>34</w:t>
+            </w:r>
+            <w:r>
+              <w:rPr>
+                <w:rFonts w:hint="eastAsia"/>
+              </w:rPr>
+              <w:t>：南北</w:t>
+            </w:r>
+          </w:p>
+          <w:p>
+            <w:pPr>
+              <w:rPr>
+                <w:rFonts w:hint="eastAsia"/>
+              </w:rPr>
+            </w:pPr>
+            <w:r>
+              <w:t>-1</w:t>
+            </w:r>
+            <w:r>
+              <w:rPr>
+                <w:rFonts w:hint="eastAsia"/>
+              </w:rPr>
+              <w:t>：</w:t>
+            </w:r>
+            <w:r>
+              <w:t>未知</w:t>
+            </w:r>
+          </w:p>
+        </w:tc>
+        <w:tc>
+          <w:tcPr>
+            <w:tcW w:w="2074" w:type="dxa"/>
+          </w:tcPr>
+          <w:p>
+            <w:r>
+              <w:rPr>
+                <w:rFonts w:hint="eastAsia"/>
+              </w:rPr>
+              <w:t>朝向</w:t>
+            </w:r>
+          </w:p>
+        </w:tc>
+      </w:tr>
+      <w:tr>
+        <w:tc>
+          <w:tcPr>
+            <w:tcW w:w="2074" w:type="dxa"/>
+          </w:tcPr>
+          <w:p>
+            <w:pPr>
+              <w:rPr>
+                <w:rFonts w:ascii="Arial" w:hAnsi="Arial" w:cs="Arial"/>
                 <w:sz w:val="20"/>
                 <w:szCs w:val="20"/>
                 <w:shd w:val="clear" w:color="auto" w:fill="F9FBFC"/>
@@ -3214,12 +2867,243 @@
             </w:pPr>
             <w:r>
               <w:rPr>
-                <w:rFonts w:ascii="Arial" w:hAnsi="Arial" w:cs="Arial" w:hint="eastAsia"/>
-                <w:color w:val="FF0000"/>
+                <w:rFonts w:ascii="Arial" w:hAnsi="Arial" w:cs="Arial"/>
                 <w:sz w:val="20"/>
                 <w:szCs w:val="20"/>
                 <w:shd w:val="clear" w:color="auto" w:fill="F9FBFC"/>
               </w:rPr>
+              <w:t>elevator</w:t>
+            </w:r>
+          </w:p>
+        </w:tc>
+        <w:tc>
+          <w:tcPr>
+            <w:tcW w:w="2074" w:type="dxa"/>
+          </w:tcPr>
+          <w:p>
+            <w:r>
+              <w:rPr>
+                <w:rFonts w:hint="eastAsia"/>
+              </w:rPr>
+              <w:t>int</w:t>
+            </w:r>
+          </w:p>
+        </w:tc>
+        <w:tc>
+          <w:tcPr>
+            <w:tcW w:w="2074" w:type="dxa"/>
+          </w:tcPr>
+          <w:p>
+            <w:r>
+              <w:rPr>
+                <w:rFonts w:hint="eastAsia"/>
+              </w:rPr>
+              <w:t>0</w:t>
+            </w:r>
+            <w:r>
+              <w:rPr>
+                <w:rFonts w:hint="eastAsia"/>
+              </w:rPr>
+              <w:t>：</w:t>
+            </w:r>
+            <w:r>
+              <w:t>无</w:t>
+            </w:r>
+          </w:p>
+          <w:p>
+            <w:r>
+              <w:rPr>
+                <w:rFonts w:hint="eastAsia"/>
+              </w:rPr>
+              <w:t>1</w:t>
+            </w:r>
+            <w:r>
+              <w:rPr>
+                <w:rFonts w:hint="eastAsia"/>
+              </w:rPr>
+              <w:t>：</w:t>
+            </w:r>
+            <w:r>
+              <w:t>有</w:t>
+            </w:r>
+          </w:p>
+        </w:tc>
+        <w:tc>
+          <w:tcPr>
+            <w:tcW w:w="2074" w:type="dxa"/>
+          </w:tcPr>
+          <w:p>
+            <w:r>
+              <w:rPr>
+                <w:rFonts w:hint="eastAsia"/>
+              </w:rPr>
+              <w:t>是否</w:t>
+            </w:r>
+            <w:r>
+              <w:t>有电梯</w:t>
+            </w:r>
+          </w:p>
+        </w:tc>
+      </w:tr>
+      <w:tr>
+        <w:tc>
+          <w:tcPr>
+            <w:tcW w:w="2074" w:type="dxa"/>
+          </w:tcPr>
+          <w:p>
+            <w:pPr>
+              <w:rPr>
+                <w:rFonts w:ascii="Arial" w:hAnsi="Arial" w:cs="Arial"/>
+                <w:sz w:val="20"/>
+                <w:szCs w:val="20"/>
+                <w:shd w:val="clear" w:color="auto" w:fill="F9FBFC"/>
+              </w:rPr>
+            </w:pPr>
+            <w:r>
+              <w:rPr>
+                <w:rFonts w:ascii="Arial" w:hAnsi="Arial" w:cs="Arial"/>
+                <w:sz w:val="20"/>
+                <w:szCs w:val="20"/>
+                <w:shd w:val="clear" w:color="auto" w:fill="F9FBFC"/>
+              </w:rPr>
+              <w:t>update</w:t>
+            </w:r>
+            <w:r>
+              <w:rPr>
+                <w:rFonts w:ascii="Arial" w:hAnsi="Arial" w:cs="Arial"/>
+                <w:sz w:val="20"/>
+                <w:szCs w:val="20"/>
+                <w:shd w:val="clear" w:color="auto" w:fill="F9FBFC"/>
+              </w:rPr>
+              <w:t>_date</w:t>
+            </w:r>
+          </w:p>
+        </w:tc>
+        <w:tc>
+          <w:tcPr>
+            <w:tcW w:w="2074" w:type="dxa"/>
+          </w:tcPr>
+          <w:p>
+            <w:r>
+              <w:rPr>
+                <w:rFonts w:hint="eastAsia"/>
+              </w:rPr>
+              <w:t>datetime</w:t>
+            </w:r>
+          </w:p>
+        </w:tc>
+        <w:tc>
+          <w:tcPr>
+            <w:tcW w:w="2074" w:type="dxa"/>
+          </w:tcPr>
+          <w:p/>
+        </w:tc>
+        <w:tc>
+          <w:tcPr>
+            <w:tcW w:w="2074" w:type="dxa"/>
+          </w:tcPr>
+          <w:p>
+            <w:r>
+              <w:rPr>
+                <w:rFonts w:hint="eastAsia"/>
+              </w:rPr>
+              <w:t>记录日期</w:t>
+            </w:r>
+          </w:p>
+        </w:tc>
+      </w:tr>
+      <w:tr>
+        <w:tc>
+          <w:tcPr>
+            <w:tcW w:w="2074" w:type="dxa"/>
+          </w:tcPr>
+          <w:p>
+            <w:pPr>
+              <w:rPr>
+                <w:rFonts w:ascii="Arial" w:hAnsi="Arial" w:cs="Arial"/>
+                <w:sz w:val="20"/>
+                <w:szCs w:val="20"/>
+                <w:shd w:val="clear" w:color="auto" w:fill="F9FBFC"/>
+              </w:rPr>
+            </w:pPr>
+            <w:r>
+              <w:rPr>
+                <w:rFonts w:ascii="Arial" w:hAnsi="Arial" w:cs="Arial" w:hint="eastAsia"/>
+                <w:sz w:val="20"/>
+                <w:szCs w:val="20"/>
+                <w:shd w:val="clear" w:color="auto" w:fill="F9FBFC"/>
+              </w:rPr>
+              <w:t>subway</w:t>
+            </w:r>
+          </w:p>
+        </w:tc>
+        <w:tc>
+          <w:tcPr>
+            <w:tcW w:w="2074" w:type="dxa"/>
+          </w:tcPr>
+          <w:p>
+            <w:pPr>
+              <w:rPr>
+                <w:rFonts w:hint="eastAsia"/>
+              </w:rPr>
+            </w:pPr>
+            <w:r>
+              <w:rPr>
+                <w:rFonts w:hint="eastAsia"/>
+              </w:rPr>
+              <w:t>char</w:t>
+            </w:r>
+          </w:p>
+        </w:tc>
+        <w:tc>
+          <w:tcPr>
+            <w:tcW w:w="2074" w:type="dxa"/>
+          </w:tcPr>
+          <w:p/>
+        </w:tc>
+        <w:tc>
+          <w:tcPr>
+            <w:tcW w:w="2074" w:type="dxa"/>
+          </w:tcPr>
+          <w:p>
+            <w:pPr>
+              <w:rPr>
+                <w:rFonts w:hint="eastAsia"/>
+              </w:rPr>
+            </w:pPr>
+            <w:r>
+              <w:rPr>
+                <w:rFonts w:hint="eastAsia"/>
+              </w:rPr>
+              <w:t>靠近</w:t>
+            </w:r>
+            <w:r>
+              <w:t>地铁</w:t>
+            </w:r>
+          </w:p>
+        </w:tc>
+      </w:tr>
+      <w:tr>
+        <w:tc>
+          <w:tcPr>
+            <w:tcW w:w="2074" w:type="dxa"/>
+          </w:tcPr>
+          <w:p>
+            <w:pPr>
+              <w:rPr>
+                <w:rFonts w:ascii="Arial" w:hAnsi="Arial" w:cs="Arial" w:hint="eastAsia"/>
+                <w:sz w:val="20"/>
+                <w:szCs w:val="20"/>
+                <w:shd w:val="clear" w:color="auto" w:fill="F9FBFC"/>
+              </w:rPr>
+            </w:pPr>
+            <w:r>
+              <w:rPr>
+                <w:rFonts w:ascii="Arial" w:hAnsi="Arial" w:cs="Arial" w:hint="eastAsia"/>
+                <w:sz w:val="20"/>
+                <w:szCs w:val="20"/>
+                <w:shd w:val="clear" w:color="auto" w:fill="F9FBFC"/>
+              </w:rPr>
               <w:t>remark</w:t>
             </w:r>
           </w:p>
@@ -3264,6 +3148,80 @@
               </w:rPr>
               <w:t>备注</w:t>
             </w:r>
+          </w:p>
+        </w:tc>
+      </w:tr>
+      <w:tr>
+        <w:tc>
+          <w:tcPr>
+            <w:tcW w:w="2074" w:type="dxa"/>
+          </w:tcPr>
+          <w:p>
+            <w:pPr>
+              <w:rPr>
+                <w:rFonts w:ascii="Arial" w:hAnsi="Arial" w:cs="Arial" w:hint="eastAsia"/>
+                <w:sz w:val="20"/>
+                <w:szCs w:val="20"/>
+                <w:shd w:val="clear" w:color="auto" w:fill="F9FBFC"/>
+              </w:rPr>
+            </w:pPr>
+            <w:r>
+              <w:rPr>
+                <w:rFonts w:ascii="Arial" w:hAnsi="Arial" w:cs="Arial" w:hint="eastAsia"/>
+                <w:sz w:val="20"/>
+                <w:szCs w:val="20"/>
+                <w:shd w:val="clear" w:color="auto" w:fill="F9FBFC"/>
+              </w:rPr>
+              <w:t>anjuke_</w:t>
+            </w:r>
+            <w:r>
+              <w:rPr>
+                <w:rFonts w:ascii="Arial" w:hAnsi="Arial" w:cs="Arial"/>
+                <w:sz w:val="20"/>
+                <w:szCs w:val="20"/>
+                <w:shd w:val="clear" w:color="auto" w:fill="F9FBFC"/>
+              </w:rPr>
+              <w:t>h_</w:t>
+            </w:r>
+            <w:r>
+              <w:rPr>
+                <w:rFonts w:ascii="Arial" w:hAnsi="Arial" w:cs="Arial" w:hint="eastAsia"/>
+                <w:sz w:val="20"/>
+                <w:szCs w:val="20"/>
+                <w:shd w:val="clear" w:color="auto" w:fill="F9FBFC"/>
+              </w:rPr>
+              <w:t>id</w:t>
+            </w:r>
+          </w:p>
+        </w:tc>
+        <w:tc>
+          <w:tcPr>
+            <w:tcW w:w="2074" w:type="dxa"/>
+          </w:tcPr>
+          <w:p>
+            <w:pPr>
+              <w:rPr>
+                <w:rFonts w:hint="eastAsia"/>
+              </w:rPr>
+            </w:pPr>
+          </w:p>
+        </w:tc>
+        <w:tc>
+          <w:tcPr>
+            <w:tcW w:w="2074" w:type="dxa"/>
+          </w:tcPr>
+          <w:p/>
+        </w:tc>
+        <w:tc>
+          <w:tcPr>
+            <w:tcW w:w="2074" w:type="dxa"/>
+          </w:tcPr>
+          <w:p>
+            <w:pPr>
+              <w:rPr>
+                <w:rFonts w:hint="eastAsia"/>
+              </w:rPr>
+            </w:pPr>
           </w:p>
         </w:tc>
       </w:tr>
@@ -3279,6 +3237,7 @@
         <w:r>
           <w:rPr>
             <w:rStyle w:val="a5"/>
+            <w:color w:val="auto"/>
           </w:rPr>
           <w:t>https://sz.zu.anjuke.com/</w:t>
         </w:r>
@@ -4234,7 +4193,7 @@
 </file>
 
 <file path=customXml/itemProps1.xml><?xml version="1.0" encoding="utf-8"?>
-<ds:datastoreItem xmlns:ds="http://schemas.openxmlformats.org/officeDocument/2006/customXml" ds:itemID="{37A4AB5C-95FF-4987-822C-796E0EB5F8A4}">
+<ds:datastoreItem xmlns:ds="http://schemas.openxmlformats.org/officeDocument/2006/customXml" ds:itemID="{C89C567C-5C58-42DF-973C-EC1BF9798A5E}">
   <ds:schemaRefs>
     <ds:schemaRef ds:uri="http://schemas.openxmlformats.org/officeDocument/2006/bibliography"/>
   </ds:schemaRefs>

</xml_diff>

<commit_message>
add anjuke_cmmid, anjuke_hid in tables: community_info , rent_info, and update the related codes
</commit_message>
<xml_diff>
--- a/设计文档.docx
+++ b/设计文档.docx
@@ -1364,58 +1364,77 @@
                 <w:rFonts w:hint="eastAsia"/>
               </w:rPr>
             </w:pPr>
-          </w:p>
-        </w:tc>
-      </w:tr>
-      <w:tr>
-        <w:tc>
-          <w:tcPr>
-            <w:tcW w:w="2074" w:type="dxa"/>
-          </w:tcPr>
-          <w:p>
-            <w:pPr>
-              <w:rPr>
-                <w:rFonts w:hint="eastAsia"/>
-              </w:rPr>
-            </w:pPr>
-            <w:r>
-              <w:rPr>
-                <w:rFonts w:hint="eastAsia"/>
-              </w:rPr>
-              <w:t>anjuke_cm_id</w:t>
-            </w:r>
-            <w:bookmarkStart w:id="0" w:name="_GoBack"/>
-            <w:bookmarkEnd w:id="0"/>
-          </w:p>
-        </w:tc>
-        <w:tc>
-          <w:tcPr>
-            <w:tcW w:w="2074" w:type="dxa"/>
-          </w:tcPr>
-          <w:p>
-            <w:pPr>
-              <w:rPr>
-                <w:rFonts w:hint="eastAsia"/>
-              </w:rPr>
-            </w:pPr>
-          </w:p>
-        </w:tc>
-        <w:tc>
-          <w:tcPr>
-            <w:tcW w:w="2074" w:type="dxa"/>
-          </w:tcPr>
-          <w:p/>
-        </w:tc>
-        <w:tc>
-          <w:tcPr>
-            <w:tcW w:w="2074" w:type="dxa"/>
-          </w:tcPr>
-          <w:p>
-            <w:pPr>
-              <w:rPr>
-                <w:rFonts w:hint="eastAsia"/>
-              </w:rPr>
-            </w:pPr>
+            <w:r>
+              <w:rPr>
+                <w:rFonts w:hint="eastAsia"/>
+              </w:rPr>
+              <w:t>更新时间</w:t>
+            </w:r>
+          </w:p>
+        </w:tc>
+      </w:tr>
+      <w:tr>
+        <w:tc>
+          <w:tcPr>
+            <w:tcW w:w="2074" w:type="dxa"/>
+          </w:tcPr>
+          <w:p>
+            <w:pPr>
+              <w:rPr>
+                <w:rFonts w:hint="eastAsia"/>
+              </w:rPr>
+            </w:pPr>
+            <w:r>
+              <w:t>anjuke_cmmid</w:t>
+            </w:r>
+          </w:p>
+        </w:tc>
+        <w:tc>
+          <w:tcPr>
+            <w:tcW w:w="2074" w:type="dxa"/>
+          </w:tcPr>
+          <w:p>
+            <w:pPr>
+              <w:rPr>
+                <w:rFonts w:hint="eastAsia"/>
+              </w:rPr>
+            </w:pPr>
+            <w:r>
+              <w:rPr>
+                <w:rFonts w:hint="eastAsia"/>
+              </w:rPr>
+              <w:t>char</w:t>
+            </w:r>
+          </w:p>
+        </w:tc>
+        <w:tc>
+          <w:tcPr>
+            <w:tcW w:w="2074" w:type="dxa"/>
+          </w:tcPr>
+          <w:p/>
+        </w:tc>
+        <w:tc>
+          <w:tcPr>
+            <w:tcW w:w="2074" w:type="dxa"/>
+          </w:tcPr>
+          <w:p>
+            <w:pPr>
+              <w:rPr>
+                <w:rFonts w:hint="eastAsia"/>
+              </w:rPr>
+            </w:pPr>
+            <w:r>
+              <w:rPr>
+                <w:rFonts w:hint="eastAsia"/>
+              </w:rPr>
+              <w:t>安居客上</w:t>
+            </w:r>
+            <w:r>
+              <w:t>社区</w:t>
+            </w:r>
+            <w:r>
+              <w:t>ID</w:t>
+            </w:r>
           </w:p>
         </w:tc>
       </w:tr>
@@ -3222,6 +3241,20 @@
                 <w:rFonts w:hint="eastAsia"/>
               </w:rPr>
             </w:pPr>
+            <w:r>
+              <w:rPr>
+                <w:rFonts w:hint="eastAsia"/>
+              </w:rPr>
+              <w:t>安居客上</w:t>
+            </w:r>
+            <w:r>
+              <w:t>房屋</w:t>
+            </w:r>
+            <w:r>
+              <w:t>ID</w:t>
+            </w:r>
+            <w:bookmarkStart w:id="0" w:name="_GoBack"/>
+            <w:bookmarkEnd w:id="0"/>
           </w:p>
         </w:tc>
       </w:tr>
@@ -4193,7 +4226,7 @@
 </file>
 
 <file path=customXml/itemProps1.xml><?xml version="1.0" encoding="utf-8"?>
-<ds:datastoreItem xmlns:ds="http://schemas.openxmlformats.org/officeDocument/2006/customXml" ds:itemID="{C89C567C-5C58-42DF-973C-EC1BF9798A5E}">
+<ds:datastoreItem xmlns:ds="http://schemas.openxmlformats.org/officeDocument/2006/customXml" ds:itemID="{34695375-3A36-4BB7-A9E9-294324597676}">
   <ds:schemaRefs>
     <ds:schemaRef ds:uri="http://schemas.openxmlformats.org/officeDocument/2006/bibliography"/>
   </ds:schemaRefs>

</xml_diff>